<commit_message>
Writing - INFLUENCE FIELD CLASSIFICATION
</commit_message>
<xml_diff>
--- a/docs/letter - New.docx
+++ b/docs/letter - New.docx
@@ -2348,27 +2348,7 @@
           <w:szCs w:val="20"/>
           <w:lang w:val="en-GB"/>
         </w:rPr>
-        <w:t xml:space="preserve">A short but rather interesting experimental and mathematical approach is introduced by a paper on Data-driven Influence Learning in Social Networks published by F. Wang, W. Jiang, G. Wang &amp; D. </w:t>
-      </w:r>
-      <w:proofErr w:type="spellStart"/>
-      <w:r>
-        <w:rPr>
-          <w:rFonts w:ascii="Times New Roman" w:hAnsi="Times New Roman" w:cs="Times New Roman"/>
-          <w:sz w:val="20"/>
-          <w:szCs w:val="20"/>
-          <w:lang w:val="en-GB"/>
-        </w:rPr>
-        <w:t>Xie</w:t>
-      </w:r>
-      <w:proofErr w:type="spellEnd"/>
-      <w:r>
-        <w:rPr>
-          <w:rFonts w:ascii="Times New Roman" w:hAnsi="Times New Roman" w:cs="Times New Roman"/>
-          <w:sz w:val="20"/>
-          <w:szCs w:val="20"/>
-          <w:lang w:val="en-GB"/>
-        </w:rPr>
-        <w:t>. In this paper, the process of influence diffusion is divided into two parts: the launcher (influence strength) and the receiver (influence threshold) which can generate an accurate and finer grained influence diffusion model according to this research.</w:t>
+        <w:t>A short but rather interesting experimental and mathematical approach is introduced by a paper on Data-driven Influence Learning in Social Networks published by F. Wang, W. Jiang, G. Wang &amp; D. Xie. In this paper, the process of influence diffusion is divided into two parts: the launcher (influence strength) and the receiver (influence threshold) which can generate an accurate and finer grained influence diffusion model according to this research.</w:t>
       </w:r>
       <w:r>
         <w:rPr>
@@ -2727,47 +2707,7 @@
           <w:szCs w:val="20"/>
           <w:lang w:val="en-GB"/>
         </w:rPr>
-        <w:t xml:space="preserve"> the alternative of </w:t>
-      </w:r>
-      <w:proofErr w:type="spellStart"/>
-      <w:r>
-        <w:rPr>
-          <w:rFonts w:ascii="Times New Roman" w:hAnsi="Times New Roman" w:cs="Times New Roman"/>
-          <w:sz w:val="20"/>
-          <w:szCs w:val="20"/>
-          <w:lang w:val="en-GB"/>
-        </w:rPr>
-        <w:t>Pushshift</w:t>
-      </w:r>
-      <w:proofErr w:type="spellEnd"/>
-      <w:r>
-        <w:rPr>
-          <w:rFonts w:ascii="Times New Roman" w:hAnsi="Times New Roman" w:cs="Times New Roman"/>
-          <w:sz w:val="20"/>
-          <w:szCs w:val="20"/>
-          <w:lang w:val="en-GB"/>
-        </w:rPr>
-        <w:t xml:space="preserve"> Reddit Dataset by J. Baumgartner, S. </w:t>
-      </w:r>
-      <w:proofErr w:type="spellStart"/>
-      <w:r>
-        <w:rPr>
-          <w:rFonts w:ascii="Times New Roman" w:hAnsi="Times New Roman" w:cs="Times New Roman"/>
-          <w:sz w:val="20"/>
-          <w:szCs w:val="20"/>
-          <w:lang w:val="en-GB"/>
-        </w:rPr>
-        <w:t>Zannettou</w:t>
-      </w:r>
-      <w:proofErr w:type="spellEnd"/>
-      <w:r>
-        <w:rPr>
-          <w:rFonts w:ascii="Times New Roman" w:hAnsi="Times New Roman" w:cs="Times New Roman"/>
-          <w:sz w:val="20"/>
-          <w:szCs w:val="20"/>
-          <w:lang w:val="en-GB"/>
-        </w:rPr>
-        <w:t>, B. Keegan, M. Squire and J. Blackburn. [3]</w:t>
+        <w:t xml:space="preserve"> the alternative of Pushshift Reddit Dataset by J. Baumgartner, S. Zannettou, B. Keegan, M. Squire and J. Blackburn. [3]</w:t>
       </w:r>
       <w:r>
         <w:rPr>
@@ -3071,67 +3011,7 @@
           <w:szCs w:val="20"/>
           <w:lang w:val="en-GB"/>
         </w:rPr>
-        <w:t xml:space="preserve"> research about annotating and detecting topics in social media forum and modelling the annotation to derive directions carried out by B. </w:t>
-      </w:r>
-      <w:proofErr w:type="spellStart"/>
-      <w:r>
-        <w:rPr>
-          <w:rFonts w:ascii="Times New Roman" w:hAnsi="Times New Roman" w:cs="Times New Roman"/>
-          <w:sz w:val="20"/>
-          <w:szCs w:val="20"/>
-          <w:lang w:val="en-GB"/>
-        </w:rPr>
-        <w:t>Athira</w:t>
-      </w:r>
-      <w:proofErr w:type="spellEnd"/>
-      <w:r>
-        <w:rPr>
-          <w:rFonts w:ascii="Times New Roman" w:hAnsi="Times New Roman" w:cs="Times New Roman"/>
-          <w:sz w:val="20"/>
-          <w:szCs w:val="20"/>
-          <w:lang w:val="en-GB"/>
-        </w:rPr>
-        <w:t xml:space="preserve">, J. Jones, S. M. </w:t>
-      </w:r>
-      <w:proofErr w:type="spellStart"/>
-      <w:r>
-        <w:rPr>
-          <w:rFonts w:ascii="Times New Roman" w:hAnsi="Times New Roman" w:cs="Times New Roman"/>
-          <w:sz w:val="20"/>
-          <w:szCs w:val="20"/>
-          <w:lang w:val="en-GB"/>
-        </w:rPr>
-        <w:t>Idicula</w:t>
-      </w:r>
-      <w:proofErr w:type="spellEnd"/>
-      <w:r>
-        <w:rPr>
-          <w:rFonts w:ascii="Times New Roman" w:hAnsi="Times New Roman" w:cs="Times New Roman"/>
-          <w:sz w:val="20"/>
-          <w:szCs w:val="20"/>
-          <w:lang w:val="en-GB"/>
-        </w:rPr>
-        <w:t xml:space="preserve">, A. </w:t>
-      </w:r>
-      <w:proofErr w:type="spellStart"/>
-      <w:r>
-        <w:rPr>
-          <w:rFonts w:ascii="Times New Roman" w:hAnsi="Times New Roman" w:cs="Times New Roman"/>
-          <w:sz w:val="20"/>
-          <w:szCs w:val="20"/>
-          <w:lang w:val="en-GB"/>
-        </w:rPr>
-        <w:t>Kulanthaivel</w:t>
-      </w:r>
-      <w:proofErr w:type="spellEnd"/>
-      <w:r>
-        <w:rPr>
-          <w:rFonts w:ascii="Times New Roman" w:hAnsi="Times New Roman" w:cs="Times New Roman"/>
-          <w:sz w:val="20"/>
-          <w:szCs w:val="20"/>
-          <w:lang w:val="en-GB"/>
-        </w:rPr>
-        <w:t xml:space="preserve"> and E. Zhang</w:t>
+        <w:t xml:space="preserve"> research about annotating and detecting topics in social media forum and modelling the annotation to derive directions carried out by B. Athira, J. Jones, S. M. Idicula, A. Kulanthaivel and E. Zhang</w:t>
       </w:r>
       <w:r>
         <w:rPr>
@@ -5433,21 +5313,7 @@
         <w:rPr>
           <w:lang w:val="en-US"/>
         </w:rPr>
-        <w:t xml:space="preserve"> as all of this is taken care off in the background of the Python Reddit API Wrapper. The Wrapper is free to use but it requires a registration which once done offers no restrictions on how often Reddit is crawled, unlike crawling by adding </w:t>
-      </w:r>
-      <w:proofErr w:type="gramStart"/>
-      <w:r>
-        <w:rPr>
-          <w:lang w:val="en-US"/>
-        </w:rPr>
-        <w:t>“.json</w:t>
-      </w:r>
-      <w:proofErr w:type="gramEnd"/>
-      <w:r>
-        <w:rPr>
-          <w:lang w:val="en-US"/>
-        </w:rPr>
-        <w:t xml:space="preserve">” to the URL which have </w:t>
+        <w:t xml:space="preserve"> as all of this is taken care off in the background of the Python Reddit API Wrapper. The Wrapper is free to use but it requires a registration which once done offers no restrictions on how often Reddit is crawled, unlike crawling by adding “.json” to the URL which have </w:t>
       </w:r>
       <w:r>
         <w:rPr>
@@ -6499,19 +6365,11 @@
         </w:rPr>
         <w:t xml:space="preserve"> </w:t>
       </w:r>
-      <w:proofErr w:type="spellStart"/>
-      <w:r>
-        <w:rPr>
-          <w:lang w:val="en-US"/>
-        </w:rPr>
-        <w:t>datastructure</w:t>
-      </w:r>
-      <w:proofErr w:type="spellEnd"/>
-      <w:r>
-        <w:rPr>
-          <w:lang w:val="en-US"/>
-        </w:rPr>
-        <w:t xml:space="preserve"> of this research.</w:t>
+      <w:r>
+        <w:rPr>
+          <w:lang w:val="en-US"/>
+        </w:rPr>
+        <w:t>datastructure of this research.</w:t>
       </w:r>
     </w:p>
     <w:p>
@@ -10570,7 +10428,27 @@
           <w:szCs w:val="24"/>
           <w:lang w:val="en-GB"/>
         </w:rPr>
-        <w:t>of Influence Scoring Techniques.</w:t>
+        <w:t xml:space="preserve">of </w:t>
+      </w:r>
+      <w:r>
+        <w:rPr>
+          <w:b/>
+          <w:bCs/>
+          <w:sz w:val="24"/>
+          <w:szCs w:val="24"/>
+          <w:lang w:val="en-GB"/>
+        </w:rPr>
+        <w:t xml:space="preserve">The </w:t>
+      </w:r>
+      <w:r>
+        <w:rPr>
+          <w:b/>
+          <w:bCs/>
+          <w:sz w:val="24"/>
+          <w:szCs w:val="24"/>
+          <w:lang w:val="en-GB"/>
+        </w:rPr>
+        <w:t>Influence Scoring Techniques.</w:t>
       </w:r>
     </w:p>
     <w:p>
@@ -12502,7 +12380,19 @@
           <w:lang w:val="en-US"/>
         </w:rPr>
         <w:lastRenderedPageBreak/>
-        <w:t>3 significantly big person nodes are shown in the middle of the graph where no thick edges is to be found. But in the case of having the combination of a series of thick edges connected by a big sized person node in the graph, then it is a good indication of the high influence this person has on other connected persons. An example of this case is to be observed at the left bottom area of the graph on figure 10 above.</w:t>
+        <w:t>3 significantly big</w:t>
+      </w:r>
+      <w:r>
+        <w:rPr>
+          <w:lang w:val="en-US"/>
+        </w:rPr>
+        <w:t>ger</w:t>
+      </w:r>
+      <w:r>
+        <w:rPr>
+          <w:lang w:val="en-US"/>
+        </w:rPr>
+        <w:t xml:space="preserve"> person nodes are shown in the middle of the graph where no thick edges is to be found. But in the case of having the combination of a series of thick edges connected by a big sized person node in the graph, then it is a good indication of the high influence this person has on other connected persons. An example of this case is to be observed at the left bottom area of the graph on figure 10 above.</w:t>
       </w:r>
     </w:p>
     <w:p>
@@ -12558,12 +12448,83 @@
     </w:p>
     <w:p>
       <w:pPr>
+        <w:pStyle w:val="Overskrift2"/>
+        <w:jc w:val="center"/>
+        <w:rPr>
+          <w:b/>
+          <w:bCs/>
+          <w:sz w:val="24"/>
+          <w:szCs w:val="24"/>
+          <w:lang w:val="en-GB"/>
+        </w:rPr>
+      </w:pPr>
+      <w:r>
+        <w:rPr>
+          <w:b/>
+          <w:bCs/>
+          <w:sz w:val="24"/>
+          <w:szCs w:val="24"/>
+          <w:lang w:val="en-GB"/>
+        </w:rPr>
+        <w:t>Influence Field Classification.</w:t>
+      </w:r>
+    </w:p>
+    <w:p>
+      <w:pPr>
         <w:pStyle w:val="Brdtekst"/>
         <w:ind w:firstLine="0"/>
         <w:rPr>
           <w:lang w:val="en-US"/>
         </w:rPr>
       </w:pPr>
+      <w:r>
+        <w:rPr>
+          <w:lang w:val="en-US"/>
+        </w:rPr>
+        <w:t xml:space="preserve">Being able to identify influencers on a </w:t>
+      </w:r>
+      <w:r>
+        <w:rPr>
+          <w:lang w:val="en-US"/>
+        </w:rPr>
+        <w:t>social media platform</w:t>
+      </w:r>
+      <w:r>
+        <w:rPr>
+          <w:lang w:val="en-US"/>
+        </w:rPr>
+        <w:t xml:space="preserve"> is one objective of this research, another objective is to classify detected influence in multiple </w:t>
+      </w:r>
+      <w:r>
+        <w:rPr>
+          <w:lang w:val="en-US"/>
+        </w:rPr>
+        <w:t>distinct topics such as politic</w:t>
+      </w:r>
+      <w:r>
+        <w:rPr>
+          <w:lang w:val="en-US"/>
+        </w:rPr>
+        <w:t>s</w:t>
+      </w:r>
+      <w:r>
+        <w:rPr>
+          <w:lang w:val="en-US"/>
+        </w:rPr>
+        <w:t xml:space="preserve">, sports or economy. Knowing the type of influence between </w:t>
+      </w:r>
+      <w:r>
+        <w:rPr>
+          <w:lang w:val="en-US"/>
+        </w:rPr>
+        <w:t>people</w:t>
+      </w:r>
+      <w:r>
+        <w:rPr>
+          <w:lang w:val="en-US"/>
+        </w:rPr>
+        <w:t xml:space="preserve"> enriches the process of analysis and gives it a topic-specific dimension that helps the analyzers to focus on the topics of interest during influence analysis. In this section, a classification method is proposed by integrating a text classification machine learning model into the process of building the activity and influence graphs.</w:t>
+      </w:r>
     </w:p>
     <w:p>
       <w:pPr>
@@ -12582,6 +12543,78 @@
           <w:lang w:val="en-US"/>
         </w:rPr>
       </w:pPr>
+      <w:r>
+        <w:rPr>
+          <w:lang w:val="en-US"/>
+        </w:rPr>
+        <w:t xml:space="preserve">Due to the normally large number of influences detected between people on </w:t>
+      </w:r>
+      <w:r>
+        <w:rPr>
+          <w:lang w:val="en-US"/>
+        </w:rPr>
+        <w:t xml:space="preserve">online </w:t>
+      </w:r>
+      <w:r>
+        <w:rPr>
+          <w:lang w:val="en-US"/>
+        </w:rPr>
+        <w:t xml:space="preserve">social media, a manual classification </w:t>
+      </w:r>
+      <w:r>
+        <w:rPr>
+          <w:lang w:val="en-US"/>
+        </w:rPr>
+        <w:t>between</w:t>
+      </w:r>
+      <w:r>
+        <w:rPr>
+          <w:lang w:val="en-US"/>
+        </w:rPr>
+        <w:t xml:space="preserve"> </w:t>
+      </w:r>
+      <w:r>
+        <w:rPr>
+          <w:lang w:val="en-US"/>
+        </w:rPr>
+        <w:t>different</w:t>
+      </w:r>
+      <w:r>
+        <w:rPr>
+          <w:lang w:val="en-US"/>
+        </w:rPr>
+        <w:t xml:space="preserve"> field</w:t>
+      </w:r>
+      <w:r>
+        <w:rPr>
+          <w:lang w:val="en-US"/>
+        </w:rPr>
+        <w:t>s of influence</w:t>
+      </w:r>
+      <w:r>
+        <w:rPr>
+          <w:lang w:val="en-US"/>
+        </w:rPr>
+        <w:t xml:space="preserve"> is hard to perform and proof its reliability as topics can be perceived differently from one person to another. This is where artificial intelligen</w:t>
+      </w:r>
+      <w:r>
+        <w:rPr>
+          <w:lang w:val="en-US"/>
+        </w:rPr>
+        <w:t>ce</w:t>
+      </w:r>
+      <w:r>
+        <w:rPr>
+          <w:lang w:val="en-US"/>
+        </w:rPr>
+        <w:t xml:space="preserve"> can come in handy by building a machine learning model with the task of </w:t>
+      </w:r>
+      <w:r>
+        <w:rPr>
+          <w:lang w:val="en-US"/>
+        </w:rPr>
+        <w:t>classifying influences into multiple topics learned from a training dataset.</w:t>
+      </w:r>
     </w:p>
     <w:p>
       <w:pPr>
@@ -12591,6 +12624,84 @@
           <w:lang w:val="en-US"/>
         </w:rPr>
       </w:pPr>
+      <w:r>
+        <w:rPr>
+          <w:lang w:val="en-US"/>
+        </w:rPr>
+        <w:t>This training dataset can be static over time or continuously changing, the advantage that can be gained be having a dynamic training dataset is its ability to stay updated with the newest details that differs different fields of influence, while a static dataset will be frozen in time and might give false classification results in future use. For this reason</w:t>
+      </w:r>
+      <w:r>
+        <w:rPr>
+          <w:lang w:val="en-US"/>
+        </w:rPr>
+        <w:t>,</w:t>
+      </w:r>
+      <w:r>
+        <w:rPr>
+          <w:lang w:val="en-US"/>
+        </w:rPr>
+        <w:t xml:space="preserve"> a dynamic process of updating the training dataset</w:t>
+      </w:r>
+      <w:r>
+        <w:rPr>
+          <w:lang w:val="en-US"/>
+        </w:rPr>
+        <w:t xml:space="preserve"> before being fed into a text classification model </w:t>
+      </w:r>
+      <w:r>
+        <w:rPr>
+          <w:lang w:val="en-US"/>
+        </w:rPr>
+        <w:t>is implemented in this research</w:t>
+      </w:r>
+      <w:r>
+        <w:rPr>
+          <w:lang w:val="en-US"/>
+        </w:rPr>
+        <w:t>. M</w:t>
+      </w:r>
+      <w:r>
+        <w:rPr>
+          <w:lang w:val="en-US"/>
+        </w:rPr>
+        <w:t>ore details</w:t>
+      </w:r>
+      <w:r>
+        <w:rPr>
+          <w:lang w:val="en-US"/>
+        </w:rPr>
+        <w:t xml:space="preserve"> are included in some of the upcoming sections</w:t>
+      </w:r>
+      <w:r>
+        <w:rPr>
+          <w:lang w:val="en-US"/>
+        </w:rPr>
+        <w:t xml:space="preserve"> about the process of </w:t>
+      </w:r>
+      <w:r>
+        <w:rPr>
+          <w:lang w:val="en-US"/>
+        </w:rPr>
+        <w:t xml:space="preserve">crawling dynamic </w:t>
+      </w:r>
+      <w:r>
+        <w:rPr>
+          <w:lang w:val="en-US"/>
+        </w:rPr>
+        <w:t xml:space="preserve">training </w:t>
+      </w:r>
+      <w:r>
+        <w:rPr>
+          <w:lang w:val="en-US"/>
+        </w:rPr>
+        <w:t xml:space="preserve">datasets and building the </w:t>
+      </w:r>
+      <w:r>
+        <w:rPr>
+          <w:lang w:val="en-US"/>
+        </w:rPr>
+        <w:t>text classifier used to determine the field of influence based on texts from submissions and comments.</w:t>
+      </w:r>
     </w:p>
     <w:p>
       <w:pPr>
@@ -12609,6 +12720,114 @@
           <w:lang w:val="en-US"/>
         </w:rPr>
       </w:pPr>
+      <w:r>
+        <w:rPr>
+          <w:lang w:val="en-US"/>
+        </w:rPr>
+        <w:t xml:space="preserve">We hereby assume that we have a </w:t>
+      </w:r>
+      <w:r>
+        <w:rPr>
+          <w:lang w:val="en-US"/>
+        </w:rPr>
+        <w:t xml:space="preserve">trained </w:t>
+      </w:r>
+      <w:r>
+        <w:rPr>
+          <w:lang w:val="en-US"/>
+        </w:rPr>
+        <w:t>text class</w:t>
+      </w:r>
+      <w:r>
+        <w:rPr>
+          <w:lang w:val="en-US"/>
+        </w:rPr>
+        <w:t>ifier ready to be</w:t>
+      </w:r>
+      <w:r>
+        <w:rPr>
+          <w:lang w:val="en-US"/>
+        </w:rPr>
+        <w:t xml:space="preserve"> used to classify influence edges in the activity graph in between different fields of influence.</w:t>
+      </w:r>
+      <w:r>
+        <w:rPr>
+          <w:lang w:val="en-US"/>
+        </w:rPr>
+        <w:t xml:space="preserve"> Then when transforming the activity thread tree into an activity graph, we classify the influence type of each edge in the activity graph by constructing a combined text from the submission activity at the root of the activity thread tree, along with the texts from the source </w:t>
+      </w:r>
+      <w:r>
+        <w:rPr>
+          <w:lang w:val="en-US"/>
+        </w:rPr>
+        <w:t>parent and</w:t>
+      </w:r>
+      <w:r>
+        <w:rPr>
+          <w:lang w:val="en-US"/>
+        </w:rPr>
+        <w:t xml:space="preserve"> target child activities of an edge, then input this constructed text into the text classifier to </w:t>
+      </w:r>
+      <w:r>
+        <w:rPr>
+          <w:lang w:val="en-US"/>
+        </w:rPr>
+        <w:t xml:space="preserve">have </w:t>
+      </w:r>
+      <w:r>
+        <w:rPr>
+          <w:lang w:val="en-US"/>
+        </w:rPr>
+        <w:t>an</w:t>
+      </w:r>
+      <w:r>
+        <w:rPr>
+          <w:lang w:val="en-US"/>
+        </w:rPr>
+        <w:t xml:space="preserve"> </w:t>
+      </w:r>
+      <w:r>
+        <w:rPr>
+          <w:lang w:val="en-US"/>
+        </w:rPr>
+        <w:t xml:space="preserve">estimate </w:t>
+      </w:r>
+      <w:r>
+        <w:rPr>
+          <w:lang w:val="en-US"/>
+        </w:rPr>
+        <w:t>about</w:t>
+      </w:r>
+      <w:r>
+        <w:rPr>
+          <w:lang w:val="en-US"/>
+        </w:rPr>
+        <w:t xml:space="preserve"> which </w:t>
+      </w:r>
+      <w:r>
+        <w:rPr>
+          <w:lang w:val="en-US"/>
+        </w:rPr>
+        <w:t xml:space="preserve">influence </w:t>
+      </w:r>
+      <w:r>
+        <w:rPr>
+          <w:lang w:val="en-US"/>
+        </w:rPr>
+        <w:t xml:space="preserve">field a particular influence edge is most likely to </w:t>
+      </w:r>
+      <w:r>
+        <w:rPr>
+          <w:lang w:val="en-US"/>
+        </w:rPr>
+        <w:t>belong in.</w:t>
+      </w:r>
+      <w:r>
+        <w:rPr>
+          <w:lang w:val="en-US"/>
+        </w:rPr>
+        <w:t xml:space="preserve"> </w:t>
+      </w:r>
     </w:p>
     <w:p>
       <w:pPr>
@@ -12618,6 +12837,24 @@
           <w:lang w:val="en-US"/>
         </w:rPr>
       </w:pPr>
+      <w:r>
+        <w:rPr>
+          <w:lang w:val="en-US"/>
+        </w:rPr>
+        <w:t>Adding the text of the submission activity to each classification trial increases the chances of having a more correct classification as the submission text tends to have a clear indication to the topic of discussion in its activity thread. However, using only the submission text as an input for classification of each activity edge leads to a sterile and little informative classification as all edges between activities</w:t>
+      </w:r>
+      <w:r>
+        <w:rPr>
+          <w:lang w:val="en-US"/>
+        </w:rPr>
+        <w:t xml:space="preserve"> in the activity thread</w:t>
+      </w:r>
+      <w:r>
+        <w:rPr>
+          <w:lang w:val="en-US"/>
+        </w:rPr>
+        <w:t xml:space="preserve"> will have the same classification, therefore the source parent and target child activities are also added to the input of the classification trial, which also helps detect any derailment between topics under the user discussion in the activity thread.</w:t>
+      </w:r>
     </w:p>
     <w:p>
       <w:pPr>
@@ -12627,6 +12864,102 @@
           <w:lang w:val="en-US"/>
         </w:rPr>
       </w:pPr>
+      <w:r>
+        <w:rPr>
+          <w:lang w:val="en-US"/>
+        </w:rPr>
+        <w:t>An</w:t>
+      </w:r>
+      <w:r>
+        <w:rPr>
+          <w:lang w:val="en-US"/>
+        </w:rPr>
+        <w:t xml:space="preserve"> </w:t>
+      </w:r>
+      <w:r>
+        <w:rPr>
+          <w:lang w:val="en-US"/>
+        </w:rPr>
+        <w:t xml:space="preserve">overview of this process is drawn in figure 10 below, where 4 classifications had been performed on the 4 edges in the activity thread tree </w:t>
+      </w:r>
+      <w:r>
+        <w:rPr>
+          <w:lang w:val="en-US"/>
+        </w:rPr>
+        <w:t>shown</w:t>
+      </w:r>
+      <w:r>
+        <w:rPr>
+          <w:lang w:val="en-US"/>
+        </w:rPr>
+        <w:t xml:space="preserve"> </w:t>
+      </w:r>
+      <w:r>
+        <w:rPr>
+          <w:lang w:val="en-US"/>
+        </w:rPr>
+        <w:t xml:space="preserve">on </w:t>
+      </w:r>
+      <w:r>
+        <w:rPr>
+          <w:lang w:val="en-US"/>
+        </w:rPr>
+        <w:t>the right</w:t>
+      </w:r>
+      <w:r>
+        <w:rPr>
+          <w:lang w:val="en-US"/>
+        </w:rPr>
+        <w:t xml:space="preserve"> of this figure,</w:t>
+      </w:r>
+      <w:r>
+        <w:rPr>
+          <w:lang w:val="en-US"/>
+        </w:rPr>
+        <w:t xml:space="preserve"> t</w:t>
+      </w:r>
+      <w:r>
+        <w:rPr>
+          <w:lang w:val="en-US"/>
+        </w:rPr>
+        <w:t>hen</w:t>
+      </w:r>
+      <w:r>
+        <w:rPr>
+          <w:lang w:val="en-US"/>
+        </w:rPr>
+        <w:t xml:space="preserve"> label</w:t>
+      </w:r>
+      <w:r>
+        <w:rPr>
+          <w:lang w:val="en-US"/>
+        </w:rPr>
+        <w:t>ing</w:t>
+      </w:r>
+      <w:r>
+        <w:rPr>
+          <w:lang w:val="en-US"/>
+        </w:rPr>
+        <w:t xml:space="preserve"> the corresponding 4 edges</w:t>
+      </w:r>
+      <w:r>
+        <w:rPr>
+          <w:lang w:val="en-US"/>
+        </w:rPr>
+        <w:t xml:space="preserve"> with the respective classification output results </w:t>
+      </w:r>
+      <w:r>
+        <w:rPr>
+          <w:lang w:val="en-US"/>
+        </w:rPr>
+        <w:t xml:space="preserve">in the activity graph </w:t>
+      </w:r>
+      <w:r>
+        <w:rPr>
+          <w:lang w:val="en-US"/>
+        </w:rPr>
+        <w:t>at the middle of this figure.</w:t>
+      </w:r>
     </w:p>
     <w:p>
       <w:pPr>
@@ -12636,6 +12969,90 @@
           <w:lang w:val="en-US"/>
         </w:rPr>
       </w:pPr>
+      <w:r>
+        <w:rPr>
+          <w:lang w:val="en-US"/>
+        </w:rPr>
+        <w:t>An example of such classification process is the edge between the comment “SC_2” and “SC_3” in the activity thread, here we construct an input text from the following activities:</w:t>
+      </w:r>
+    </w:p>
+    <w:p>
+      <w:pPr>
+        <w:pStyle w:val="Brdtekst"/>
+        <w:numPr>
+          <w:ilvl w:val="0"/>
+          <w:numId w:val="22"/>
+        </w:numPr>
+        <w:rPr>
+          <w:lang w:val="en-US"/>
+        </w:rPr>
+      </w:pPr>
+      <w:r>
+        <w:rPr>
+          <w:lang w:val="en-US"/>
+        </w:rPr>
+        <w:t>Submission activity: “</w:t>
+      </w:r>
+      <w:r>
+        <w:rPr>
+          <w:lang w:val="en-US"/>
+        </w:rPr>
+        <w:t>Tech giant invests 30 billions in renewable energy</w:t>
+      </w:r>
+      <w:r>
+        <w:rPr>
+          <w:lang w:val="en-US"/>
+        </w:rPr>
+        <w:t>”</w:t>
+      </w:r>
+    </w:p>
+    <w:p>
+      <w:pPr>
+        <w:pStyle w:val="Brdtekst"/>
+        <w:numPr>
+          <w:ilvl w:val="0"/>
+          <w:numId w:val="22"/>
+        </w:numPr>
+        <w:rPr>
+          <w:lang w:val="en-US"/>
+        </w:rPr>
+      </w:pPr>
+      <w:r>
+        <w:rPr>
+          <w:lang w:val="en-US"/>
+        </w:rPr>
+        <w:t>Parent activity: “</w:t>
+      </w:r>
+      <w:r>
+        <w:rPr>
+          <w:lang w:val="en-US"/>
+        </w:rPr>
+        <w:t>But if invested in the right way, it should pay off</w:t>
+      </w:r>
+      <w:r>
+        <w:rPr>
+          <w:lang w:val="en-US"/>
+        </w:rPr>
+        <w:t>”</w:t>
+      </w:r>
+    </w:p>
+    <w:p>
+      <w:pPr>
+        <w:pStyle w:val="Brdtekst"/>
+        <w:numPr>
+          <w:ilvl w:val="0"/>
+          <w:numId w:val="22"/>
+        </w:numPr>
+        <w:rPr>
+          <w:lang w:val="en-US"/>
+        </w:rPr>
+      </w:pPr>
+      <w:r>
+        <w:rPr>
+          <w:lang w:val="en-US"/>
+        </w:rPr>
+        <w:t>Child activity: “I fully agree”.</w:t>
+      </w:r>
     </w:p>
     <w:p>
       <w:pPr>
@@ -12644,7 +13061,20 @@
         <w:rPr>
           <w:lang w:val="en-US"/>
         </w:rPr>
-      </w:pPr>
+        <w:sectPr>
+          <w:type w:val="continuous"/>
+          <w:pgSz w:w="12240" w:h="15840" w:code="1"/>
+          <w:pgMar w:top="1080" w:right="907" w:bottom="1440" w:left="907" w:header="720" w:footer="720" w:gutter="0"/>
+          <w:cols w:num="2" w:space="360"/>
+          <w:docGrid w:linePitch="360"/>
+        </w:sectPr>
+      </w:pPr>
+      <w:r>
+        <w:rPr>
+          <w:lang w:val="en-US"/>
+        </w:rPr>
+        <w:t>After adding spaces between these 3 texts, the classification method of our trained text classifier is used, which classify the influence edge into the sport category, and then store this output value in its respective edge between users in the activity graph at the middle of figure 10.</w:t>
+      </w:r>
     </w:p>
     <w:p>
       <w:pPr>
@@ -12653,7 +13083,55 @@
         <w:rPr>
           <w:lang w:val="en-US"/>
         </w:rPr>
-      </w:pPr>
+        <w:sectPr>
+          <w:type w:val="continuous"/>
+          <w:pgSz w:w="12240" w:h="15840" w:code="1"/>
+          <w:pgMar w:top="1080" w:right="907" w:bottom="1440" w:left="907" w:header="720" w:footer="720" w:gutter="0"/>
+          <w:cols w:space="360"/>
+          <w:docGrid w:linePitch="360"/>
+        </w:sectPr>
+      </w:pPr>
+      <w:r>
+        <w:rPr>
+          <w:noProof/>
+        </w:rPr>
+        <w:lastRenderedPageBreak/>
+        <w:drawing>
+          <wp:inline distT="0" distB="0" distL="0" distR="0" wp14:anchorId="10E7DE97" wp14:editId="040E1D81">
+            <wp:extent cx="6620510" cy="2819400"/>
+            <wp:effectExtent l="0" t="0" r="8890" b="0"/>
+            <wp:docPr id="16" name="Bilde 16"/>
+            <wp:cNvGraphicFramePr>
+              <a:graphicFrameLocks xmlns:a="http://schemas.openxmlformats.org/drawingml/2006/main" noChangeAspect="1"/>
+            </wp:cNvGraphicFramePr>
+            <a:graphic xmlns:a="http://schemas.openxmlformats.org/drawingml/2006/main">
+              <a:graphicData uri="http://schemas.openxmlformats.org/drawingml/2006/picture">
+                <pic:pic xmlns:pic="http://schemas.openxmlformats.org/drawingml/2006/picture">
+                  <pic:nvPicPr>
+                    <pic:cNvPr id="1" name=""/>
+                    <pic:cNvPicPr/>
+                  </pic:nvPicPr>
+                  <pic:blipFill>
+                    <a:blip r:embed="rId20"/>
+                    <a:stretch>
+                      <a:fillRect/>
+                    </a:stretch>
+                  </pic:blipFill>
+                  <pic:spPr>
+                    <a:xfrm>
+                      <a:off x="0" y="0"/>
+                      <a:ext cx="6620510" cy="2819400"/>
+                    </a:xfrm>
+                    <a:prstGeom prst="rect">
+                      <a:avLst/>
+                    </a:prstGeom>
+                  </pic:spPr>
+                </pic:pic>
+              </a:graphicData>
+            </a:graphic>
+          </wp:inline>
+        </w:drawing>
+      </w:r>
     </w:p>
     <w:p>
       <w:pPr>
@@ -12681,6 +13159,42 @@
           <w:lang w:val="en-US"/>
         </w:rPr>
       </w:pPr>
+      <w:r>
+        <w:rPr>
+          <w:lang w:val="en-US"/>
+        </w:rPr>
+        <w:t xml:space="preserve">Finally, we gather the distinct classified fields of influence in each respective edge </w:t>
+      </w:r>
+      <w:r>
+        <w:rPr>
+          <w:lang w:val="en-US"/>
+        </w:rPr>
+        <w:t>in</w:t>
+      </w:r>
+      <w:r>
+        <w:rPr>
+          <w:lang w:val="en-US"/>
+        </w:rPr>
+        <w:t xml:space="preserve"> the influence graph during the merging process from an activity graph to an influence graph</w:t>
+      </w:r>
+      <w:r>
+        <w:rPr>
+          <w:lang w:val="en-US"/>
+        </w:rPr>
+        <w:t xml:space="preserve">. Noticing that an edge in the activity graph can only have one classified field of influence, but when constructing the influence graph, multiple edges having the same combination of source and target persons would be </w:t>
+      </w:r>
+      <w:r>
+        <w:rPr>
+          <w:lang w:val="en-US"/>
+        </w:rPr>
+        <w:t>merged</w:t>
+      </w:r>
+      <w:r>
+        <w:rPr>
+          <w:lang w:val="en-US"/>
+        </w:rPr>
+        <w:t>, and in result all distinct classified fields of influence will accumulate in the respective merged edge in the final influence graph.</w:t>
+      </w:r>
     </w:p>
     <w:p>
       <w:pPr>
@@ -12690,6 +13204,18 @@
           <w:lang w:val="en-US"/>
         </w:rPr>
       </w:pPr>
+      <w:r>
+        <w:rPr>
+          <w:lang w:val="en-US"/>
+        </w:rPr>
+        <w:t xml:space="preserve">When examining the texts submitted by authors in the activity thread, we might want to manually conclude that the influence constructed from this thread is to be reasonably related to technology, and although the used text classifier has classified some influences in the sport category, a final look at the influence graph confirms that the technology category is also included in the </w:t>
+      </w:r>
+      <w:r>
+        <w:rPr>
+          <w:lang w:val="en-US"/>
+        </w:rPr>
+        <w:t>respective edges in the influence graph. This tells us that our implementation of influence field detection have the ability to investigate and capture any derailments of discussion under the activity thread, which represents a strength that enable this method to look beyond what the human eye can assume about a certain written discussion.</w:t>
+      </w:r>
     </w:p>
     <w:p>
       <w:pPr>
@@ -12708,6 +13234,84 @@
           <w:lang w:val="en-US"/>
         </w:rPr>
       </w:pPr>
+      <w:r>
+        <w:rPr>
+          <w:lang w:val="en-US"/>
+        </w:rPr>
+        <w:t>This classification process is very similar to the process of influence detection, as it has the same three staged skeleton which plays out by transforming the activity thread tree into an activity graph</w:t>
+      </w:r>
+      <w:r>
+        <w:rPr>
+          <w:lang w:val="en-US"/>
+        </w:rPr>
+        <w:t>,</w:t>
+      </w:r>
+      <w:r>
+        <w:rPr>
+          <w:lang w:val="en-US"/>
+        </w:rPr>
+        <w:t xml:space="preserve"> th</w:t>
+      </w:r>
+      <w:r>
+        <w:rPr>
+          <w:lang w:val="en-US"/>
+        </w:rPr>
+        <w:t>e</w:t>
+      </w:r>
+      <w:r>
+        <w:rPr>
+          <w:lang w:val="en-US"/>
+        </w:rPr>
+        <w:t xml:space="preserve">n </w:t>
+      </w:r>
+      <w:r>
+        <w:rPr>
+          <w:lang w:val="en-US"/>
+        </w:rPr>
+        <w:t xml:space="preserve">into </w:t>
+      </w:r>
+      <w:r>
+        <w:rPr>
+          <w:lang w:val="en-US"/>
+        </w:rPr>
+        <w:t xml:space="preserve">a final influence graph. This similarity makes </w:t>
+      </w:r>
+      <w:r>
+        <w:rPr>
+          <w:lang w:val="en-US"/>
+        </w:rPr>
+        <w:t xml:space="preserve">it easier to merge </w:t>
+      </w:r>
+      <w:r>
+        <w:rPr>
+          <w:lang w:val="en-US"/>
+        </w:rPr>
+        <w:t>the</w:t>
+      </w:r>
+      <w:r>
+        <w:rPr>
+          <w:lang w:val="en-US"/>
+        </w:rPr>
+        <w:t xml:space="preserve"> three processes of influence detection, influence scoring and influence field detection, which can have the effect of reducing the runtime of a practical algorithm that implements these </w:t>
+      </w:r>
+      <w:r>
+        <w:rPr>
+          <w:lang w:val="en-US"/>
+        </w:rPr>
+        <w:t>three</w:t>
+      </w:r>
+      <w:r>
+        <w:rPr>
+          <w:lang w:val="en-US"/>
+        </w:rPr>
+        <w:t xml:space="preserve"> processes all at once, so the need for multiple iterations over records in the dataset is eliminated. However, this can have a moderate increase on the complexity of such implementation</w:t>
+      </w:r>
+      <w:r>
+        <w:rPr>
+          <w:lang w:val="en-US"/>
+        </w:rPr>
+        <w:t>, but this complexity can be dealt using best practices under programming.</w:t>
+      </w:r>
     </w:p>
     <w:p>
       <w:pPr>
@@ -13152,10 +13756,99 @@
     </w:p>
     <w:p>
       <w:pPr>
+        <w:pStyle w:val="Brdtekst"/>
+        <w:ind w:firstLine="0"/>
+        <w:rPr>
+          <w:lang w:val="en-US"/>
+        </w:rPr>
+      </w:pPr>
+    </w:p>
+    <w:p>
+      <w:pPr>
+        <w:pStyle w:val="Brdtekst"/>
+        <w:ind w:firstLine="0"/>
+        <w:rPr>
+          <w:lang w:val="en-US"/>
+        </w:rPr>
+      </w:pPr>
+    </w:p>
+    <w:p>
+      <w:pPr>
+        <w:pStyle w:val="Brdtekst"/>
+        <w:ind w:firstLine="0"/>
+        <w:rPr>
+          <w:lang w:val="en-US"/>
+        </w:rPr>
+      </w:pPr>
+    </w:p>
+    <w:p>
+      <w:pPr>
+        <w:pStyle w:val="Brdtekst"/>
+        <w:ind w:firstLine="0"/>
+        <w:rPr>
+          <w:lang w:val="en-US"/>
+        </w:rPr>
+      </w:pPr>
+    </w:p>
+    <w:p>
+      <w:pPr>
+        <w:pStyle w:val="Brdtekst"/>
+        <w:ind w:firstLine="0"/>
+        <w:rPr>
+          <w:lang w:val="en-US"/>
+        </w:rPr>
+      </w:pPr>
+    </w:p>
+    <w:p>
+      <w:pPr>
+        <w:pStyle w:val="Brdtekst"/>
+        <w:ind w:firstLine="0"/>
+        <w:rPr>
+          <w:lang w:val="en-US"/>
+        </w:rPr>
+      </w:pPr>
+    </w:p>
+    <w:p>
+      <w:pPr>
+        <w:pStyle w:val="Brdtekst"/>
+        <w:ind w:firstLine="0"/>
+        <w:rPr>
+          <w:lang w:val="en-US"/>
+        </w:rPr>
+      </w:pPr>
+    </w:p>
+    <w:p>
+      <w:pPr>
+        <w:pStyle w:val="Brdtekst"/>
+        <w:ind w:firstLine="0"/>
+        <w:rPr>
+          <w:lang w:val="en-US"/>
+        </w:rPr>
+      </w:pPr>
+    </w:p>
+    <w:p>
+      <w:pPr>
+        <w:pStyle w:val="Brdtekst"/>
+        <w:ind w:firstLine="0"/>
+        <w:rPr>
+          <w:lang w:val="en-US"/>
+        </w:rPr>
+      </w:pPr>
+    </w:p>
+    <w:p>
+      <w:pPr>
+        <w:pStyle w:val="Brdtekst"/>
+        <w:ind w:firstLine="0"/>
+        <w:rPr>
+          <w:lang w:val="en-US"/>
+        </w:rPr>
+      </w:pPr>
+    </w:p>
+    <w:p>
+      <w:pPr>
         <w:pStyle w:val="Overskrift5"/>
       </w:pPr>
       <w:r>
-        <w:lastRenderedPageBreak/>
         <w:t>References</w:t>
       </w:r>
     </w:p>
@@ -13214,7 +13907,14 @@
           <w:shd w:val="clear" w:color="auto" w:fill="FFFFFF"/>
         </w:rPr>
         <w:tab/>
-        <w:t>F. Wang, W. Jiang, G. Wang and D. Xie, "Data-Driven Influence Learning in Social Networks," 2017 IEEE International Symposium on Parallel and Distributed Processing with Applications and 2017 IEEE International Conference on Ubiquitous Computing and Communications (ISPA/IUCC), 2017, pp. 1179-1185, doi: 10.1109/ISPA/IUCC.2017.00177.</w:t>
+        <w:t xml:space="preserve">F. Wang, W. Jiang, G. Wang and D. Xie, "Data-Driven Influence Learning in Social Networks," 2017 IEEE International Symposium on Parallel and Distributed Processing with Applications and 2017 IEEE International Conference on Ubiquitous Computing and Communications </w:t>
+      </w:r>
+      <w:r>
+        <w:rPr>
+          <w:color w:val="333333"/>
+          <w:shd w:val="clear" w:color="auto" w:fill="FFFFFF"/>
+        </w:rPr>
+        <w:t>(ISPA/IUCC), 2017, pp. 1179-1185, doi: 10.1109/ISPA/IUCC.2017.00177.</w:t>
       </w:r>
     </w:p>
     <w:p>
@@ -13401,7 +14101,7 @@
         </w:rPr>
         <w:t xml:space="preserve">Statcounter GlobalStats, Social Media Stats Worldwide, Jan 2010 - Dec 2019. [Online]. accessed from </w:t>
       </w:r>
-      <w:hyperlink r:id="rId20" w:anchor="monthly-201001-201912-bar" w:history="1">
+      <w:hyperlink r:id="rId21" w:anchor="monthly-201001-201912-bar" w:history="1">
         <w:r>
           <w:rPr>
             <w:rStyle w:val="Hyperkobling"/>
@@ -13638,38 +14338,15 @@
         </w:rPr>
         <w:t xml:space="preserve">etwork, </w:t>
       </w:r>
-      <w:r>
-        <w:fldChar w:fldCharType="begin"/>
-      </w:r>
-      <w:r>
-        <w:rPr>
-          <w:lang w:val="en-US"/>
-        </w:rPr>
-        <w:instrText xml:space="preserve"> HYPERLINK "https://en.wikipedia.org/wiki/C</w:instrText>
-      </w:r>
-      <w:r>
-        <w:rPr>
-          <w:lang w:val="en-US"/>
-        </w:rPr>
-        <w:instrText xml:space="preserve">onvolutional_neural_network" </w:instrText>
-      </w:r>
-      <w:r>
-        <w:fldChar w:fldCharType="separate"/>
-      </w:r>
-      <w:r>
-        <w:rPr>
-          <w:rStyle w:val="Hyperkobling"/>
-          <w:lang w:val="en-US"/>
-        </w:rPr>
-        <w:t>https://en.wikipedia.org/wiki/Convolutional_neural_network</w:t>
-      </w:r>
-      <w:r>
-        <w:rPr>
-          <w:rStyle w:val="Hyperkobling"/>
-          <w:lang w:val="en-US"/>
-        </w:rPr>
-        <w:fldChar w:fldCharType="end"/>
-      </w:r>
+      <w:hyperlink r:id="rId2" w:history="1">
+        <w:r>
+          <w:rPr>
+            <w:rStyle w:val="Hyperkobling"/>
+            <w:lang w:val="en-US"/>
+          </w:rPr>
+          <w:t>https://en.wikipedia.org/wiki/Convolutional_neural_network</w:t>
+        </w:r>
+      </w:hyperlink>
       <w:r>
         <w:rPr>
           <w:lang w:val="en-US"/>
@@ -13706,32 +14383,15 @@
         </w:rPr>
         <w:t xml:space="preserve"> Long short-term memory, </w:t>
       </w:r>
-      <w:r>
-        <w:fldChar w:fldCharType="begin"/>
-      </w:r>
-      <w:r>
-        <w:rPr>
-          <w:lang w:val="en-US"/>
-        </w:rPr>
-        <w:instrText xml:space="preserve"> HYPERLINK "https://en.wikipedia.org/wiki/Long_short-term_memory" </w:instrText>
-      </w:r>
-      <w:r>
-        <w:fldChar w:fldCharType="separate"/>
-      </w:r>
-      <w:r>
-        <w:rPr>
-          <w:rStyle w:val="Hyperkobling"/>
-          <w:lang w:val="en-US"/>
-        </w:rPr>
-        <w:t>https://en.wikipedia.org/wiki/Long_short-term_memory</w:t>
-      </w:r>
-      <w:r>
-        <w:rPr>
-          <w:rStyle w:val="Hyperkobling"/>
-          <w:lang w:val="en-US"/>
-        </w:rPr>
-        <w:fldChar w:fldCharType="end"/>
-      </w:r>
+      <w:hyperlink r:id="rId3" w:history="1">
+        <w:r>
+          <w:rPr>
+            <w:rStyle w:val="Hyperkobling"/>
+            <w:lang w:val="en-US"/>
+          </w:rPr>
+          <w:t>https://en.wikipedia.org/wiki/Long_short-term_memory</w:t>
+        </w:r>
+      </w:hyperlink>
       <w:r>
         <w:rPr>
           <w:lang w:val="en-US"/>
@@ -13760,32 +14420,15 @@
         </w:rPr>
         <w:t xml:space="preserve"> Bidirectional LSTM, </w:t>
       </w:r>
-      <w:r>
-        <w:fldChar w:fldCharType="begin"/>
-      </w:r>
-      <w:r>
-        <w:rPr>
-          <w:lang w:val="en-US"/>
-        </w:rPr>
-        <w:instrText xml:space="preserve"> HYPERLINK "https://paperswithcode.com/method/bilstm" </w:instrText>
-      </w:r>
-      <w:r>
-        <w:fldChar w:fldCharType="separate"/>
-      </w:r>
-      <w:r>
-        <w:rPr>
-          <w:rStyle w:val="Hyperkobling"/>
-          <w:lang w:val="en-US"/>
-        </w:rPr>
-        <w:t>https://paperswithcode.com/method/bilstm</w:t>
-      </w:r>
-      <w:r>
-        <w:rPr>
-          <w:rStyle w:val="Hyperkobling"/>
-          <w:lang w:val="en-US"/>
-        </w:rPr>
-        <w:fldChar w:fldCharType="end"/>
-      </w:r>
+      <w:hyperlink r:id="rId4" w:history="1">
+        <w:r>
+          <w:rPr>
+            <w:rStyle w:val="Hyperkobling"/>
+            <w:lang w:val="en-US"/>
+          </w:rPr>
+          <w:t>https://paperswithcode.com/method/bilstm</w:t>
+        </w:r>
+      </w:hyperlink>
       <w:r>
         <w:rPr>
           <w:lang w:val="en-US"/>
@@ -13820,32 +14463,15 @@
         </w:rPr>
         <w:t xml:space="preserve">n a dataset, </w:t>
       </w:r>
-      <w:r>
-        <w:fldChar w:fldCharType="begin"/>
-      </w:r>
-      <w:r>
-        <w:rPr>
-          <w:lang w:val="en-US"/>
-        </w:rPr>
-        <w:instrText xml:space="preserve"> HYPERLINK "https://deepai.org/machine-learning-glossary-and-terms/f-score" </w:instrText>
-      </w:r>
-      <w:r>
-        <w:fldChar w:fldCharType="separate"/>
-      </w:r>
-      <w:r>
-        <w:rPr>
-          <w:rStyle w:val="Hyperkobling"/>
-          <w:lang w:val="en-US"/>
-        </w:rPr>
-        <w:t>https://deepai.org/machine-learning-glossary-and-terms/f-score</w:t>
-      </w:r>
-      <w:r>
-        <w:rPr>
-          <w:rStyle w:val="Hyperkobling"/>
-          <w:lang w:val="en-US"/>
-        </w:rPr>
-        <w:fldChar w:fldCharType="end"/>
-      </w:r>
+      <w:hyperlink r:id="rId5" w:history="1">
+        <w:r>
+          <w:rPr>
+            <w:rStyle w:val="Hyperkobling"/>
+            <w:lang w:val="en-US"/>
+          </w:rPr>
+          <w:t>https://deepai.org/machine-learning-glossary-and-terms/f-score</w:t>
+        </w:r>
+      </w:hyperlink>
       <w:r>
         <w:rPr>
           <w:lang w:val="en-US"/>
@@ -13880,32 +14506,15 @@
         </w:rPr>
         <w:t xml:space="preserve">ggregation, web content rating, and discussion website, </w:t>
       </w:r>
-      <w:r>
-        <w:fldChar w:fldCharType="begin"/>
-      </w:r>
-      <w:r>
-        <w:rPr>
-          <w:lang w:val="en-US"/>
-        </w:rPr>
-        <w:instrText xml:space="preserve"> HYPERLINK "https://en.wikipedia.org/wiki/Reddit" </w:instrText>
-      </w:r>
-      <w:r>
-        <w:fldChar w:fldCharType="separate"/>
-      </w:r>
-      <w:r>
-        <w:rPr>
-          <w:rStyle w:val="Hyperkobling"/>
-          <w:lang w:val="en-US"/>
-        </w:rPr>
-        <w:t>https://en.wikipedia.org/wiki/Reddit</w:t>
-      </w:r>
-      <w:r>
-        <w:rPr>
-          <w:rStyle w:val="Hyperkobling"/>
-          <w:lang w:val="en-US"/>
-        </w:rPr>
-        <w:fldChar w:fldCharType="end"/>
-      </w:r>
+      <w:hyperlink r:id="rId6" w:history="1">
+        <w:r>
+          <w:rPr>
+            <w:rStyle w:val="Hyperkobling"/>
+            <w:lang w:val="en-US"/>
+          </w:rPr>
+          <w:t>https://en.wikipedia.org/wiki/Reddit</w:t>
+        </w:r>
+      </w:hyperlink>
       <w:r>
         <w:rPr>
           <w:lang w:val="en-US"/>

</xml_diff>

<commit_message>
Writting - INFLUENCE FIELD CLASSIFICATION
</commit_message>
<xml_diff>
--- a/docs/letter - New.docx
+++ b/docs/letter - New.docx
@@ -2348,7 +2348,27 @@
           <w:szCs w:val="20"/>
           <w:lang w:val="en-GB"/>
         </w:rPr>
-        <w:t>A short but rather interesting experimental and mathematical approach is introduced by a paper on Data-driven Influence Learning in Social Networks published by F. Wang, W. Jiang, G. Wang &amp; D. Xie. In this paper, the process of influence diffusion is divided into two parts: the launcher (influence strength) and the receiver (influence threshold) which can generate an accurate and finer grained influence diffusion model according to this research.</w:t>
+        <w:t xml:space="preserve">A short but rather interesting experimental and mathematical approach is introduced by a paper on Data-driven Influence Learning in Social Networks published by F. Wang, W. Jiang, G. Wang &amp; D. </w:t>
+      </w:r>
+      <w:proofErr w:type="spellStart"/>
+      <w:r>
+        <w:rPr>
+          <w:rFonts w:ascii="Times New Roman" w:hAnsi="Times New Roman" w:cs="Times New Roman"/>
+          <w:sz w:val="20"/>
+          <w:szCs w:val="20"/>
+          <w:lang w:val="en-GB"/>
+        </w:rPr>
+        <w:t>Xie</w:t>
+      </w:r>
+      <w:proofErr w:type="spellEnd"/>
+      <w:r>
+        <w:rPr>
+          <w:rFonts w:ascii="Times New Roman" w:hAnsi="Times New Roman" w:cs="Times New Roman"/>
+          <w:sz w:val="20"/>
+          <w:szCs w:val="20"/>
+          <w:lang w:val="en-GB"/>
+        </w:rPr>
+        <w:t>. In this paper, the process of influence diffusion is divided into two parts: the launcher (influence strength) and the receiver (influence threshold) which can generate an accurate and finer grained influence diffusion model according to this research.</w:t>
       </w:r>
       <w:r>
         <w:rPr>
@@ -2707,7 +2727,47 @@
           <w:szCs w:val="20"/>
           <w:lang w:val="en-GB"/>
         </w:rPr>
-        <w:t xml:space="preserve"> the alternative of Pushshift Reddit Dataset by J. Baumgartner, S. Zannettou, B. Keegan, M. Squire and J. Blackburn. [3]</w:t>
+        <w:t xml:space="preserve"> the alternative of </w:t>
+      </w:r>
+      <w:proofErr w:type="spellStart"/>
+      <w:r>
+        <w:rPr>
+          <w:rFonts w:ascii="Times New Roman" w:hAnsi="Times New Roman" w:cs="Times New Roman"/>
+          <w:sz w:val="20"/>
+          <w:szCs w:val="20"/>
+          <w:lang w:val="en-GB"/>
+        </w:rPr>
+        <w:t>Pushshift</w:t>
+      </w:r>
+      <w:proofErr w:type="spellEnd"/>
+      <w:r>
+        <w:rPr>
+          <w:rFonts w:ascii="Times New Roman" w:hAnsi="Times New Roman" w:cs="Times New Roman"/>
+          <w:sz w:val="20"/>
+          <w:szCs w:val="20"/>
+          <w:lang w:val="en-GB"/>
+        </w:rPr>
+        <w:t xml:space="preserve"> Reddit Dataset by J. Baumgartner, S. </w:t>
+      </w:r>
+      <w:proofErr w:type="spellStart"/>
+      <w:r>
+        <w:rPr>
+          <w:rFonts w:ascii="Times New Roman" w:hAnsi="Times New Roman" w:cs="Times New Roman"/>
+          <w:sz w:val="20"/>
+          <w:szCs w:val="20"/>
+          <w:lang w:val="en-GB"/>
+        </w:rPr>
+        <w:t>Zannettou</w:t>
+      </w:r>
+      <w:proofErr w:type="spellEnd"/>
+      <w:r>
+        <w:rPr>
+          <w:rFonts w:ascii="Times New Roman" w:hAnsi="Times New Roman" w:cs="Times New Roman"/>
+          <w:sz w:val="20"/>
+          <w:szCs w:val="20"/>
+          <w:lang w:val="en-GB"/>
+        </w:rPr>
+        <w:t>, B. Keegan, M. Squire and J. Blackburn. [3]</w:t>
       </w:r>
       <w:r>
         <w:rPr>
@@ -3011,7 +3071,67 @@
           <w:szCs w:val="20"/>
           <w:lang w:val="en-GB"/>
         </w:rPr>
-        <w:t xml:space="preserve"> research about annotating and detecting topics in social media forum and modelling the annotation to derive directions carried out by B. Athira, J. Jones, S. M. Idicula, A. Kulanthaivel and E. Zhang</w:t>
+        <w:t xml:space="preserve"> research about annotating and detecting topics in social media forum and modelling the annotation to derive directions carried out by B. </w:t>
+      </w:r>
+      <w:proofErr w:type="spellStart"/>
+      <w:r>
+        <w:rPr>
+          <w:rFonts w:ascii="Times New Roman" w:hAnsi="Times New Roman" w:cs="Times New Roman"/>
+          <w:sz w:val="20"/>
+          <w:szCs w:val="20"/>
+          <w:lang w:val="en-GB"/>
+        </w:rPr>
+        <w:t>Athira</w:t>
+      </w:r>
+      <w:proofErr w:type="spellEnd"/>
+      <w:r>
+        <w:rPr>
+          <w:rFonts w:ascii="Times New Roman" w:hAnsi="Times New Roman" w:cs="Times New Roman"/>
+          <w:sz w:val="20"/>
+          <w:szCs w:val="20"/>
+          <w:lang w:val="en-GB"/>
+        </w:rPr>
+        <w:t xml:space="preserve">, J. Jones, S. M. </w:t>
+      </w:r>
+      <w:proofErr w:type="spellStart"/>
+      <w:r>
+        <w:rPr>
+          <w:rFonts w:ascii="Times New Roman" w:hAnsi="Times New Roman" w:cs="Times New Roman"/>
+          <w:sz w:val="20"/>
+          <w:szCs w:val="20"/>
+          <w:lang w:val="en-GB"/>
+        </w:rPr>
+        <w:t>Idicula</w:t>
+      </w:r>
+      <w:proofErr w:type="spellEnd"/>
+      <w:r>
+        <w:rPr>
+          <w:rFonts w:ascii="Times New Roman" w:hAnsi="Times New Roman" w:cs="Times New Roman"/>
+          <w:sz w:val="20"/>
+          <w:szCs w:val="20"/>
+          <w:lang w:val="en-GB"/>
+        </w:rPr>
+        <w:t xml:space="preserve">, A. </w:t>
+      </w:r>
+      <w:proofErr w:type="spellStart"/>
+      <w:r>
+        <w:rPr>
+          <w:rFonts w:ascii="Times New Roman" w:hAnsi="Times New Roman" w:cs="Times New Roman"/>
+          <w:sz w:val="20"/>
+          <w:szCs w:val="20"/>
+          <w:lang w:val="en-GB"/>
+        </w:rPr>
+        <w:t>Kulanthaivel</w:t>
+      </w:r>
+      <w:proofErr w:type="spellEnd"/>
+      <w:r>
+        <w:rPr>
+          <w:rFonts w:ascii="Times New Roman" w:hAnsi="Times New Roman" w:cs="Times New Roman"/>
+          <w:sz w:val="20"/>
+          <w:szCs w:val="20"/>
+          <w:lang w:val="en-GB"/>
+        </w:rPr>
+        <w:t xml:space="preserve"> and E. Zhang</w:t>
       </w:r>
       <w:r>
         <w:rPr>
@@ -5313,7 +5433,21 @@
         <w:rPr>
           <w:lang w:val="en-US"/>
         </w:rPr>
-        <w:t xml:space="preserve"> as all of this is taken care off in the background of the Python Reddit API Wrapper. The Wrapper is free to use but it requires a registration which once done offers no restrictions on how often Reddit is crawled, unlike crawling by adding “.json” to the URL which have </w:t>
+        <w:t xml:space="preserve"> as all of this is taken care off in the background of the Python Reddit API Wrapper. The Wrapper is free to use but it requires a registration which once done offers no restrictions on how often Reddit is crawled, unlike crawling by adding </w:t>
+      </w:r>
+      <w:proofErr w:type="gramStart"/>
+      <w:r>
+        <w:rPr>
+          <w:lang w:val="en-US"/>
+        </w:rPr>
+        <w:t>“.json</w:t>
+      </w:r>
+      <w:proofErr w:type="gramEnd"/>
+      <w:r>
+        <w:rPr>
+          <w:lang w:val="en-US"/>
+        </w:rPr>
+        <w:t xml:space="preserve">” to the URL which have </w:t>
       </w:r>
       <w:r>
         <w:rPr>
@@ -6365,11 +6499,19 @@
         </w:rPr>
         <w:t xml:space="preserve"> </w:t>
       </w:r>
-      <w:r>
-        <w:rPr>
-          <w:lang w:val="en-US"/>
-        </w:rPr>
-        <w:t>datastructure of this research.</w:t>
+      <w:proofErr w:type="spellStart"/>
+      <w:r>
+        <w:rPr>
+          <w:lang w:val="en-US"/>
+        </w:rPr>
+        <w:t>datastructure</w:t>
+      </w:r>
+      <w:proofErr w:type="spellEnd"/>
+      <w:r>
+        <w:rPr>
+          <w:lang w:val="en-US"/>
+        </w:rPr>
+        <w:t xml:space="preserve"> of this research.</w:t>
       </w:r>
     </w:p>
     <w:p>
@@ -12511,7 +12653,21 @@
         <w:rPr>
           <w:lang w:val="en-US"/>
         </w:rPr>
-        <w:t xml:space="preserve">, sports or economy. Knowing the type of influence between </w:t>
+        <w:t xml:space="preserve">, </w:t>
+      </w:r>
+      <w:proofErr w:type="gramStart"/>
+      <w:r>
+        <w:rPr>
+          <w:lang w:val="en-US"/>
+        </w:rPr>
+        <w:t>sports</w:t>
+      </w:r>
+      <w:proofErr w:type="gramEnd"/>
+      <w:r>
+        <w:rPr>
+          <w:lang w:val="en-US"/>
+        </w:rPr>
+        <w:t xml:space="preserve"> or economy. Knowing the type of influence between </w:t>
       </w:r>
       <w:r>
         <w:rPr>
@@ -12880,7 +13036,19 @@
         <w:rPr>
           <w:lang w:val="en-US"/>
         </w:rPr>
-        <w:t xml:space="preserve">overview of this process is drawn in figure 10 below, where 4 classifications had been performed on the 4 edges in the activity thread tree </w:t>
+        <w:t>overview of this process is drawn in figure 1</w:t>
+      </w:r>
+      <w:r>
+        <w:rPr>
+          <w:lang w:val="en-US"/>
+        </w:rPr>
+        <w:t>1</w:t>
+      </w:r>
+      <w:r>
+        <w:rPr>
+          <w:lang w:val="en-US"/>
+        </w:rPr>
+        <w:t xml:space="preserve"> below, where 4 classifications had been performed on the 4 edges in the activity thread tree </w:t>
       </w:r>
       <w:r>
         <w:rPr>
@@ -12997,7 +13165,23 @@
         <w:rPr>
           <w:lang w:val="en-US"/>
         </w:rPr>
-        <w:t>Tech giant invests 30 billions in renewable energy</w:t>
+        <w:t xml:space="preserve">Tech giant invests 30 </w:t>
+      </w:r>
+      <w:proofErr w:type="spellStart"/>
+      <w:proofErr w:type="gramStart"/>
+      <w:r>
+        <w:rPr>
+          <w:lang w:val="en-US"/>
+        </w:rPr>
+        <w:t>billions</w:t>
+      </w:r>
+      <w:proofErr w:type="spellEnd"/>
+      <w:proofErr w:type="gramEnd"/>
+      <w:r>
+        <w:rPr>
+          <w:lang w:val="en-US"/>
+        </w:rPr>
+        <w:t xml:space="preserve"> in renewable energy</w:t>
       </w:r>
       <w:r>
         <w:rPr>
@@ -13073,34 +13257,38 @@
         <w:rPr>
           <w:lang w:val="en-US"/>
         </w:rPr>
-        <w:t>After adding spaces between these 3 texts, the classification method of our trained text classifier is used, which classify the influence edge into the sport category, and then store this output value in its respective edge between users in the activity graph at the middle of figure 10.</w:t>
-      </w:r>
-    </w:p>
-    <w:p>
-      <w:pPr>
-        <w:pStyle w:val="Brdtekst"/>
+        <w:t>After adding spaces between these 3 texts, the classification method of our trained text classifier is used, which classify the influence edge into the sport category, and then store this output value in its respective edge between users in the activity graph at the middle of figure 1</w:t>
+      </w:r>
+      <w:r>
+        <w:rPr>
+          <w:lang w:val="en-US"/>
+        </w:rPr>
+        <w:t>1</w:t>
+      </w:r>
+      <w:r>
+        <w:rPr>
+          <w:lang w:val="en-US"/>
+        </w:rPr>
+        <w:t>.</w:t>
+      </w:r>
+    </w:p>
+    <w:p>
+      <w:pPr>
+        <w:pStyle w:val="Brdtekst"/>
+        <w:keepNext/>
         <w:ind w:firstLine="0"/>
-        <w:rPr>
-          <w:lang w:val="en-US"/>
-        </w:rPr>
-        <w:sectPr>
-          <w:type w:val="continuous"/>
-          <w:pgSz w:w="12240" w:h="15840" w:code="1"/>
-          <w:pgMar w:top="1080" w:right="907" w:bottom="1440" w:left="907" w:header="720" w:footer="720" w:gutter="0"/>
-          <w:cols w:space="360"/>
-          <w:docGrid w:linePitch="360"/>
-        </w:sectPr>
       </w:pPr>
       <w:r>
         <w:rPr>
           <w:noProof/>
+          <w:lang w:val="en-US"/>
         </w:rPr>
         <w:lastRenderedPageBreak/>
         <w:drawing>
-          <wp:inline distT="0" distB="0" distL="0" distR="0" wp14:anchorId="10E7DE97" wp14:editId="040E1D81">
-            <wp:extent cx="6620510" cy="2819400"/>
-            <wp:effectExtent l="0" t="0" r="8890" b="0"/>
-            <wp:docPr id="16" name="Bilde 16"/>
+          <wp:inline distT="0" distB="0" distL="0" distR="0" wp14:anchorId="6675E2C0" wp14:editId="6BE32D7E">
+            <wp:extent cx="6619999" cy="2719346"/>
+            <wp:effectExtent l="0" t="0" r="0" b="5080"/>
+            <wp:docPr id="18" name="Bilde 18"/>
             <wp:cNvGraphicFramePr>
               <a:graphicFrameLocks xmlns:a="http://schemas.openxmlformats.org/drawingml/2006/main" noChangeAspect="1"/>
             </wp:cNvGraphicFramePr>
@@ -13108,11 +13296,17 @@
               <a:graphicData uri="http://schemas.openxmlformats.org/drawingml/2006/picture">
                 <pic:pic xmlns:pic="http://schemas.openxmlformats.org/drawingml/2006/picture">
                   <pic:nvPicPr>
-                    <pic:cNvPr id="1" name=""/>
+                    <pic:cNvPr id="18" name="Bilde 18"/>
                     <pic:cNvPicPr/>
                   </pic:nvPicPr>
                   <pic:blipFill>
-                    <a:blip r:embed="rId20"/>
+                    <a:blip r:embed="rId20" cstate="print">
+                      <a:extLst>
+                        <a:ext uri="{28A0092B-C50C-407E-A947-70E740481C1C}">
+                          <a14:useLocalDpi xmlns:a14="http://schemas.microsoft.com/office/drawing/2010/main" val="0"/>
+                        </a:ext>
+                      </a:extLst>
+                    </a:blip>
                     <a:stretch>
                       <a:fillRect/>
                     </a:stretch>
@@ -13120,7 +13314,7 @@
                   <pic:spPr>
                     <a:xfrm>
                       <a:off x="0" y="0"/>
-                      <a:ext cx="6620510" cy="2819400"/>
+                      <a:ext cx="6653670" cy="2733177"/>
                     </a:xfrm>
                     <a:prstGeom prst="rect">
                       <a:avLst/>
@@ -13135,12 +13329,120 @@
     </w:p>
     <w:p>
       <w:pPr>
+        <w:pStyle w:val="Bildetekst"/>
+        <w:jc w:val="both"/>
+        <w:rPr>
+          <w:noProof/>
+          <w:lang w:val="en-US"/>
+        </w:rPr>
+      </w:pPr>
+      <w:r>
+        <w:rPr>
+          <w:lang w:val="en-US"/>
+        </w:rPr>
+        <w:t xml:space="preserve">Figure </w:t>
+      </w:r>
+      <w:r>
+        <w:fldChar w:fldCharType="begin"/>
+      </w:r>
+      <w:r>
+        <w:rPr>
+          <w:lang w:val="en-US"/>
+        </w:rPr>
+        <w:instrText xml:space="preserve"> SEQ Figure \* ARABIC </w:instrText>
+      </w:r>
+      <w:r>
+        <w:fldChar w:fldCharType="separate"/>
+      </w:r>
+      <w:r>
+        <w:rPr>
+          <w:noProof/>
+          <w:lang w:val="en-US"/>
+        </w:rPr>
+        <w:t>11</w:t>
+      </w:r>
+      <w:r>
+        <w:fldChar w:fldCharType="end"/>
+      </w:r>
+      <w:r>
+        <w:rPr>
+          <w:lang w:val="en-US"/>
+        </w:rPr>
+        <w:t>, An example overview</w:t>
+      </w:r>
+      <w:r>
+        <w:rPr>
+          <w:noProof/>
+          <w:lang w:val="en-US"/>
+        </w:rPr>
+        <w:t xml:space="preserve"> showing the process of influence field detection integrated in the skeleton of building an activity graph and its final transformation to an influence graph.</w:t>
+      </w:r>
+    </w:p>
+    <w:p>
+      <w:pPr>
+        <w:rPr>
+          <w:lang w:val="en-US"/>
+        </w:rPr>
+      </w:pPr>
+    </w:p>
+    <w:p>
+      <w:pPr>
+        <w:rPr>
+          <w:lang w:val="en-US"/>
+        </w:rPr>
+        <w:sectPr>
+          <w:type w:val="continuous"/>
+          <w:pgSz w:w="12240" w:h="15840" w:code="1"/>
+          <w:pgMar w:top="1080" w:right="907" w:bottom="1440" w:left="907" w:header="720" w:footer="720" w:gutter="0"/>
+          <w:cols w:space="360"/>
+          <w:docGrid w:linePitch="360"/>
+        </w:sectPr>
+      </w:pPr>
+    </w:p>
+    <w:p>
+      <w:pPr>
         <w:pStyle w:val="Brdtekst"/>
         <w:ind w:firstLine="0"/>
         <w:rPr>
           <w:lang w:val="en-US"/>
         </w:rPr>
       </w:pPr>
+      <w:r>
+        <w:rPr>
+          <w:lang w:val="en-US"/>
+        </w:rPr>
+        <w:t xml:space="preserve">Finally, we gather the distinct classified fields of influence in each respective edge </w:t>
+      </w:r>
+      <w:r>
+        <w:rPr>
+          <w:lang w:val="en-US"/>
+        </w:rPr>
+        <w:t>in</w:t>
+      </w:r>
+      <w:r>
+        <w:rPr>
+          <w:lang w:val="en-US"/>
+        </w:rPr>
+        <w:t xml:space="preserve"> the influence graph during the merging process from an activity graph to an influence graph</w:t>
+      </w:r>
+      <w:r>
+        <w:rPr>
+          <w:lang w:val="en-US"/>
+        </w:rPr>
+        <w:t xml:space="preserve">. Noticing that an edge in the activity graph can only have one classified field of influence, but when constructing the influence graph, multiple edges having the same combination of source and target persons would be </w:t>
+      </w:r>
+      <w:r>
+        <w:rPr>
+          <w:lang w:val="en-US"/>
+        </w:rPr>
+        <w:t>merged</w:t>
+      </w:r>
+      <w:r>
+        <w:rPr>
+          <w:lang w:val="en-US"/>
+        </w:rPr>
+        <w:t>, and in result all distinct classified fields of influence will accumulate in the respective merged edge in the final influence graph.</w:t>
+      </w:r>
     </w:p>
     <w:p>
       <w:pPr>
@@ -13150,6 +13452,32 @@
           <w:lang w:val="en-US"/>
         </w:rPr>
       </w:pPr>
+      <w:r>
+        <w:rPr>
+          <w:lang w:val="en-US"/>
+        </w:rPr>
+        <w:t xml:space="preserve">When examining the texts submitted by authors in the activity thread, we might want to manually conclude that the influence constructed from this thread is to be reasonably related to technology, and although the used text classifier has classified some influences in the sport category, a final look at the influence graph confirms that the technology category is also included in the </w:t>
+      </w:r>
+      <w:r>
+        <w:rPr>
+          <w:lang w:val="en-US"/>
+        </w:rPr>
+        <w:t xml:space="preserve">respective edges in the influence graph. This tells us that our implementation of influence field detection </w:t>
+      </w:r>
+      <w:proofErr w:type="gramStart"/>
+      <w:r>
+        <w:rPr>
+          <w:lang w:val="en-US"/>
+        </w:rPr>
+        <w:t>have</w:t>
+      </w:r>
+      <w:proofErr w:type="gramEnd"/>
+      <w:r>
+        <w:rPr>
+          <w:lang w:val="en-US"/>
+        </w:rPr>
+        <w:t xml:space="preserve"> the ability to investigate and capture any derailments of discussion under the activity thread, which represents a strength that enable this method to look beyond what the human eye can assume about a certain written discussion.</w:t>
+      </w:r>
     </w:p>
     <w:p>
       <w:pPr>
@@ -13159,42 +13487,6 @@
           <w:lang w:val="en-US"/>
         </w:rPr>
       </w:pPr>
-      <w:r>
-        <w:rPr>
-          <w:lang w:val="en-US"/>
-        </w:rPr>
-        <w:t xml:space="preserve">Finally, we gather the distinct classified fields of influence in each respective edge </w:t>
-      </w:r>
-      <w:r>
-        <w:rPr>
-          <w:lang w:val="en-US"/>
-        </w:rPr>
-        <w:t>in</w:t>
-      </w:r>
-      <w:r>
-        <w:rPr>
-          <w:lang w:val="en-US"/>
-        </w:rPr>
-        <w:t xml:space="preserve"> the influence graph during the merging process from an activity graph to an influence graph</w:t>
-      </w:r>
-      <w:r>
-        <w:rPr>
-          <w:lang w:val="en-US"/>
-        </w:rPr>
-        <w:t xml:space="preserve">. Noticing that an edge in the activity graph can only have one classified field of influence, but when constructing the influence graph, multiple edges having the same combination of source and target persons would be </w:t>
-      </w:r>
-      <w:r>
-        <w:rPr>
-          <w:lang w:val="en-US"/>
-        </w:rPr>
-        <w:t>merged</w:t>
-      </w:r>
-      <w:r>
-        <w:rPr>
-          <w:lang w:val="en-US"/>
-        </w:rPr>
-        <w:t>, and in result all distinct classified fields of influence will accumulate in the respective merged edge in the final influence graph.</w:t>
-      </w:r>
     </w:p>
     <w:p>
       <w:pPr>
@@ -13208,13 +13500,91 @@
         <w:rPr>
           <w:lang w:val="en-US"/>
         </w:rPr>
-        <w:t xml:space="preserve">When examining the texts submitted by authors in the activity thread, we might want to manually conclude that the influence constructed from this thread is to be reasonably related to technology, and although the used text classifier has classified some influences in the sport category, a final look at the influence graph confirms that the technology category is also included in the </w:t>
-      </w:r>
-      <w:r>
-        <w:rPr>
-          <w:lang w:val="en-US"/>
-        </w:rPr>
-        <w:t>respective edges in the influence graph. This tells us that our implementation of influence field detection have the ability to investigate and capture any derailments of discussion under the activity thread, which represents a strength that enable this method to look beyond what the human eye can assume about a certain written discussion.</w:t>
+        <w:t>This classification process is very similar to the process of influence detection, as it has the same three staged skeleton which plays out by transforming the activity thread tree into an activity graph</w:t>
+      </w:r>
+      <w:r>
+        <w:rPr>
+          <w:lang w:val="en-US"/>
+        </w:rPr>
+        <w:t>,</w:t>
+      </w:r>
+      <w:r>
+        <w:rPr>
+          <w:lang w:val="en-US"/>
+        </w:rPr>
+        <w:t xml:space="preserve"> th</w:t>
+      </w:r>
+      <w:r>
+        <w:rPr>
+          <w:lang w:val="en-US"/>
+        </w:rPr>
+        <w:t>e</w:t>
+      </w:r>
+      <w:r>
+        <w:rPr>
+          <w:lang w:val="en-US"/>
+        </w:rPr>
+        <w:t xml:space="preserve">n </w:t>
+      </w:r>
+      <w:r>
+        <w:rPr>
+          <w:lang w:val="en-US"/>
+        </w:rPr>
+        <w:t xml:space="preserve">into </w:t>
+      </w:r>
+      <w:r>
+        <w:rPr>
+          <w:lang w:val="en-US"/>
+        </w:rPr>
+        <w:t xml:space="preserve">a final influence graph. This similarity makes </w:t>
+      </w:r>
+      <w:r>
+        <w:rPr>
+          <w:lang w:val="en-US"/>
+        </w:rPr>
+        <w:t xml:space="preserve">it easier to merge </w:t>
+      </w:r>
+      <w:r>
+        <w:rPr>
+          <w:lang w:val="en-US"/>
+        </w:rPr>
+        <w:t>the</w:t>
+      </w:r>
+      <w:r>
+        <w:rPr>
+          <w:lang w:val="en-US"/>
+        </w:rPr>
+        <w:t xml:space="preserve"> three processes of influence detection, influence scoring and influence field detection, which can have the effect of reducing the runtime of a practical algorithm that implements these </w:t>
+      </w:r>
+      <w:r>
+        <w:rPr>
+          <w:lang w:val="en-US"/>
+        </w:rPr>
+        <w:t>three</w:t>
+      </w:r>
+      <w:r>
+        <w:rPr>
+          <w:lang w:val="en-US"/>
+        </w:rPr>
+        <w:t xml:space="preserve"> processes all at once, so the need for multiple iterations over records in the dataset is eliminated. However, this can have a moderate increase on the</w:t>
+      </w:r>
+      <w:r>
+        <w:rPr>
+          <w:lang w:val="en-US"/>
+        </w:rPr>
+        <w:t xml:space="preserve"> </w:t>
+      </w:r>
+      <w:r>
+        <w:rPr>
+          <w:lang w:val="en-US"/>
+        </w:rPr>
+        <w:t>complexity of such implementation</w:t>
+      </w:r>
+      <w:r>
+        <w:rPr>
+          <w:lang w:val="en-US"/>
+        </w:rPr>
+        <w:t>, but this complexity can be dealt using best practices under programming.</w:t>
       </w:r>
     </w:p>
     <w:p>
@@ -13234,84 +13604,6 @@
           <w:lang w:val="en-US"/>
         </w:rPr>
       </w:pPr>
-      <w:r>
-        <w:rPr>
-          <w:lang w:val="en-US"/>
-        </w:rPr>
-        <w:t>This classification process is very similar to the process of influence detection, as it has the same three staged skeleton which plays out by transforming the activity thread tree into an activity graph</w:t>
-      </w:r>
-      <w:r>
-        <w:rPr>
-          <w:lang w:val="en-US"/>
-        </w:rPr>
-        <w:t>,</w:t>
-      </w:r>
-      <w:r>
-        <w:rPr>
-          <w:lang w:val="en-US"/>
-        </w:rPr>
-        <w:t xml:space="preserve"> th</w:t>
-      </w:r>
-      <w:r>
-        <w:rPr>
-          <w:lang w:val="en-US"/>
-        </w:rPr>
-        <w:t>e</w:t>
-      </w:r>
-      <w:r>
-        <w:rPr>
-          <w:lang w:val="en-US"/>
-        </w:rPr>
-        <w:t xml:space="preserve">n </w:t>
-      </w:r>
-      <w:r>
-        <w:rPr>
-          <w:lang w:val="en-US"/>
-        </w:rPr>
-        <w:t xml:space="preserve">into </w:t>
-      </w:r>
-      <w:r>
-        <w:rPr>
-          <w:lang w:val="en-US"/>
-        </w:rPr>
-        <w:t xml:space="preserve">a final influence graph. This similarity makes </w:t>
-      </w:r>
-      <w:r>
-        <w:rPr>
-          <w:lang w:val="en-US"/>
-        </w:rPr>
-        <w:t xml:space="preserve">it easier to merge </w:t>
-      </w:r>
-      <w:r>
-        <w:rPr>
-          <w:lang w:val="en-US"/>
-        </w:rPr>
-        <w:t>the</w:t>
-      </w:r>
-      <w:r>
-        <w:rPr>
-          <w:lang w:val="en-US"/>
-        </w:rPr>
-        <w:t xml:space="preserve"> three processes of influence detection, influence scoring and influence field detection, which can have the effect of reducing the runtime of a practical algorithm that implements these </w:t>
-      </w:r>
-      <w:r>
-        <w:rPr>
-          <w:lang w:val="en-US"/>
-        </w:rPr>
-        <w:t>three</w:t>
-      </w:r>
-      <w:r>
-        <w:rPr>
-          <w:lang w:val="en-US"/>
-        </w:rPr>
-        <w:t xml:space="preserve"> processes all at once, so the need for multiple iterations over records in the dataset is eliminated. However, this can have a moderate increase on the complexity of such implementation</w:t>
-      </w:r>
-      <w:r>
-        <w:rPr>
-          <w:lang w:val="en-US"/>
-        </w:rPr>
-        <w:t>, but this complexity can be dealt using best practices under programming.</w:t>
-      </w:r>
     </w:p>
     <w:p>
       <w:pPr>
@@ -13907,14 +14199,7 @@
           <w:shd w:val="clear" w:color="auto" w:fill="FFFFFF"/>
         </w:rPr>
         <w:tab/>
-        <w:t xml:space="preserve">F. Wang, W. Jiang, G. Wang and D. Xie, "Data-Driven Influence Learning in Social Networks," 2017 IEEE International Symposium on Parallel and Distributed Processing with Applications and 2017 IEEE International Conference on Ubiquitous Computing and Communications </w:t>
-      </w:r>
-      <w:r>
-        <w:rPr>
-          <w:color w:val="333333"/>
-          <w:shd w:val="clear" w:color="auto" w:fill="FFFFFF"/>
-        </w:rPr>
-        <w:t>(ISPA/IUCC), 2017, pp. 1179-1185, doi: 10.1109/ISPA/IUCC.2017.00177.</w:t>
+        <w:t>F. Wang, W. Jiang, G. Wang and D. Xie, "Data-Driven Influence Learning in Social Networks," 2017 IEEE International Symposium on Parallel and Distributed Processing with Applications and 2017 IEEE International Conference on Ubiquitous Computing and Communications (ISPA/IUCC), 2017, pp. 1179-1185, doi: 10.1109/ISPA/IUCC.2017.00177.</w:t>
       </w:r>
     </w:p>
     <w:p>

</xml_diff>

<commit_message>
I.	INTRODUCING CENTRALITY MEASURES - (Done)
</commit_message>
<xml_diff>
--- a/docs/letter - New.docx
+++ b/docs/letter - New.docx
@@ -2262,7 +2262,7 @@
           <w:szCs w:val="20"/>
           <w:lang w:val="en-GB"/>
         </w:rPr>
-        <w:t>lacks some proven results of an experimental approach [1]</w:t>
+        <w:t>lacks some proven results of an experimental approach</w:t>
       </w:r>
       <w:r>
         <w:rPr>
@@ -2272,6 +2272,15 @@
           <w:lang w:val="en-US"/>
         </w:rPr>
         <w:t>.</w:t>
+      </w:r>
+      <w:r>
+        <w:rPr>
+          <w:rFonts w:ascii="Times New Roman" w:hAnsi="Times New Roman" w:cs="Times New Roman"/>
+          <w:sz w:val="20"/>
+          <w:szCs w:val="20"/>
+          <w:lang w:val="en-US"/>
+        </w:rPr>
+        <w:t xml:space="preserve"> [1]</w:t>
       </w:r>
     </w:p>
     <w:p>
@@ -2348,27 +2357,7 @@
           <w:szCs w:val="20"/>
           <w:lang w:val="en-GB"/>
         </w:rPr>
-        <w:t xml:space="preserve">A short but rather interesting experimental and mathematical approach is introduced by a paper on Data-driven Influence Learning in Social Networks published by F. Wang, W. Jiang, G. Wang &amp; D. </w:t>
-      </w:r>
-      <w:proofErr w:type="spellStart"/>
-      <w:r>
-        <w:rPr>
-          <w:rFonts w:ascii="Times New Roman" w:hAnsi="Times New Roman" w:cs="Times New Roman"/>
-          <w:sz w:val="20"/>
-          <w:szCs w:val="20"/>
-          <w:lang w:val="en-GB"/>
-        </w:rPr>
-        <w:t>Xie</w:t>
-      </w:r>
-      <w:proofErr w:type="spellEnd"/>
-      <w:r>
-        <w:rPr>
-          <w:rFonts w:ascii="Times New Roman" w:hAnsi="Times New Roman" w:cs="Times New Roman"/>
-          <w:sz w:val="20"/>
-          <w:szCs w:val="20"/>
-          <w:lang w:val="en-GB"/>
-        </w:rPr>
-        <w:t>. In this paper, the process of influence diffusion is divided into two parts: the launcher (influence strength) and the receiver (influence threshold) which can generate an accurate and finer grained influence diffusion model according to this research.</w:t>
+        <w:t>A short but rather interesting experimental and mathematical approach is introduced by a paper on Data-driven Influence Learning in Social Networks published by F. Wang, W. Jiang, G. Wang &amp; D. Xie. In this paper, the process of influence diffusion is divided into two parts: the launcher (influence strength) and the receiver (influence threshold) which can generate an accurate and finer grained influence diffusion model according to this research.</w:t>
       </w:r>
       <w:r>
         <w:rPr>
@@ -2727,47 +2716,7 @@
           <w:szCs w:val="20"/>
           <w:lang w:val="en-GB"/>
         </w:rPr>
-        <w:t xml:space="preserve"> the alternative of </w:t>
-      </w:r>
-      <w:proofErr w:type="spellStart"/>
-      <w:r>
-        <w:rPr>
-          <w:rFonts w:ascii="Times New Roman" w:hAnsi="Times New Roman" w:cs="Times New Roman"/>
-          <w:sz w:val="20"/>
-          <w:szCs w:val="20"/>
-          <w:lang w:val="en-GB"/>
-        </w:rPr>
-        <w:t>Pushshift</w:t>
-      </w:r>
-      <w:proofErr w:type="spellEnd"/>
-      <w:r>
-        <w:rPr>
-          <w:rFonts w:ascii="Times New Roman" w:hAnsi="Times New Roman" w:cs="Times New Roman"/>
-          <w:sz w:val="20"/>
-          <w:szCs w:val="20"/>
-          <w:lang w:val="en-GB"/>
-        </w:rPr>
-        <w:t xml:space="preserve"> Reddit Dataset by J. Baumgartner, S. </w:t>
-      </w:r>
-      <w:proofErr w:type="spellStart"/>
-      <w:r>
-        <w:rPr>
-          <w:rFonts w:ascii="Times New Roman" w:hAnsi="Times New Roman" w:cs="Times New Roman"/>
-          <w:sz w:val="20"/>
-          <w:szCs w:val="20"/>
-          <w:lang w:val="en-GB"/>
-        </w:rPr>
-        <w:t>Zannettou</w:t>
-      </w:r>
-      <w:proofErr w:type="spellEnd"/>
-      <w:r>
-        <w:rPr>
-          <w:rFonts w:ascii="Times New Roman" w:hAnsi="Times New Roman" w:cs="Times New Roman"/>
-          <w:sz w:val="20"/>
-          <w:szCs w:val="20"/>
-          <w:lang w:val="en-GB"/>
-        </w:rPr>
-        <w:t>, B. Keegan, M. Squire and J. Blackburn. [3]</w:t>
+        <w:t xml:space="preserve"> the alternative of Pushshift Reddit Dataset by J. Baumgartner, S. Zannettou, B. Keegan, M. Squire and J. Blackburn. [3]</w:t>
       </w:r>
       <w:r>
         <w:rPr>
@@ -3071,67 +3020,7 @@
           <w:szCs w:val="20"/>
           <w:lang w:val="en-GB"/>
         </w:rPr>
-        <w:t xml:space="preserve"> research about annotating and detecting topics in social media forum and modelling the annotation to derive directions carried out by B. </w:t>
-      </w:r>
-      <w:proofErr w:type="spellStart"/>
-      <w:r>
-        <w:rPr>
-          <w:rFonts w:ascii="Times New Roman" w:hAnsi="Times New Roman" w:cs="Times New Roman"/>
-          <w:sz w:val="20"/>
-          <w:szCs w:val="20"/>
-          <w:lang w:val="en-GB"/>
-        </w:rPr>
-        <w:t>Athira</w:t>
-      </w:r>
-      <w:proofErr w:type="spellEnd"/>
-      <w:r>
-        <w:rPr>
-          <w:rFonts w:ascii="Times New Roman" w:hAnsi="Times New Roman" w:cs="Times New Roman"/>
-          <w:sz w:val="20"/>
-          <w:szCs w:val="20"/>
-          <w:lang w:val="en-GB"/>
-        </w:rPr>
-        <w:t xml:space="preserve">, J. Jones, S. M. </w:t>
-      </w:r>
-      <w:proofErr w:type="spellStart"/>
-      <w:r>
-        <w:rPr>
-          <w:rFonts w:ascii="Times New Roman" w:hAnsi="Times New Roman" w:cs="Times New Roman"/>
-          <w:sz w:val="20"/>
-          <w:szCs w:val="20"/>
-          <w:lang w:val="en-GB"/>
-        </w:rPr>
-        <w:t>Idicula</w:t>
-      </w:r>
-      <w:proofErr w:type="spellEnd"/>
-      <w:r>
-        <w:rPr>
-          <w:rFonts w:ascii="Times New Roman" w:hAnsi="Times New Roman" w:cs="Times New Roman"/>
-          <w:sz w:val="20"/>
-          <w:szCs w:val="20"/>
-          <w:lang w:val="en-GB"/>
-        </w:rPr>
-        <w:t xml:space="preserve">, A. </w:t>
-      </w:r>
-      <w:proofErr w:type="spellStart"/>
-      <w:r>
-        <w:rPr>
-          <w:rFonts w:ascii="Times New Roman" w:hAnsi="Times New Roman" w:cs="Times New Roman"/>
-          <w:sz w:val="20"/>
-          <w:szCs w:val="20"/>
-          <w:lang w:val="en-GB"/>
-        </w:rPr>
-        <w:t>Kulanthaivel</w:t>
-      </w:r>
-      <w:proofErr w:type="spellEnd"/>
-      <w:r>
-        <w:rPr>
-          <w:rFonts w:ascii="Times New Roman" w:hAnsi="Times New Roman" w:cs="Times New Roman"/>
-          <w:sz w:val="20"/>
-          <w:szCs w:val="20"/>
-          <w:lang w:val="en-GB"/>
-        </w:rPr>
-        <w:t xml:space="preserve"> and E. Zhang</w:t>
+        <w:t xml:space="preserve"> research about annotating and detecting topics in social media forum and modelling the annotation to derive directions carried out by B. Athira, J. Jones, S. M. Idicula, A. Kulanthaivel and E. Zhang</w:t>
       </w:r>
       <w:r>
         <w:rPr>
@@ -5433,21 +5322,7 @@
         <w:rPr>
           <w:lang w:val="en-US"/>
         </w:rPr>
-        <w:t xml:space="preserve"> as all of this is taken care off in the background of the Python Reddit API Wrapper. The Wrapper is free to use but it requires a registration which once done offers no restrictions on how often Reddit is crawled, unlike crawling by adding </w:t>
-      </w:r>
-      <w:proofErr w:type="gramStart"/>
-      <w:r>
-        <w:rPr>
-          <w:lang w:val="en-US"/>
-        </w:rPr>
-        <w:t>“.json</w:t>
-      </w:r>
-      <w:proofErr w:type="gramEnd"/>
-      <w:r>
-        <w:rPr>
-          <w:lang w:val="en-US"/>
-        </w:rPr>
-        <w:t xml:space="preserve">” to the URL which have </w:t>
+        <w:t xml:space="preserve"> as all of this is taken care off in the background of the Python Reddit API Wrapper. The Wrapper is free to use but it requires a registration which once done offers no restrictions on how often Reddit is crawled, unlike crawling by adding “.json” to the URL which have </w:t>
       </w:r>
       <w:r>
         <w:rPr>
@@ -6499,19 +6374,11 @@
         </w:rPr>
         <w:t xml:space="preserve"> </w:t>
       </w:r>
-      <w:proofErr w:type="spellStart"/>
-      <w:r>
-        <w:rPr>
-          <w:lang w:val="en-US"/>
-        </w:rPr>
-        <w:t>datastructure</w:t>
-      </w:r>
-      <w:proofErr w:type="spellEnd"/>
-      <w:r>
-        <w:rPr>
-          <w:lang w:val="en-US"/>
-        </w:rPr>
-        <w:t xml:space="preserve"> of this research.</w:t>
+      <w:r>
+        <w:rPr>
+          <w:lang w:val="en-US"/>
+        </w:rPr>
+        <w:t>datastructure of this research.</w:t>
       </w:r>
     </w:p>
     <w:p>
@@ -12659,21 +12526,7 @@
         <w:rPr>
           <w:lang w:val="en-US"/>
         </w:rPr>
-        <w:t xml:space="preserve">, </w:t>
-      </w:r>
-      <w:proofErr w:type="gramStart"/>
-      <w:r>
-        <w:rPr>
-          <w:lang w:val="en-US"/>
-        </w:rPr>
-        <w:t>sports</w:t>
-      </w:r>
-      <w:proofErr w:type="gramEnd"/>
-      <w:r>
-        <w:rPr>
-          <w:lang w:val="en-US"/>
-        </w:rPr>
-        <w:t xml:space="preserve"> or economy. Knowing the type of influence between </w:t>
+        <w:t xml:space="preserve">, sports or economy. Knowing the type of influence between </w:t>
       </w:r>
       <w:r>
         <w:rPr>
@@ -13171,23 +13024,7 @@
         <w:rPr>
           <w:lang w:val="en-US"/>
         </w:rPr>
-        <w:t xml:space="preserve">Tech giant invests 30 </w:t>
-      </w:r>
-      <w:proofErr w:type="spellStart"/>
-      <w:proofErr w:type="gramStart"/>
-      <w:r>
-        <w:rPr>
-          <w:lang w:val="en-US"/>
-        </w:rPr>
-        <w:t>billions</w:t>
-      </w:r>
-      <w:proofErr w:type="spellEnd"/>
-      <w:proofErr w:type="gramEnd"/>
-      <w:r>
-        <w:rPr>
-          <w:lang w:val="en-US"/>
-        </w:rPr>
-        <w:t xml:space="preserve"> in renewable energy</w:t>
+        <w:t>Tech giant invests 30 billions in renewable energy</w:t>
       </w:r>
       <w:r>
         <w:rPr>
@@ -14468,14 +14305,12 @@
                 <w:lang w:val="en-US"/>
               </w:rPr>
             </w:pPr>
-            <w:proofErr w:type="spellStart"/>
             <w:r>
               <w:rPr>
                 <w:lang w:val="en-US"/>
               </w:rPr>
               <w:t>PoliticsPeopleTwitter</w:t>
             </w:r>
-            <w:proofErr w:type="spellEnd"/>
           </w:p>
         </w:tc>
         <w:tc>
@@ -15064,14 +14899,12 @@
                 <w:lang w:val="en-US"/>
               </w:rPr>
             </w:pPr>
-            <w:proofErr w:type="spellStart"/>
             <w:r>
               <w:rPr>
                 <w:lang w:val="en-US"/>
               </w:rPr>
               <w:t>olympics</w:t>
             </w:r>
-            <w:proofErr w:type="spellEnd"/>
           </w:p>
         </w:tc>
         <w:tc>
@@ -15138,14 +14971,12 @@
                 <w:lang w:val="en-US"/>
               </w:rPr>
             </w:pPr>
-            <w:proofErr w:type="spellStart"/>
             <w:r>
               <w:rPr>
                 <w:lang w:val="en-US"/>
               </w:rPr>
               <w:t>worldcup</w:t>
             </w:r>
-            <w:proofErr w:type="spellEnd"/>
           </w:p>
         </w:tc>
         <w:tc>
@@ -17495,27 +17326,13 @@
         <w:rPr>
           <w:lang w:val="en-US"/>
         </w:rPr>
-        <w:t xml:space="preserve">Using </w:t>
-      </w:r>
-      <w:proofErr w:type="gramStart"/>
-      <w:r>
-        <w:rPr>
-          <w:lang w:val="en-US"/>
-        </w:rPr>
-        <w:t xml:space="preserve">the </w:t>
-      </w:r>
-      <w:r>
-        <w:rPr>
-          <w:lang w:val="en-US"/>
-        </w:rPr>
-        <w:t>these</w:t>
-      </w:r>
-      <w:proofErr w:type="gramEnd"/>
-      <w:r>
-        <w:rPr>
-          <w:lang w:val="en-US"/>
-        </w:rPr>
-        <w:t xml:space="preserve"> optimal</w:t>
+        <w:t xml:space="preserve">Using the </w:t>
+      </w:r>
+      <w:r>
+        <w:rPr>
+          <w:lang w:val="en-US"/>
+        </w:rPr>
+        <w:t>these optimal</w:t>
       </w:r>
       <w:r>
         <w:rPr>
@@ -17685,21 +17502,7 @@
         <w:rPr>
           <w:lang w:val="en-US"/>
         </w:rPr>
-        <w:t xml:space="preserve">, The </w:t>
-      </w:r>
-      <w:proofErr w:type="spellStart"/>
-      <w:r>
-        <w:rPr>
-          <w:lang w:val="en-US"/>
-        </w:rPr>
-        <w:t>classifcation</w:t>
-      </w:r>
-      <w:proofErr w:type="spellEnd"/>
-      <w:r>
-        <w:rPr>
-          <w:lang w:val="en-US"/>
-        </w:rPr>
-        <w:t xml:space="preserve"> report after tuning of the text classifier.</w:t>
+        <w:t>, The classifcation report after tuning of the text classifier.</w:t>
       </w:r>
     </w:p>
     <w:tbl>
@@ -18796,13 +18599,7 @@
         <w:rPr>
           <w:lang w:val="en-US"/>
         </w:rPr>
-        <w:t>technology</w:t>
-      </w:r>
-      <w:r>
-        <w:rPr>
-          <w:lang w:val="en-US"/>
-        </w:rPr>
-        <w:t>,</w:t>
+        <w:t>technology,</w:t>
       </w:r>
       <w:r>
         <w:rPr>
@@ -19050,21 +18847,7 @@
         <w:rPr>
           <w:lang w:val="en-US"/>
         </w:rPr>
-        <w:t xml:space="preserve">, green colored cells </w:t>
-      </w:r>
-      <w:proofErr w:type="gramStart"/>
-      <w:r>
-        <w:rPr>
-          <w:lang w:val="en-US"/>
-        </w:rPr>
-        <w:t>shows</w:t>
-      </w:r>
-      <w:proofErr w:type="gramEnd"/>
-      <w:r>
-        <w:rPr>
-          <w:lang w:val="en-US"/>
-        </w:rPr>
-        <w:t xml:space="preserve"> the correctly classified test records, red colored cells shows the falsely classified test records, cells marked with dark red color shows the distribution of falsely classified test records due to the overlapping between technology and entertainment on the one hand, and economy and politic on the other hand due the natural overlapping of these categories.</w:t>
+        <w:t>, green colored cells shows the correctly classified test records, red colored cells shows the falsely classified test records, cells marked with dark red color shows the distribution of falsely classified test records due to the overlapping between technology and entertainment on the one hand, and economy and politic on the other hand due the natural overlapping of these categories.</w:t>
       </w:r>
     </w:p>
     <w:tbl>
@@ -20001,24 +19784,7 @@
           <w:lang w:val="en-US"/>
         </w:rPr>
         <w:tab/>
-      </w:r>
-      <w:r>
-        <w:rPr>
-          <w:lang w:val="en-US"/>
-        </w:rPr>
-        <w:t xml:space="preserve">Now that we have investigated the performance of our text classification model and tested its capabilities in classifying different text submissions from social media into distinct topics, we take in use this text classifier into the previously detailed algorithm of determining the field of influence between </w:t>
-      </w:r>
-      <w:r>
-        <w:rPr>
-          <w:lang w:val="en-US"/>
-        </w:rPr>
-        <w:t>two persons</w:t>
-      </w:r>
-      <w:r>
-        <w:rPr>
-          <w:lang w:val="en-US"/>
-        </w:rPr>
-        <w:t xml:space="preserve"> based on the combined texts of the main submission, the parent activity, and the child activity.</w:t>
+        <w:t>Now that we have investigated the performance of our text classification model and tested its capabilities in classifying different text submissions from social media into distinct topics, we take in use this text classifier into the previously detailed algorithm of determining the field of influence between two persons based on the combined texts of the main submission, the parent activity, and the child activity.</w:t>
       </w:r>
     </w:p>
     <w:p>
@@ -20105,31 +19871,7 @@
         <w:rPr>
           <w:lang w:val="en-US"/>
         </w:rPr>
-        <w:t xml:space="preserve">, then extract information about the 3 newest submissions and their comment threads, along with </w:t>
-      </w:r>
-      <w:r>
-        <w:rPr>
-          <w:lang w:val="en-US"/>
-        </w:rPr>
-        <w:t>a</w:t>
-      </w:r>
-      <w:r>
-        <w:rPr>
-          <w:lang w:val="en-US"/>
-        </w:rPr>
-        <w:t xml:space="preserve"> training dataset for the</w:t>
-      </w:r>
-      <w:r>
-        <w:rPr>
-          <w:lang w:val="en-US"/>
-        </w:rPr>
-        <w:t xml:space="preserve"> text</w:t>
-      </w:r>
-      <w:r>
-        <w:rPr>
-          <w:lang w:val="en-US"/>
-        </w:rPr>
-        <w:t xml:space="preserve"> classifier which includes 1500 records distributed between topics </w:t>
+        <w:t xml:space="preserve">, then extract information about the 3 newest submissions and their comment threads, along with a training dataset for the text classifier which includes 1500 records distributed between topics </w:t>
       </w:r>
       <w:r>
         <w:rPr>
@@ -20149,7 +19891,6 @@
         </w:rPr>
         <w:t xml:space="preserve">. </w:t>
       </w:r>
-      <w:proofErr w:type="gramStart"/>
       <w:r>
         <w:rPr>
           <w:lang w:val="en-US"/>
@@ -20160,14 +19901,7 @@
         <w:rPr>
           <w:lang w:val="en-US"/>
         </w:rPr>
-        <w:t>ll of</w:t>
-      </w:r>
-      <w:proofErr w:type="gramEnd"/>
-      <w:r>
-        <w:rPr>
-          <w:lang w:val="en-US"/>
-        </w:rPr>
-        <w:t xml:space="preserve"> the information attributes about the subreddits, submissions and comments </w:t>
+        <w:t xml:space="preserve">ll of the information attributes about the subreddits, submissions and comments </w:t>
       </w:r>
       <w:r>
         <w:rPr>
@@ -20212,55 +19946,7 @@
         <w:rPr>
           <w:lang w:val="en-US"/>
         </w:rPr>
-        <w:t xml:space="preserve">After having a </w:t>
-      </w:r>
-      <w:r>
-        <w:rPr>
-          <w:lang w:val="en-US"/>
-        </w:rPr>
-        <w:t>real-life</w:t>
-      </w:r>
-      <w:r>
-        <w:rPr>
-          <w:lang w:val="en-US"/>
-        </w:rPr>
-        <w:t xml:space="preserve"> dataset to work on, an activity thread i</w:t>
-      </w:r>
-      <w:r>
-        <w:rPr>
-          <w:lang w:val="en-US"/>
-        </w:rPr>
-        <w:t>s</w:t>
-      </w:r>
-      <w:r>
-        <w:rPr>
-          <w:lang w:val="en-US"/>
-        </w:rPr>
-        <w:t xml:space="preserve"> constructed, then transformed to a</w:t>
-      </w:r>
-      <w:r>
-        <w:rPr>
-          <w:lang w:val="en-US"/>
-        </w:rPr>
-        <w:t>n</w:t>
-      </w:r>
-      <w:r>
-        <w:rPr>
-          <w:lang w:val="en-US"/>
-        </w:rPr>
-        <w:t xml:space="preserve"> activity graph that is used as a foundation to detect influences between distinct </w:t>
-      </w:r>
-      <w:r>
-        <w:rPr>
-          <w:lang w:val="en-US"/>
-        </w:rPr>
-        <w:t>persons</w:t>
-      </w:r>
-      <w:r>
-        <w:rPr>
-          <w:lang w:val="en-US"/>
-        </w:rPr>
-        <w:t xml:space="preserve"> showing both the strength and predicted field of influence.</w:t>
+        <w:t>After having a real-life dataset to work on, an activity thread is constructed, then transformed to an activity graph that is used as a foundation to detect influences between distinct persons showing both the strength and predicted field of influence.</w:t>
       </w:r>
     </w:p>
     <w:p>
@@ -20275,61 +19961,13 @@
         <w:rPr>
           <w:lang w:val="en-US"/>
         </w:rPr>
-        <w:t xml:space="preserve">In this evaluation, we examine the different predicted fields of influence between </w:t>
-      </w:r>
-      <w:r>
-        <w:rPr>
-          <w:lang w:val="en-US"/>
-        </w:rPr>
-        <w:t xml:space="preserve">the </w:t>
-      </w:r>
-      <w:r>
-        <w:rPr>
-          <w:lang w:val="en-US"/>
-        </w:rPr>
-        <w:t>participating</w:t>
-      </w:r>
-      <w:r>
-        <w:rPr>
-          <w:lang w:val="en-US"/>
-        </w:rPr>
-        <w:t xml:space="preserve"> persons</w:t>
-      </w:r>
-      <w:r>
-        <w:rPr>
-          <w:lang w:val="en-US"/>
-        </w:rPr>
-        <w:t xml:space="preserve"> by focusing on the influence edges regardless of which </w:t>
-      </w:r>
-      <w:r>
-        <w:rPr>
-          <w:lang w:val="en-US"/>
-        </w:rPr>
-        <w:t>persons</w:t>
-      </w:r>
-      <w:r>
-        <w:rPr>
-          <w:lang w:val="en-US"/>
-        </w:rPr>
-        <w:t xml:space="preserve"> are connected to those edges, this is because the influence fields are stored in the </w:t>
-      </w:r>
-      <w:r>
-        <w:rPr>
-          <w:lang w:val="en-US"/>
-        </w:rPr>
-        <w:t xml:space="preserve">influence edges and not directly in the nodes representing </w:t>
-      </w:r>
-      <w:r>
-        <w:rPr>
-          <w:lang w:val="en-US"/>
-        </w:rPr>
-        <w:t>the authors in the dataset</w:t>
-      </w:r>
-      <w:r>
-        <w:rPr>
-          <w:lang w:val="en-US"/>
-        </w:rPr>
-        <w:t>.</w:t>
+        <w:t xml:space="preserve">In this evaluation, we examine the different predicted fields of influence between the participating persons by focusing on the influence edges regardless of which persons are connected to those edges, this is because the influence fields are stored in the </w:t>
+      </w:r>
+      <w:r>
+        <w:rPr>
+          <w:lang w:val="en-US"/>
+        </w:rPr>
+        <w:t>influence edges and not directly in the nodes representing the authors in the dataset.</w:t>
       </w:r>
     </w:p>
     <w:p>
@@ -20344,31 +19982,7 @@
         <w:rPr>
           <w:lang w:val="en-US"/>
         </w:rPr>
-        <w:t xml:space="preserve">Before preceding into studying the edges of the </w:t>
-      </w:r>
-      <w:r>
-        <w:rPr>
-          <w:lang w:val="en-US"/>
-        </w:rPr>
-        <w:t>influence</w:t>
-      </w:r>
-      <w:r>
-        <w:rPr>
-          <w:lang w:val="en-US"/>
-        </w:rPr>
-        <w:t xml:space="preserve"> graph, we are interested of knowing how many submissions were crawled from each subreddit or group, which is important to make sure that no one group is overrepresented in the dataset, we will call this distribution measure for “Crawled Groups”. And in addition, we also wish to know how many influence edges are learned from each group</w:t>
-      </w:r>
-      <w:r>
-        <w:rPr>
-          <w:lang w:val="en-US"/>
-        </w:rPr>
-        <w:t>, and</w:t>
-      </w:r>
-      <w:r>
-        <w:rPr>
-          <w:lang w:val="en-US"/>
-        </w:rPr>
-        <w:t xml:space="preserve"> we call this distribution measure for “Modelled Groups”. Finally, we extract all predicted fields of influence from the edges of the user influence graph and visualize its distribution, this distribution measure is called “Predicted Influence areas”.</w:t>
+        <w:t>Before preceding into studying the edges of the influence graph, we are interested of knowing how many submissions were crawled from each subreddit or group, which is important to make sure that no one group is overrepresented in the dataset, we will call this distribution measure for “Crawled Groups”. And in addition, we also wish to know how many influence edges are learned from each group, and we call this distribution measure for “Modelled Groups”. Finally, we extract all predicted fields of influence from the edges of the user influence graph and visualize its distribution, this distribution measure is called “Predicted Influence areas”.</w:t>
       </w:r>
     </w:p>
     <w:p>
@@ -20407,31 +20021,7 @@
         <w:rPr>
           <w:lang w:val="en-US"/>
         </w:rPr>
-        <w:t xml:space="preserve">Now that we have defined our evaluation plan to test the performance of influence field detection in the </w:t>
-      </w:r>
-      <w:r>
-        <w:rPr>
-          <w:lang w:val="en-US"/>
-        </w:rPr>
-        <w:t>influence</w:t>
-      </w:r>
-      <w:r>
-        <w:rPr>
-          <w:lang w:val="en-US"/>
-        </w:rPr>
-        <w:t xml:space="preserve"> graph, we visualize this information through </w:t>
-      </w:r>
-      <w:r>
-        <w:rPr>
-          <w:lang w:val="en-US"/>
-        </w:rPr>
-        <w:t>three</w:t>
-      </w:r>
-      <w:r>
-        <w:rPr>
-          <w:lang w:val="en-US"/>
-        </w:rPr>
-        <w:t xml:space="preserve"> pie plots, one for each distribution measure as shown in </w:t>
+        <w:t xml:space="preserve">Now that we have defined our evaluation plan to test the performance of influence field detection in the influence graph, we visualize this information through three pie plots, one for each distribution measure as shown in </w:t>
       </w:r>
       <w:r>
         <w:rPr>
@@ -20610,43 +20200,7 @@
         <w:rPr>
           <w:lang w:val="en-US"/>
         </w:rPr>
-        <w:t xml:space="preserve">The </w:t>
-      </w:r>
-      <w:r>
-        <w:rPr>
-          <w:lang w:val="en-US"/>
-        </w:rPr>
-        <w:t xml:space="preserve">right </w:t>
-      </w:r>
-      <w:r>
-        <w:rPr>
-          <w:lang w:val="en-US"/>
-        </w:rPr>
-        <w:t>plot</w:t>
-      </w:r>
-      <w:r>
-        <w:rPr>
-          <w:lang w:val="en-US"/>
-        </w:rPr>
-        <w:t xml:space="preserve"> in figure 12</w:t>
-      </w:r>
-      <w:r>
-        <w:rPr>
-          <w:lang w:val="en-US"/>
-        </w:rPr>
-        <w:t xml:space="preserve"> above proofs that our text classifier has been successfully able to identify 4 out 5 possible topics of influence between </w:t>
-      </w:r>
-      <w:r>
-        <w:rPr>
-          <w:lang w:val="en-US"/>
-        </w:rPr>
-        <w:t>persons in the influence graph</w:t>
-      </w:r>
-      <w:r>
-        <w:rPr>
-          <w:lang w:val="en-US"/>
-        </w:rPr>
-        <w:t>. The absent topic is economy which may be expected since all the 3 most popular crawled subreddits are not strongly associated with economy but more with the 4 other topics which are technology, politic, sport and entertainment, with relatively higher portion of politic and technology.</w:t>
+        <w:t>The right plot in figure 12 above proofs that our text classifier has been successfully able to identify 4 out 5 possible topics of influence between persons in the influence graph. The absent topic is economy which may be expected since all the 3 most popular crawled subreddits are not strongly associated with economy but more with the 4 other topics which are technology, politic, sport and entertainment, with relatively higher portion of politic and technology.</w:t>
       </w:r>
     </w:p>
     <w:p>
@@ -20670,193 +20224,13 @@
         <w:rPr>
           <w:lang w:val="en-US"/>
         </w:rPr>
-        <w:t xml:space="preserve">The results above are promising for the reliability of our text classifier to be used in building the user influence graph. However, we wish to be sure that our model can distinguish between all the target topics in </w:t>
-      </w:r>
-      <w:r>
-        <w:rPr>
-          <w:lang w:val="en-US"/>
-        </w:rPr>
-        <w:t>a</w:t>
-      </w:r>
-      <w:r>
-        <w:rPr>
-          <w:lang w:val="en-US"/>
-        </w:rPr>
-        <w:t xml:space="preserve"> training dataset of the text </w:t>
-      </w:r>
-      <w:r>
-        <w:rPr>
-          <w:lang w:val="en-US"/>
-        </w:rPr>
-        <w:t xml:space="preserve">classifier. For this reason, we will crawl the 3 newest submissions from 5 other </w:t>
-      </w:r>
-      <w:r>
-        <w:rPr>
-          <w:lang w:val="en-US"/>
-        </w:rPr>
-        <w:t xml:space="preserve">selected </w:t>
-      </w:r>
-      <w:r>
-        <w:rPr>
-          <w:lang w:val="en-US"/>
-        </w:rPr>
-        <w:t>subreddits where each subreddit is strongly associated with one distinct topic</w:t>
-      </w:r>
-      <w:r>
-        <w:rPr>
-          <w:lang w:val="en-US"/>
-        </w:rPr>
-        <w:t xml:space="preserve"> of influence</w:t>
-      </w:r>
-      <w:r>
-        <w:rPr>
-          <w:lang w:val="en-US"/>
-        </w:rPr>
-        <w:t xml:space="preserve">, and strongly not associated to the other 4 topics, this means we will be crawling the subreddits; </w:t>
-      </w:r>
-      <w:r>
-        <w:rPr>
-          <w:lang w:val="en-US"/>
-        </w:rPr>
-        <w:t>“</w:t>
-      </w:r>
-      <w:r>
-        <w:rPr>
-          <w:lang w:val="en-US"/>
-        </w:rPr>
-        <w:t>Finance</w:t>
-      </w:r>
-      <w:r>
-        <w:rPr>
-          <w:lang w:val="en-US"/>
-        </w:rPr>
-        <w:t>”</w:t>
-      </w:r>
-      <w:r>
-        <w:rPr>
-          <w:lang w:val="en-US"/>
-        </w:rPr>
-        <w:t xml:space="preserve">, </w:t>
-      </w:r>
-      <w:r>
-        <w:rPr>
-          <w:lang w:val="en-US"/>
-        </w:rPr>
-        <w:t>“</w:t>
-      </w:r>
-      <w:r>
-        <w:rPr>
-          <w:lang w:val="en-US"/>
-        </w:rPr>
-        <w:t>Cinema</w:t>
-      </w:r>
-      <w:r>
-        <w:rPr>
-          <w:lang w:val="en-US"/>
-        </w:rPr>
-        <w:t>”</w:t>
-      </w:r>
-      <w:r>
-        <w:rPr>
-          <w:lang w:val="en-US"/>
-        </w:rPr>
-        <w:t xml:space="preserve">, </w:t>
-      </w:r>
-      <w:r>
-        <w:rPr>
-          <w:lang w:val="en-US"/>
-        </w:rPr>
-        <w:t>“</w:t>
-      </w:r>
-      <w:r>
-        <w:rPr>
-          <w:lang w:val="en-US"/>
-        </w:rPr>
-        <w:t>worldnews</w:t>
-      </w:r>
-      <w:r>
-        <w:rPr>
-          <w:lang w:val="en-US"/>
-        </w:rPr>
-        <w:t>”</w:t>
-      </w:r>
-      <w:r>
-        <w:rPr>
-          <w:lang w:val="en-US"/>
-        </w:rPr>
-        <w:t xml:space="preserve">, </w:t>
-      </w:r>
-      <w:r>
-        <w:rPr>
-          <w:lang w:val="en-US"/>
-        </w:rPr>
-        <w:t>“</w:t>
-      </w:r>
-      <w:r>
-        <w:rPr>
-          <w:lang w:val="en-US"/>
-        </w:rPr>
-        <w:t>research</w:t>
-      </w:r>
-      <w:r>
-        <w:rPr>
-          <w:lang w:val="en-US"/>
-        </w:rPr>
-        <w:t>”</w:t>
-      </w:r>
-      <w:r>
-        <w:rPr>
-          <w:lang w:val="en-US"/>
-        </w:rPr>
-        <w:t xml:space="preserve">, and </w:t>
-      </w:r>
-      <w:r>
-        <w:rPr>
-          <w:lang w:val="en-US"/>
-        </w:rPr>
-        <w:t>“</w:t>
-      </w:r>
-      <w:r>
-        <w:rPr>
-          <w:lang w:val="en-US"/>
-        </w:rPr>
-        <w:t>NBA</w:t>
-      </w:r>
-      <w:r>
-        <w:rPr>
-          <w:lang w:val="en-US"/>
-        </w:rPr>
-        <w:t>”</w:t>
-      </w:r>
-      <w:r>
-        <w:rPr>
-          <w:lang w:val="en-US"/>
-        </w:rPr>
-        <w:t xml:space="preserve"> as each of these subreddits </w:t>
-      </w:r>
-      <w:r>
-        <w:rPr>
-          <w:lang w:val="en-US"/>
-        </w:rPr>
-        <w:t>is</w:t>
-      </w:r>
-      <w:r>
-        <w:rPr>
-          <w:lang w:val="en-US"/>
-        </w:rPr>
-        <w:t xml:space="preserve"> strongly associated with one of the topics</w:t>
-      </w:r>
-      <w:r>
-        <w:rPr>
-          <w:lang w:val="en-US"/>
-        </w:rPr>
-        <w:t>;</w:t>
-      </w:r>
-      <w:r>
-        <w:rPr>
-          <w:lang w:val="en-US"/>
-        </w:rPr>
-        <w:t xml:space="preserve"> economy, entertainment, politic, technology, and sport respectively. This should enable us to see whether our model can detect all the 5 different categories.</w:t>
+        <w:t xml:space="preserve">The results above are promising for the reliability of our text classifier to be used in building the user influence graph. However, we wish to be sure that our model can distinguish between all the target topics in a training dataset of the text </w:t>
+      </w:r>
+      <w:r>
+        <w:rPr>
+          <w:lang w:val="en-US"/>
+        </w:rPr>
+        <w:t>classifier. For this reason, we will crawl the 3 newest submissions from 5 other selected subreddits where each subreddit is strongly associated with one distinct topic of influence, and strongly not associated to the other 4 topics, this means we will be crawling the subreddits; “Finance”, “Cinema”, “worldnews”, “research”, and “NBA” as each of these subreddits is strongly associated with one of the topics; economy, entertainment, politic, technology, and sport respectively. This should enable us to see whether our model can detect all the 5 different categories.</w:t>
       </w:r>
     </w:p>
     <w:p>
@@ -21012,128 +20386,2195 @@
           <w:noProof/>
           <w:lang w:val="en-US"/>
         </w:rPr>
-        <w:t xml:space="preserve"> The foundation dataset of the influence graph is based on the 3 newest submissions on </w:t>
-      </w:r>
+        <w:t xml:space="preserve"> The foundation dataset of the influence graph is based on the 3 newest submissions on 5 selected subreddits that is most likely to be assiciated with one of the targeted influence fields in the training dataset at the time of this evaluation.</w:t>
+      </w:r>
+    </w:p>
+    <w:p>
+      <w:pPr>
+        <w:pStyle w:val="Brdtekst"/>
+        <w:ind w:firstLine="0"/>
+        <w:rPr>
+          <w:lang w:val="en-US"/>
+        </w:rPr>
+      </w:pPr>
+    </w:p>
+    <w:p>
+      <w:pPr>
+        <w:pStyle w:val="Brdtekst"/>
+        <w:ind w:firstLine="0"/>
+        <w:rPr>
+          <w:lang w:val="en-US"/>
+        </w:rPr>
+      </w:pPr>
+      <w:r>
+        <w:rPr>
+          <w:lang w:val="en-US"/>
+        </w:rPr>
+        <w:t>As we see from the plot above, 3 submissions were crawled from each of the 5 subreddits, and after building the influence graph, all influence edges were reviewed to know how many influence edges each subreddit has contributed in, then the same process was performed to know the share of each predicated topic between all the influence edges.</w:t>
+      </w:r>
+    </w:p>
+    <w:p>
+      <w:pPr>
+        <w:pStyle w:val="Brdtekst"/>
+        <w:ind w:firstLine="0"/>
+        <w:rPr>
+          <w:lang w:val="en-US"/>
+        </w:rPr>
+      </w:pPr>
+      <w:r>
+        <w:rPr>
+          <w:lang w:val="en-US"/>
+        </w:rPr>
+        <w:t xml:space="preserve">This shows that the text classifier has helped identify the 5 different categories with greater share for economy which is expected since Finance is a subreddit that is mainly </w:t>
+      </w:r>
+      <w:r>
+        <w:rPr>
+          <w:lang w:val="en-US"/>
+        </w:rPr>
+        <w:t xml:space="preserve">associated </w:t>
+      </w:r>
+      <w:r>
+        <w:rPr>
+          <w:lang w:val="en-US"/>
+        </w:rPr>
+        <w:t xml:space="preserve">with economy. However, there is only 1.3 % influence edges that is predicted to be in the field of sport, but NBA does have a greater representation in </w:t>
+      </w:r>
+      <w:r>
+        <w:rPr>
+          <w:lang w:val="en-US"/>
+        </w:rPr>
+        <w:t xml:space="preserve">the </w:t>
+      </w:r>
+      <w:r>
+        <w:rPr>
+          <w:lang w:val="en-US"/>
+        </w:rPr>
+        <w:t>influence graph than cinema, worldnews and research. Knowing the exact reason for this observation requires digging down into the nature and origin og each individual influence edge. However, some difference and variations between a certain subreddit and the topics of influence extracted from it</w:t>
+      </w:r>
+      <w:r>
+        <w:rPr>
+          <w:lang w:val="en-US"/>
+        </w:rPr>
+        <w:t xml:space="preserve"> </w:t>
+      </w:r>
+      <w:r>
+        <w:rPr>
+          <w:lang w:val="en-US"/>
+        </w:rPr>
+        <w:t xml:space="preserve">is not necessarily a </w:t>
+      </w:r>
+      <w:r>
+        <w:rPr>
+          <w:lang w:val="en-US"/>
+        </w:rPr>
+        <w:t>downside since</w:t>
+      </w:r>
+      <w:r>
+        <w:rPr>
+          <w:lang w:val="en-US"/>
+        </w:rPr>
+        <w:t xml:space="preserve"> most topics tends to overlap in real life scenarios. </w:t>
+      </w:r>
+    </w:p>
+    <w:p>
+      <w:pPr>
+        <w:pStyle w:val="Brdtekst"/>
+        <w:ind w:firstLine="0"/>
+        <w:rPr>
+          <w:lang w:val="en-US"/>
+        </w:rPr>
+      </w:pPr>
+    </w:p>
+    <w:p>
+      <w:pPr>
+        <w:pStyle w:val="Overskrift2"/>
+        <w:rPr>
+          <w:b/>
+          <w:bCs/>
+          <w:sz w:val="24"/>
+          <w:szCs w:val="24"/>
+        </w:rPr>
+      </w:pPr>
+      <w:r>
+        <w:rPr>
+          <w:b/>
+          <w:bCs/>
+          <w:sz w:val="24"/>
+          <w:szCs w:val="24"/>
+        </w:rPr>
+        <w:t>Introducing Centrality Measures</w:t>
+      </w:r>
+    </w:p>
+    <w:p>
+      <w:pPr>
+        <w:pStyle w:val="Brdtekst"/>
+        <w:ind w:firstLine="0"/>
+        <w:rPr>
+          <w:lang w:val="en-US"/>
+        </w:rPr>
+      </w:pPr>
+      <w:r>
+        <w:rPr>
+          <w:lang w:val="en-US"/>
+        </w:rPr>
+        <w:tab/>
+        <w:t>In search of identifying the top influential persons in a social network graph, many techniques can be used to distinguish each user’s ability to influence others by assigning each person a certain rank based on his connections to other people in the graph.</w:t>
+      </w:r>
+    </w:p>
+    <w:p>
+      <w:pPr>
+        <w:pStyle w:val="Brdtekst"/>
+        <w:ind w:firstLine="0"/>
+        <w:rPr>
+          <w:lang w:val="en-US"/>
+        </w:rPr>
+      </w:pPr>
+      <w:r>
+        <w:rPr>
+          <w:lang w:val="en-US"/>
+        </w:rPr>
+        <w:t>Graph centrality is a well-known technique referring to a group of algorithms that gives each node a calculated rank of importance relative to other nodes in the graph, every centrality algorithm differs from other algorithms in how to calculate the ranking of nodes based on the objective of the algorithm whether it favors the direct links between neighboring nodes or goes beyond neighborhood to examine the flow of possible paths throughout the entire graph.</w:t>
+      </w:r>
+    </w:p>
+    <w:p>
+      <w:pPr>
+        <w:pStyle w:val="Brdtekst"/>
+        <w:ind w:firstLine="0"/>
+        <w:rPr>
+          <w:lang w:val="en-US"/>
+        </w:rPr>
+      </w:pPr>
+      <w:r>
+        <w:rPr>
+          <w:lang w:val="en-US"/>
+        </w:rPr>
+        <w:t xml:space="preserve">In our case, we have an influence graph, representing users as nodes and influence between them as directed edges, and centrality measures have the potential to identify the power of </w:t>
+      </w:r>
+      <w:r>
+        <w:rPr>
+          <w:lang w:val="en-US"/>
+        </w:rPr>
+        <w:lastRenderedPageBreak/>
+        <w:t>each person in the this influence graph, both in term of the user’s ability to influence others and his/her contribution into transforming influence from one user to another.</w:t>
+      </w:r>
+    </w:p>
+    <w:p>
+      <w:pPr>
+        <w:pStyle w:val="Brdtekst"/>
+        <w:ind w:firstLine="0"/>
+        <w:rPr>
+          <w:lang w:val="en-US"/>
+        </w:rPr>
+      </w:pPr>
+      <w:r>
+        <w:rPr>
+          <w:lang w:val="en-US"/>
+        </w:rPr>
+        <w:t>There exist a wide range of available algorithms used to calculate centrality measures, some of these focuses on the direct influence connections to other user nodes while others examine the different paths between nodes that might not have a direct influence connection. In this project we are going to implement 3 different centrality measures, starting with the connection-based outdegree centrality that focuses on the outgoing edges from a certain node, and following with an implementation of the betweenness centrality which looks for the occurrence of each user node in the available shortest paths between any two nodes in the graph, then we will compare the results from each of the previous centrality measures to  the Authority and Hub centrality measures of an link-based algorithm called Hyperlink-induced Topic Search (also popular under the name of HITS), this HITS algorithm is considered to be more advanced and complicated than the more simple algorithm of degree and centrality measures.</w:t>
+      </w:r>
+    </w:p>
+    <w:p>
+      <w:pPr>
+        <w:pStyle w:val="Brdtekst"/>
+        <w:ind w:firstLine="0"/>
+        <w:rPr>
+          <w:lang w:val="en-US"/>
+        </w:rPr>
+      </w:pPr>
+    </w:p>
+    <w:p>
+      <w:pPr>
+        <w:pStyle w:val="Brdtekst"/>
+        <w:ind w:firstLine="0"/>
+        <w:rPr>
+          <w:lang w:val="en-US"/>
+        </w:rPr>
+      </w:pPr>
+    </w:p>
+    <w:p>
+      <w:pPr>
+        <w:pStyle w:val="Brdtekst"/>
+        <w:numPr>
+          <w:ilvl w:val="0"/>
+          <w:numId w:val="28"/>
+        </w:numPr>
+        <w:rPr>
+          <w:lang w:val="en-US"/>
+        </w:rPr>
+      </w:pPr>
+      <w:r>
+        <w:rPr>
+          <w:lang w:val="en-US"/>
+        </w:rPr>
+        <w:t>Outgoing Degree Centrality</w:t>
+      </w:r>
+    </w:p>
+    <w:p>
+      <w:pPr>
+        <w:pStyle w:val="Brdtekst"/>
+        <w:ind w:firstLine="0"/>
+        <w:rPr>
+          <w:lang w:val="en-US"/>
+        </w:rPr>
+      </w:pPr>
+      <w:r>
+        <w:rPr>
+          <w:lang w:val="en-US"/>
+        </w:rPr>
+        <w:t xml:space="preserve">In a directed graph, degree centrality is based on the direction of connected edges to each node, it can be divided into 2 segments of calculations; the first counts the number of outgoing edges from </w:t>
+      </w:r>
+      <w:r>
+        <w:rPr>
+          <w:lang w:val="en-US"/>
+        </w:rPr>
+        <w:t>a</w:t>
+      </w:r>
+      <w:r>
+        <w:rPr>
+          <w:lang w:val="en-US"/>
+        </w:rPr>
+        <w:t xml:space="preserve"> node, and the second counts the number of ingoing edges from the same node. And although both counts are often summed up to output the node’s rank, in our directed influence graph, influence edges </w:t>
+      </w:r>
+      <w:r>
+        <w:rPr>
+          <w:lang w:val="en-US"/>
+        </w:rPr>
+        <w:t>between persons</w:t>
+      </w:r>
+      <w:r>
+        <w:rPr>
+          <w:lang w:val="en-US"/>
+        </w:rPr>
+        <w:t xml:space="preserve"> indicat</w:t>
+      </w:r>
+      <w:r>
+        <w:rPr>
+          <w:lang w:val="en-US"/>
+        </w:rPr>
+        <w:t>e</w:t>
+      </w:r>
+      <w:r>
+        <w:rPr>
+          <w:lang w:val="en-US"/>
+        </w:rPr>
+        <w:t xml:space="preserve"> the influence of the source </w:t>
+      </w:r>
+      <w:r>
+        <w:rPr>
+          <w:lang w:val="en-US"/>
+        </w:rPr>
+        <w:t>person have</w:t>
+      </w:r>
+      <w:r>
+        <w:rPr>
+          <w:lang w:val="en-US"/>
+        </w:rPr>
+        <w:t xml:space="preserve"> </w:t>
+      </w:r>
+      <w:r>
+        <w:rPr>
+          <w:lang w:val="en-US"/>
+        </w:rPr>
+        <w:t>on</w:t>
+      </w:r>
+      <w:r>
+        <w:rPr>
+          <w:lang w:val="en-US"/>
+        </w:rPr>
+        <w:t xml:space="preserve"> the target </w:t>
+      </w:r>
+      <w:r>
+        <w:rPr>
+          <w:lang w:val="en-US"/>
+        </w:rPr>
+        <w:t>person</w:t>
+      </w:r>
+      <w:r>
+        <w:rPr>
+          <w:lang w:val="en-US"/>
+        </w:rPr>
+        <w:t xml:space="preserve">, and because we wish to rank the top influential </w:t>
+      </w:r>
+      <w:r>
+        <w:rPr>
+          <w:lang w:val="en-US"/>
+        </w:rPr>
+        <w:t>persons</w:t>
+      </w:r>
+      <w:r>
+        <w:rPr>
+          <w:lang w:val="en-US"/>
+        </w:rPr>
+        <w:t xml:space="preserve"> in the graph, the outdegree centrality is a cleaner measure of revealing the power of influence from each </w:t>
+      </w:r>
+      <w:r>
+        <w:rPr>
+          <w:lang w:val="en-US"/>
+        </w:rPr>
+        <w:t>person</w:t>
+      </w:r>
+      <w:r>
+        <w:rPr>
+          <w:lang w:val="en-US"/>
+        </w:rPr>
+        <w:t xml:space="preserve"> node, regardless of how many other </w:t>
+      </w:r>
+      <w:r>
+        <w:rPr>
+          <w:lang w:val="en-US"/>
+        </w:rPr>
+        <w:t>persons</w:t>
+      </w:r>
+      <w:r>
+        <w:rPr>
+          <w:lang w:val="en-US"/>
+        </w:rPr>
+        <w:t xml:space="preserve"> does </w:t>
+      </w:r>
+      <w:r>
+        <w:rPr>
+          <w:lang w:val="en-US"/>
+        </w:rPr>
+        <w:t xml:space="preserve">have an </w:t>
+      </w:r>
+      <w:r>
+        <w:rPr>
+          <w:lang w:val="en-US"/>
+        </w:rPr>
+        <w:t xml:space="preserve">influence </w:t>
+      </w:r>
+      <w:r>
+        <w:rPr>
+          <w:lang w:val="en-US"/>
+        </w:rPr>
+        <w:t>on an influencer</w:t>
+      </w:r>
+      <w:r>
+        <w:rPr>
+          <w:lang w:val="en-US"/>
+        </w:rPr>
+        <w:t>.</w:t>
+      </w:r>
+    </w:p>
+    <w:p>
+      <w:pPr>
+        <w:pStyle w:val="Brdtekst"/>
+        <w:ind w:firstLine="0"/>
+        <w:rPr>
+          <w:b/>
+          <w:bCs/>
+          <w:lang w:val="en-US"/>
+        </w:rPr>
+      </w:pPr>
+      <w:r>
+        <w:rPr>
+          <w:lang w:val="en-US"/>
+        </w:rPr>
+        <w:t xml:space="preserve">The introduction of degree centrality to the influence graph model of this research </w:t>
+      </w:r>
+      <w:r>
+        <w:rPr>
+          <w:lang w:val="en-US"/>
+        </w:rPr>
+        <w:t>is inspired from</w:t>
+      </w:r>
+      <w:r>
+        <w:rPr>
+          <w:lang w:val="en-US"/>
+        </w:rPr>
+        <w:t xml:space="preserve"> a hands-on approach into the use of centrality</w:t>
+      </w:r>
+      <w:r>
+        <w:rPr>
+          <w:lang w:val="en-US"/>
+        </w:rPr>
+        <w:t xml:space="preserve"> measures</w:t>
+      </w:r>
+      <w:r>
+        <w:rPr>
+          <w:lang w:val="en-US"/>
+        </w:rPr>
+        <w:t xml:space="preserve"> in</w:t>
+      </w:r>
+      <w:r>
+        <w:rPr>
+          <w:lang w:val="en-US"/>
+        </w:rPr>
+        <w:t xml:space="preserve"> the</w:t>
+      </w:r>
+      <w:r>
+        <w:rPr>
+          <w:lang w:val="en-US"/>
+        </w:rPr>
+        <w:t xml:space="preserve"> analysis </w:t>
+      </w:r>
+      <w:r>
+        <w:rPr>
+          <w:lang w:val="en-US"/>
+        </w:rPr>
+        <w:t>of social media [12], which can be accessed to gain more details about how to apply the measure of degree centrality to the networks of social media.</w:t>
+      </w:r>
+    </w:p>
+    <w:p>
+      <w:pPr>
+        <w:pStyle w:val="Brdtekst"/>
+        <w:ind w:firstLine="0"/>
+        <w:rPr>
+          <w:lang w:val="en-US"/>
+        </w:rPr>
+      </w:pPr>
+    </w:p>
+    <w:p>
+      <w:pPr>
+        <w:pStyle w:val="Brdtekst"/>
+        <w:ind w:firstLine="0"/>
+        <w:rPr>
+          <w:lang w:val="en-US"/>
+        </w:rPr>
+      </w:pPr>
+      <w:r>
+        <w:rPr>
+          <w:lang w:val="en-US"/>
+        </w:rPr>
+        <w:t xml:space="preserve">Figure </w:t>
+      </w:r>
+      <w:r>
+        <w:rPr>
+          <w:lang w:val="en-US"/>
+        </w:rPr>
+        <w:t>14</w:t>
+      </w:r>
+      <w:r>
+        <w:rPr>
+          <w:lang w:val="en-US"/>
+        </w:rPr>
+        <w:t xml:space="preserve"> below shows an example of a</w:t>
+      </w:r>
+      <w:r>
+        <w:rPr>
+          <w:lang w:val="en-US"/>
+        </w:rPr>
+        <w:t>n</w:t>
+      </w:r>
+      <w:r>
+        <w:rPr>
+          <w:lang w:val="en-US"/>
+        </w:rPr>
+        <w:t xml:space="preserve"> influence graph, where degree centrality measures are calculated for each user. We notice that the top influential users according to the outdegree centrality are “user B” and “User C” since both have 2 outgoing influence edges, while all other users except “User E” have a rank of 1 indicating the only outgoing influence each of them has, “User E” on the other hand is only a receiver of influence and does not influence any other </w:t>
+      </w:r>
+      <w:r>
+        <w:rPr>
+          <w:lang w:val="en-US"/>
+        </w:rPr>
+        <w:t xml:space="preserve">persons </w:t>
+      </w:r>
+      <w:r>
+        <w:rPr>
+          <w:lang w:val="en-US"/>
+        </w:rPr>
+        <w:t xml:space="preserve">which gives </w:t>
+      </w:r>
+      <w:r>
+        <w:rPr>
+          <w:lang w:val="en-US"/>
+        </w:rPr>
+        <w:t>him</w:t>
+      </w:r>
+      <w:r>
+        <w:rPr>
+          <w:lang w:val="en-US"/>
+        </w:rPr>
+        <w:t xml:space="preserve"> the lowest </w:t>
+      </w:r>
+      <w:r>
+        <w:rPr>
+          <w:lang w:val="en-US"/>
+        </w:rPr>
+        <w:t xml:space="preserve">influence </w:t>
+      </w:r>
+      <w:r>
+        <w:rPr>
+          <w:lang w:val="en-US"/>
+        </w:rPr>
+        <w:t>score of 0.</w:t>
+      </w:r>
+    </w:p>
+    <w:p>
+      <w:pPr>
+        <w:pStyle w:val="Brdtekst"/>
+        <w:ind w:firstLine="0"/>
+        <w:rPr>
+          <w:lang w:val="en-US"/>
+        </w:rPr>
+      </w:pPr>
+    </w:p>
+    <w:p>
+      <w:pPr>
+        <w:pStyle w:val="Brdtekst"/>
+        <w:numPr>
+          <w:ilvl w:val="0"/>
+          <w:numId w:val="28"/>
+        </w:numPr>
+        <w:rPr>
+          <w:lang w:val="en-US"/>
+        </w:rPr>
+      </w:pPr>
+      <w:r>
+        <w:rPr>
+          <w:lang w:val="en-US"/>
+        </w:rPr>
+        <w:t>Betweenness Centrality</w:t>
+      </w:r>
+    </w:p>
+    <w:p>
+      <w:pPr>
+        <w:pStyle w:val="Brdtekst"/>
+        <w:ind w:firstLine="0"/>
+        <w:rPr>
+          <w:lang w:val="en-US"/>
+        </w:rPr>
+      </w:pPr>
+      <w:r>
+        <w:rPr>
+          <w:lang w:val="en-US"/>
+        </w:rPr>
+        <w:t xml:space="preserve">Betweenness centrality is more concerned of the participating role of each </w:t>
+      </w:r>
+      <w:r>
+        <w:rPr>
+          <w:lang w:val="en-US"/>
+        </w:rPr>
+        <w:t>person node</w:t>
+      </w:r>
+      <w:r>
+        <w:rPr>
+          <w:lang w:val="en-US"/>
+        </w:rPr>
+        <w:t xml:space="preserve"> in all the possible shortest paths between any given two users in the influence graph. Following this principle allow us to rank each </w:t>
+      </w:r>
+      <w:r>
+        <w:rPr>
+          <w:lang w:val="en-US"/>
+        </w:rPr>
+        <w:t>person</w:t>
+      </w:r>
+      <w:r>
+        <w:rPr>
+          <w:lang w:val="en-US"/>
+        </w:rPr>
+        <w:t xml:space="preserve"> based on his ability to carry influence from one </w:t>
+      </w:r>
+      <w:r>
+        <w:rPr>
+          <w:lang w:val="en-US"/>
+        </w:rPr>
+        <w:t>person</w:t>
+      </w:r>
+      <w:r>
+        <w:rPr>
+          <w:lang w:val="en-US"/>
+        </w:rPr>
+        <w:t xml:space="preserve"> to another. The operation of the betweenness algorithm starts by listing all possible shortest paths in the given influence graph, then counts the occurrence of each </w:t>
+      </w:r>
+      <w:r>
+        <w:rPr>
+          <w:lang w:val="en-US"/>
+        </w:rPr>
+        <w:t>person</w:t>
+      </w:r>
+      <w:r>
+        <w:rPr>
+          <w:lang w:val="en-US"/>
+        </w:rPr>
+        <w:t xml:space="preserve"> in the connecting nodes between the source and target </w:t>
+      </w:r>
+      <w:r>
+        <w:rPr>
+          <w:lang w:val="en-US"/>
+        </w:rPr>
+        <w:t>persons</w:t>
+      </w:r>
+      <w:r>
+        <w:rPr>
+          <w:lang w:val="en-US"/>
+        </w:rPr>
+        <w:t>, not to include the</w:t>
+      </w:r>
+      <w:r>
+        <w:rPr>
+          <w:lang w:val="en-US"/>
+        </w:rPr>
+        <w:t xml:space="preserve"> nodes of </w:t>
+      </w:r>
+      <w:r>
+        <w:rPr>
+          <w:lang w:val="en-US"/>
+        </w:rPr>
+        <w:t xml:space="preserve">the source and target </w:t>
+      </w:r>
+      <w:r>
+        <w:rPr>
+          <w:lang w:val="en-US"/>
+        </w:rPr>
+        <w:t>person</w:t>
+      </w:r>
+      <w:r>
+        <w:rPr>
+          <w:lang w:val="en-US"/>
+        </w:rPr>
+        <w:t xml:space="preserve">s in occurrence counting, each </w:t>
+      </w:r>
+      <w:r>
+        <w:rPr>
+          <w:lang w:val="en-US"/>
+        </w:rPr>
+        <w:t>person</w:t>
+      </w:r>
+      <w:r>
+        <w:rPr>
+          <w:lang w:val="en-US"/>
+        </w:rPr>
+        <w:t xml:space="preserve"> will then have his rank to be equal to the number of times it occurs in connecting nodes of any shortest path in the graph.</w:t>
+      </w:r>
+    </w:p>
+    <w:p>
+      <w:pPr>
+        <w:pStyle w:val="Brdtekst"/>
+        <w:ind w:firstLine="0"/>
+        <w:rPr>
+          <w:lang w:val="en-US"/>
+        </w:rPr>
+      </w:pPr>
+      <w:r>
+        <w:rPr>
+          <w:lang w:val="en-US"/>
+        </w:rPr>
+        <w:t>M</w:t>
+      </w:r>
+      <w:r>
+        <w:rPr>
+          <w:lang w:val="en-US"/>
+        </w:rPr>
+        <w:t>ore details on how to apply</w:t>
+      </w:r>
+      <w:r>
+        <w:rPr>
+          <w:lang w:val="en-US"/>
+        </w:rPr>
+        <w:t xml:space="preserve"> the</w:t>
+      </w:r>
+      <w:r>
+        <w:rPr>
+          <w:lang w:val="en-US"/>
+        </w:rPr>
+        <w:t xml:space="preserve"> betweenness centrality measure to social media networks</w:t>
+      </w:r>
+      <w:r>
+        <w:rPr>
+          <w:lang w:val="en-US"/>
+        </w:rPr>
+        <w:t xml:space="preserve"> can also be viewed from the</w:t>
+      </w:r>
+      <w:r>
+        <w:rPr>
+          <w:lang w:val="en-US"/>
+        </w:rPr>
+        <w:t xml:space="preserve"> hands-on approach into the use of centrality</w:t>
+      </w:r>
+      <w:r>
+        <w:rPr>
+          <w:lang w:val="en-US"/>
+        </w:rPr>
+        <w:t xml:space="preserve"> measures</w:t>
+      </w:r>
+      <w:r>
+        <w:rPr>
+          <w:lang w:val="en-US"/>
+        </w:rPr>
+        <w:t xml:space="preserve"> in the analysis of social media</w:t>
+      </w:r>
+      <w:r>
+        <w:rPr>
+          <w:lang w:val="en-US"/>
+        </w:rPr>
+        <w:t xml:space="preserve"> [12].</w:t>
+      </w:r>
+    </w:p>
+    <w:p>
+      <w:pPr>
+        <w:pStyle w:val="Brdtekst"/>
+        <w:ind w:firstLine="0"/>
+        <w:rPr>
+          <w:lang w:val="en-US"/>
+        </w:rPr>
+      </w:pPr>
+    </w:p>
+    <w:p>
+      <w:pPr>
+        <w:pStyle w:val="Brdtekst"/>
+        <w:ind w:firstLine="0"/>
+        <w:rPr>
+          <w:lang w:val="en-US"/>
+        </w:rPr>
+      </w:pPr>
+      <w:r>
+        <w:rPr>
+          <w:lang w:val="en-US"/>
+        </w:rPr>
+        <w:t xml:space="preserve">The calculation of </w:t>
+      </w:r>
+      <w:r>
+        <w:rPr>
+          <w:lang w:val="en-US"/>
+        </w:rPr>
+        <w:t xml:space="preserve">influence ranking using the betweenness centrality measure </w:t>
+      </w:r>
+      <w:r>
+        <w:rPr>
+          <w:lang w:val="en-US"/>
+        </w:rPr>
+        <w:t xml:space="preserve">is shown in the figure </w:t>
+      </w:r>
+      <w:r>
+        <w:rPr>
+          <w:lang w:val="en-US"/>
+        </w:rPr>
+        <w:t xml:space="preserve">14 </w:t>
+      </w:r>
+      <w:r>
+        <w:rPr>
+          <w:lang w:val="en-US"/>
+        </w:rPr>
+        <w:t>below</w:t>
+      </w:r>
+      <w:r>
+        <w:rPr>
+          <w:lang w:val="en-US"/>
+        </w:rPr>
+        <w:t xml:space="preserve">, and it elects “User F” as the top influential </w:t>
+      </w:r>
+      <w:r>
+        <w:rPr>
+          <w:lang w:val="en-US"/>
+        </w:rPr>
+        <w:t xml:space="preserve">person </w:t>
+      </w:r>
+      <w:r>
+        <w:rPr>
+          <w:lang w:val="en-US"/>
+        </w:rPr>
+        <w:t xml:space="preserve">because this </w:t>
+      </w:r>
+      <w:r>
+        <w:rPr>
+          <w:lang w:val="en-US"/>
+        </w:rPr>
+        <w:t>person</w:t>
+      </w:r>
+      <w:r>
+        <w:rPr>
+          <w:lang w:val="en-US"/>
+        </w:rPr>
+        <w:t xml:space="preserve"> </w:t>
+      </w:r>
+      <w:r>
+        <w:rPr>
+          <w:lang w:val="en-US"/>
+        </w:rPr>
+        <w:t>is located</w:t>
+      </w:r>
+      <w:r>
+        <w:rPr>
+          <w:lang w:val="en-US"/>
+        </w:rPr>
+        <w:t xml:space="preserve"> on the shortest paths from both “User C” and “User G” to “User B” and “User E”, </w:t>
+      </w:r>
+      <w:r>
+        <w:rPr>
+          <w:lang w:val="en-US"/>
+        </w:rPr>
+        <w:t xml:space="preserve">and </w:t>
+      </w:r>
+      <w:r>
+        <w:rPr>
+          <w:lang w:val="en-US"/>
+        </w:rPr>
+        <w:t xml:space="preserve">in the second place “User B” and “User C” gets the score of 3, while the rest of 4 non-central users gets the lowest </w:t>
+      </w:r>
+      <w:r>
+        <w:rPr>
+          <w:lang w:val="en-US"/>
+        </w:rPr>
+        <w:t xml:space="preserve">influence </w:t>
+      </w:r>
+      <w:r>
+        <w:rPr>
+          <w:lang w:val="en-US"/>
+        </w:rPr>
+        <w:t xml:space="preserve">rank of 0 because they do not participate in connecting other </w:t>
+      </w:r>
+      <w:r>
+        <w:rPr>
+          <w:lang w:val="en-US"/>
+        </w:rPr>
+        <w:t>persons</w:t>
+      </w:r>
+      <w:r>
+        <w:rPr>
+          <w:lang w:val="en-US"/>
+        </w:rPr>
+        <w:t xml:space="preserve"> in the</w:t>
+      </w:r>
+      <w:r>
+        <w:rPr>
+          <w:lang w:val="en-US"/>
+        </w:rPr>
+        <w:t xml:space="preserve"> influence</w:t>
+      </w:r>
+      <w:r>
+        <w:rPr>
+          <w:lang w:val="en-US"/>
+        </w:rPr>
+        <w:t xml:space="preserve"> graph. </w:t>
+      </w:r>
+    </w:p>
+    <w:p>
+      <w:pPr>
+        <w:pStyle w:val="Brdtekst"/>
+        <w:ind w:firstLine="0"/>
+        <w:rPr>
+          <w:lang w:val="en-US"/>
+        </w:rPr>
+      </w:pPr>
+    </w:p>
+    <w:p>
+      <w:pPr>
+        <w:pStyle w:val="Brdtekst"/>
+        <w:numPr>
+          <w:ilvl w:val="0"/>
+          <w:numId w:val="28"/>
+        </w:numPr>
+        <w:rPr>
+          <w:lang w:val="en-US"/>
+        </w:rPr>
+      </w:pPr>
+      <w:r>
+        <w:rPr>
+          <w:lang w:val="en-US"/>
+        </w:rPr>
+        <w:t>HITS centrality – Auth and Hub with 10 iterations</w:t>
+      </w:r>
+    </w:p>
+    <w:p>
+      <w:pPr>
+        <w:pStyle w:val="Brdtekst"/>
+        <w:ind w:firstLine="0"/>
+        <w:rPr>
+          <w:lang w:val="en-US"/>
+        </w:rPr>
+      </w:pPr>
+      <w:r>
+        <w:rPr>
+          <w:lang w:val="en-US"/>
+        </w:rPr>
+        <w:t>The process of the HITS</w:t>
+      </w:r>
+      <w:r>
+        <w:rPr>
+          <w:rStyle w:val="Fotnotereferanse"/>
+          <w:lang w:val="en-US"/>
+        </w:rPr>
+        <w:footnoteReference w:id="10"/>
+      </w:r>
+      <w:r>
+        <w:rPr>
+          <w:lang w:val="en-US"/>
+        </w:rPr>
+        <w:t xml:space="preserve"> algorithm is divided into two symmetric but different calculations </w:t>
+      </w:r>
+      <w:r>
+        <w:rPr>
+          <w:lang w:val="en-US"/>
+        </w:rPr>
+        <w:t>that</w:t>
+      </w:r>
+      <w:r>
+        <w:rPr>
+          <w:lang w:val="en-US"/>
+        </w:rPr>
+        <w:t xml:space="preserve"> assign two scores to each node in the graph; the first calculation is based on the ingoing edges of nodes and gives each node a score known as the authority score, while the second calculation is based on the outgoing edges of nodes and give each node a score called the hub score. The hub score indicates the ability of one node to point to other nodes in the graph, while the authority score indicates how much a node is pointed to from different hubs.</w:t>
+      </w:r>
+    </w:p>
+    <w:p>
+      <w:pPr>
+        <w:pStyle w:val="Brdtekst"/>
+        <w:ind w:firstLine="0"/>
+        <w:rPr>
+          <w:lang w:val="en-US"/>
+        </w:rPr>
+      </w:pPr>
+      <w:r>
+        <w:rPr>
+          <w:lang w:val="en-US"/>
+        </w:rPr>
+        <w:t xml:space="preserve">These two scores are calculated using what is known as the Authority update rule and the Hub update rule, in both rules every node is initially given an old score of one, then to calculate the new auth scores each </w:t>
+      </w:r>
+      <w:r>
+        <w:rPr>
+          <w:lang w:val="en-US"/>
+        </w:rPr>
+        <w:t>node</w:t>
+      </w:r>
+      <w:r>
+        <w:rPr>
+          <w:lang w:val="en-US"/>
+        </w:rPr>
+        <w:t xml:space="preserve"> gets the sum values of old auth scores given to the source nodes of ingoing edges</w:t>
+      </w:r>
+      <w:r>
+        <w:rPr>
+          <w:lang w:val="en-US"/>
+        </w:rPr>
+        <w:t>. Then,</w:t>
+      </w:r>
+      <w:r>
+        <w:rPr>
+          <w:lang w:val="en-US"/>
+        </w:rPr>
+        <w:t xml:space="preserve"> to calculate the hub score, each node is given the sum values of old hub scores given to the target nodes of the outgoing edges, before moving on to the next iteration, and for the purpose of normalization the given new values of auth scores are summed up and each new auth score is divided by the sum of auth scores to output a normalized auth score for each node, the same process is repeated on the new hub scores but by summing up the values of the new hub scores. In the next iteration, the new auth and hub scores will be marked as old scores and the same two processes of auth and hub score calculations is repeated.</w:t>
+      </w:r>
+    </w:p>
+    <w:p>
+      <w:pPr>
+        <w:pStyle w:val="Brdtekst"/>
+        <w:ind w:firstLine="0"/>
+        <w:rPr>
+          <w:lang w:val="en-US"/>
+        </w:rPr>
+      </w:pPr>
+      <w:r>
+        <w:rPr>
+          <w:lang w:val="en-US"/>
+        </w:rPr>
+        <w:lastRenderedPageBreak/>
+        <w:t>In theory the HITS algorithm can carry on for an infinite number of iterations, but in practice both values of auth and hub scores would converge each to its approximate value, then  the calculations can be stopped, we are</w:t>
+      </w:r>
+      <w:r>
+        <w:rPr>
+          <w:lang w:val="en-US"/>
+        </w:rPr>
+        <w:t xml:space="preserve"> here</w:t>
+      </w:r>
+      <w:r>
+        <w:rPr>
+          <w:lang w:val="en-US"/>
+        </w:rPr>
+        <w:t xml:space="preserve"> using a fixed number of iterations set to 10 for simplicity reasons but in future improvements, the number of iterations might dynamically change depending on the given graph by detecting convergence of score values, and to avoid optimization issues an upper number of iterations can override and stop any more iterations.</w:t>
+      </w:r>
+    </w:p>
+    <w:p>
+      <w:pPr>
+        <w:pStyle w:val="Brdtekst"/>
+        <w:ind w:firstLine="0"/>
+        <w:rPr>
+          <w:lang w:val="en-US"/>
+        </w:rPr>
+      </w:pPr>
+      <w:r>
+        <w:rPr>
+          <w:lang w:val="en-US"/>
+        </w:rPr>
+        <w:t>For more details on how to perform the auth and hub calculations in the HITS algorithm, please refer to page</w:t>
+      </w:r>
+      <w:r>
+        <w:rPr>
+          <w:lang w:val="en-US"/>
+        </w:rPr>
+        <w:t>s</w:t>
+      </w:r>
+      <w:r>
+        <w:rPr>
+          <w:lang w:val="en-US"/>
+        </w:rPr>
+        <w:t xml:space="preserve"> 7-12 in the journal “</w:t>
+      </w:r>
+      <w:r>
+        <w:rPr>
+          <w:lang w:val="en-US"/>
+        </w:rPr>
+        <w:t>Authoritative Sources in a Hyperlinked Environment</w:t>
+      </w:r>
+      <w:r>
+        <w:rPr>
+          <w:lang w:val="en-US"/>
+        </w:rPr>
+        <w:t xml:space="preserve">” by </w:t>
+      </w:r>
+      <w:r>
+        <w:rPr>
+          <w:color w:val="333333"/>
+          <w:shd w:val="clear" w:color="auto" w:fill="FFFFFF"/>
+        </w:rPr>
+        <w:t>J. M. Kleinberg</w:t>
+      </w:r>
+      <w:r>
+        <w:rPr>
+          <w:lang w:val="en-US"/>
+        </w:rPr>
+        <w:t xml:space="preserve"> </w:t>
+      </w:r>
+      <w:r>
+        <w:rPr>
+          <w:lang w:val="en-US"/>
+        </w:rPr>
+        <w:t>[13]</w:t>
+      </w:r>
+      <w:r>
+        <w:rPr>
+          <w:lang w:val="en-US"/>
+        </w:rPr>
+        <w:t>.</w:t>
+      </w:r>
+    </w:p>
+    <w:p>
+      <w:pPr>
+        <w:pStyle w:val="Brdtekst"/>
+        <w:ind w:firstLine="0"/>
+        <w:rPr>
+          <w:lang w:val="en-US"/>
+        </w:rPr>
+      </w:pPr>
+    </w:p>
+    <w:p>
+      <w:pPr>
+        <w:pStyle w:val="Brdtekst"/>
+        <w:ind w:firstLine="0"/>
+        <w:rPr>
+          <w:lang w:val="en-US"/>
+        </w:rPr>
+      </w:pPr>
+      <w:r>
+        <w:rPr>
+          <w:lang w:val="en-US"/>
+        </w:rPr>
+        <w:t>The HITS algorithm was originally developed to be used in rating both journals and web pages which can point to each other by using references in their text content. The nature of our user influence graph is very similar to the usual application of the HITS algorithm, as both the nodes and links of our developed</w:t>
+      </w:r>
+      <w:r>
+        <w:rPr>
+          <w:lang w:val="en-US"/>
+        </w:rPr>
+        <w:t xml:space="preserve"> </w:t>
+      </w:r>
+      <w:r>
+        <w:rPr>
+          <w:lang w:val="en-US"/>
+        </w:rPr>
+        <w:t xml:space="preserve">influence graph are homogeneous, i.e., nodes does only represent different </w:t>
+      </w:r>
+      <w:r>
+        <w:rPr>
+          <w:lang w:val="en-US"/>
+        </w:rPr>
+        <w:t>persons</w:t>
+      </w:r>
+      <w:r>
+        <w:rPr>
+          <w:lang w:val="en-US"/>
+        </w:rPr>
+        <w:t>, while directed links between them only represent social influence and nothing else.</w:t>
+      </w:r>
+    </w:p>
+    <w:p>
+      <w:pPr>
+        <w:pStyle w:val="Brdtekst"/>
+        <w:ind w:firstLine="0"/>
+        <w:rPr>
+          <w:lang w:val="en-US"/>
+        </w:rPr>
+      </w:pPr>
+      <w:r>
+        <w:rPr>
+          <w:lang w:val="en-US"/>
+        </w:rPr>
+        <w:t xml:space="preserve">Establishing some nodes in the graph as important hubs is an advantage of using the HITS algorithm over the use of the PageRank algorithm, this is because the PageRank algorithm </w:t>
+      </w:r>
+      <w:r>
+        <w:rPr>
+          <w:lang w:val="en-US"/>
+        </w:rPr>
+        <w:t xml:space="preserve">favors older, more established nodes even </w:t>
+      </w:r>
+      <w:r>
+        <w:rPr>
+          <w:lang w:val="en-US"/>
+        </w:rPr>
+        <w:t>if more recent nodes are very important.</w:t>
+      </w:r>
+      <w:r>
+        <w:rPr>
+          <w:lang w:val="en-US"/>
+        </w:rPr>
+        <w:t xml:space="preserve"> More about the capabilities of the HITS algorithm is investigated in the book titled “</w:t>
+      </w:r>
+      <w:r>
+        <w:rPr>
+          <w:lang w:val="en-US"/>
+        </w:rPr>
+        <w:t>Discrete Calculus: Applied Analysis on Graphs for Computational Science</w:t>
+      </w:r>
+      <w:r>
+        <w:rPr>
+          <w:lang w:val="en-US"/>
+        </w:rPr>
+        <w:t xml:space="preserve">” by </w:t>
+      </w:r>
+      <w:r>
+        <w:rPr>
+          <w:lang w:val="en-US"/>
+        </w:rPr>
+        <w:t>L. J. Grady and J. R. Polimeni</w:t>
+      </w:r>
+      <w:r>
+        <w:rPr>
+          <w:lang w:val="en-US"/>
+        </w:rPr>
+        <w:t>.</w:t>
+      </w:r>
+    </w:p>
+    <w:p>
+      <w:pPr>
+        <w:pStyle w:val="Brdtekst"/>
+        <w:ind w:firstLine="0"/>
+        <w:rPr>
+          <w:lang w:val="en-US"/>
+        </w:rPr>
+      </w:pPr>
+      <w:r>
+        <w:rPr>
+          <w:lang w:val="en-US"/>
+        </w:rPr>
+        <w:t>Based on the similarity between ranking journals and webpages in comparison with identifying important persons in the influence graph, we can use the HITS algorithm to find the top influential persons, along with those persons with a high role of transforming influence across the graph from one person to another.</w:t>
+      </w:r>
+    </w:p>
+    <w:p>
+      <w:pPr>
+        <w:pStyle w:val="Brdtekst"/>
+        <w:ind w:firstLine="0"/>
+        <w:rPr>
+          <w:lang w:val="en-US"/>
+        </w:rPr>
+      </w:pPr>
+    </w:p>
+    <w:p>
+      <w:pPr>
+        <w:pStyle w:val="Brdtekst"/>
+        <w:ind w:firstLine="0"/>
+        <w:rPr>
+          <w:lang w:val="en-US"/>
+        </w:rPr>
+      </w:pPr>
+      <w:r>
+        <w:rPr>
+          <w:lang w:val="en-US"/>
+        </w:rPr>
+        <w:t xml:space="preserve">Both graphs in the bottom of figure </w:t>
+      </w:r>
+      <w:r>
+        <w:rPr>
+          <w:lang w:val="en-US"/>
+        </w:rPr>
+        <w:t>14</w:t>
+      </w:r>
+      <w:r>
+        <w:rPr>
+          <w:lang w:val="en-US"/>
+        </w:rPr>
+        <w:t xml:space="preserve"> below</w:t>
+      </w:r>
+      <w:r>
+        <w:rPr>
+          <w:lang w:val="en-US"/>
+        </w:rPr>
+        <w:t xml:space="preserve"> shows the results of running the HITS algorithm with a limit of 10 iterations to assign each node a hub and auth score. On the right side, both nodes of “User B” and “User C” were given the highest hub score indicating their ability to point to other nodes in graph, while examining the auth scores in the graph on the left side reveals that “User F” is the top scored in the graph, this is highly expected as a good authority in the</w:t>
+      </w:r>
+      <w:r>
+        <w:rPr>
+          <w:lang w:val="en-US"/>
+        </w:rPr>
+        <w:t xml:space="preserve"> </w:t>
+      </w:r>
+      <w:r>
+        <w:rPr>
+          <w:lang w:val="en-US"/>
+        </w:rPr>
+        <w:t xml:space="preserve">influence graph is a </w:t>
+      </w:r>
+      <w:r>
+        <w:rPr>
+          <w:lang w:val="en-US"/>
+        </w:rPr>
+        <w:t xml:space="preserve">person </w:t>
+      </w:r>
+      <w:r>
+        <w:rPr>
+          <w:lang w:val="en-US"/>
+        </w:rPr>
+        <w:t xml:space="preserve">that is linked by many different </w:t>
+      </w:r>
+      <w:r>
+        <w:rPr>
+          <w:lang w:val="en-US"/>
+        </w:rPr>
+        <w:t xml:space="preserve">strong </w:t>
+      </w:r>
+      <w:r>
+        <w:rPr>
+          <w:lang w:val="en-US"/>
+        </w:rPr>
+        <w:t xml:space="preserve">Hubs which are “User B” and “User C” in the right graph </w:t>
+      </w:r>
+      <w:r>
+        <w:rPr>
+          <w:lang w:val="en-US"/>
+        </w:rPr>
+        <w:t xml:space="preserve">at the bottom </w:t>
+      </w:r>
+      <w:r>
+        <w:rPr>
+          <w:lang w:val="en-US"/>
+        </w:rPr>
+        <w:t>showing the hub centrality scores.</w:t>
+      </w:r>
+    </w:p>
+    <w:p>
+      <w:pPr>
+        <w:pStyle w:val="Brdtekst"/>
+        <w:ind w:firstLine="0"/>
+        <w:rPr>
+          <w:lang w:val="en-US"/>
+        </w:rPr>
+      </w:pPr>
+    </w:p>
+    <w:p>
+      <w:pPr>
+        <w:rPr>
+          <w:lang w:val="en-US"/>
+        </w:rPr>
+      </w:pPr>
+    </w:p>
+    <w:p>
+      <w:pPr>
+        <w:rPr>
+          <w:lang w:val="en-US"/>
+        </w:rPr>
+        <w:sectPr>
+          <w:type w:val="continuous"/>
+          <w:pgSz w:w="12240" w:h="15840" w:code="1"/>
+          <w:pgMar w:top="1080" w:right="907" w:bottom="1440" w:left="907" w:header="720" w:footer="720" w:gutter="0"/>
+          <w:cols w:num="2" w:space="360"/>
+          <w:docGrid w:linePitch="360"/>
+        </w:sectPr>
+      </w:pPr>
+    </w:p>
+    <w:p>
+      <w:pPr>
+        <w:keepNext/>
+      </w:pPr>
       <w:r>
         <w:rPr>
           <w:noProof/>
           <w:lang w:val="en-US"/>
         </w:rPr>
-        <w:t>5 selected</w:t>
+        <w:drawing>
+          <wp:inline distT="0" distB="0" distL="0" distR="0" wp14:anchorId="3026A82A" wp14:editId="71B8EA1E">
+            <wp:extent cx="6591300" cy="3970020"/>
+            <wp:effectExtent l="0" t="0" r="0" b="0"/>
+            <wp:docPr id="4" name="Bilde 4"/>
+            <wp:cNvGraphicFramePr>
+              <a:graphicFrameLocks xmlns:a="http://schemas.openxmlformats.org/drawingml/2006/main" noChangeAspect="1"/>
+            </wp:cNvGraphicFramePr>
+            <a:graphic xmlns:a="http://schemas.openxmlformats.org/drawingml/2006/main">
+              <a:graphicData uri="http://schemas.openxmlformats.org/drawingml/2006/picture">
+                <pic:pic xmlns:pic="http://schemas.openxmlformats.org/drawingml/2006/picture">
+                  <pic:nvPicPr>
+                    <pic:cNvPr id="13" name="Bilde 13"/>
+                    <pic:cNvPicPr/>
+                  </pic:nvPicPr>
+                  <pic:blipFill>
+                    <a:blip r:embed="rId23">
+                      <a:extLst>
+                        <a:ext uri="{28A0092B-C50C-407E-A947-70E740481C1C}">
+                          <a14:useLocalDpi xmlns:a14="http://schemas.microsoft.com/office/drawing/2010/main" val="0"/>
+                        </a:ext>
+                      </a:extLst>
+                    </a:blip>
+                    <a:stretch>
+                      <a:fillRect/>
+                    </a:stretch>
+                  </pic:blipFill>
+                  <pic:spPr>
+                    <a:xfrm>
+                      <a:off x="0" y="0"/>
+                      <a:ext cx="6592816" cy="3970933"/>
+                    </a:xfrm>
+                    <a:prstGeom prst="rect">
+                      <a:avLst/>
+                    </a:prstGeom>
+                  </pic:spPr>
+                </pic:pic>
+              </a:graphicData>
+            </a:graphic>
+          </wp:inline>
+        </w:drawing>
+      </w:r>
+    </w:p>
+    <w:p>
+      <w:pPr>
+        <w:pStyle w:val="Bildetekst"/>
+        <w:rPr>
+          <w:lang w:val="en-US"/>
+        </w:rPr>
+        <w:sectPr>
+          <w:type w:val="continuous"/>
+          <w:pgSz w:w="12240" w:h="15840" w:code="1"/>
+          <w:pgMar w:top="1080" w:right="907" w:bottom="1440" w:left="907" w:header="720" w:footer="720" w:gutter="0"/>
+          <w:cols w:space="360"/>
+          <w:docGrid w:linePitch="360"/>
+        </w:sectPr>
+      </w:pPr>
+      <w:r>
+        <w:rPr>
+          <w:lang w:val="en-US"/>
+        </w:rPr>
+        <w:t xml:space="preserve">Figure </w:t>
+      </w:r>
+      <w:r>
+        <w:fldChar w:fldCharType="begin"/>
+      </w:r>
+      <w:r>
+        <w:rPr>
+          <w:lang w:val="en-US"/>
+        </w:rPr>
+        <w:instrText xml:space="preserve"> SEQ Figure \* ARABIC </w:instrText>
+      </w:r>
+      <w:r>
+        <w:fldChar w:fldCharType="separate"/>
       </w:r>
       <w:r>
         <w:rPr>
           <w:noProof/>
           <w:lang w:val="en-US"/>
         </w:rPr>
-        <w:t xml:space="preserve"> subreddits </w:t>
+        <w:t>14</w:t>
+      </w:r>
+      <w:r>
+        <w:fldChar w:fldCharType="end"/>
+      </w:r>
+      <w:r>
+        <w:rPr>
+          <w:lang w:val="en-US"/>
+        </w:rPr>
+        <w:t xml:space="preserve">, An </w:t>
+      </w:r>
+      <w:r>
+        <w:rPr>
+          <w:lang w:val="en-US"/>
+        </w:rPr>
+        <w:t xml:space="preserve">ranking </w:t>
+      </w:r>
+      <w:r>
+        <w:rPr>
+          <w:lang w:val="en-US"/>
+        </w:rPr>
+        <w:t xml:space="preserve">example </w:t>
+      </w:r>
+      <w:r>
+        <w:rPr>
+          <w:lang w:val="en-US"/>
+        </w:rPr>
+        <w:t xml:space="preserve">using 4 </w:t>
+      </w:r>
+      <w:r>
+        <w:rPr>
+          <w:lang w:val="en-US"/>
+        </w:rPr>
+        <w:t>unweighted and direct centrality measures</w:t>
+      </w:r>
+      <w:r>
+        <w:rPr>
+          <w:lang w:val="en-US"/>
+        </w:rPr>
+        <w:t xml:space="preserve">; </w:t>
+      </w:r>
+      <w:r>
+        <w:rPr>
+          <w:lang w:val="en-US"/>
+        </w:rPr>
+        <w:t xml:space="preserve">outdegree centrality (upper left corner), betweenness centrality (upper right corner), HITS Auth (lower left corner), </w:t>
+      </w:r>
+      <w:r>
+        <w:rPr>
+          <w:lang w:val="en-US"/>
+        </w:rPr>
+        <w:t xml:space="preserve">and </w:t>
+      </w:r>
+      <w:r>
+        <w:rPr>
+          <w:lang w:val="en-US"/>
+        </w:rPr>
+        <w:t>HITS Hub (lower right corner)</w:t>
+      </w:r>
+      <w:r>
+        <w:rPr>
+          <w:lang w:val="en-US"/>
+        </w:rPr>
+        <w:t>.</w:t>
+      </w:r>
+    </w:p>
+    <w:p>
+      <w:pPr>
+        <w:rPr>
+          <w:lang w:val="en-US"/>
+        </w:rPr>
+      </w:pPr>
+      <w:r>
+        <w:rPr>
+          <w:lang w:val="en-US"/>
+        </w:rPr>
+        <w:lastRenderedPageBreak/>
+        <w:t xml:space="preserve">We hereby conclude that the auth scores helps detecting those </w:t>
+      </w:r>
+      <w:r>
+        <w:rPr>
+          <w:lang w:val="en-US"/>
+        </w:rPr>
+        <w:t>person</w:t>
+      </w:r>
+      <w:r>
+        <w:rPr>
+          <w:lang w:val="en-US"/>
+        </w:rPr>
+        <w:t xml:space="preserve">s who are more likely to transfer influence between hubs in </w:t>
+      </w:r>
+      <w:r>
+        <w:rPr>
+          <w:lang w:val="en-US"/>
+        </w:rPr>
+        <w:t xml:space="preserve">the </w:t>
+      </w:r>
+      <w:r>
+        <w:rPr>
+          <w:lang w:val="en-US"/>
+        </w:rPr>
+        <w:t xml:space="preserve">influence graph, while the hub scores on the other hand indicate the </w:t>
+      </w:r>
+      <w:r>
+        <w:rPr>
+          <w:lang w:val="en-US"/>
+        </w:rPr>
+        <w:t>person</w:t>
+      </w:r>
+      <w:r>
+        <w:rPr>
+          <w:lang w:val="en-US"/>
+        </w:rPr>
+        <w:t>’s ability to influence other</w:t>
+      </w:r>
+      <w:r>
+        <w:rPr>
+          <w:lang w:val="en-US"/>
+        </w:rPr>
+        <w:t>s</w:t>
+      </w:r>
+      <w:r>
+        <w:rPr>
+          <w:lang w:val="en-US"/>
+        </w:rPr>
+        <w:t xml:space="preserve"> in th</w:t>
+      </w:r>
+      <w:r>
+        <w:rPr>
+          <w:lang w:val="en-US"/>
+        </w:rPr>
+        <w:t>e</w:t>
+      </w:r>
+      <w:r>
+        <w:rPr>
+          <w:lang w:val="en-US"/>
+        </w:rPr>
+        <w:t xml:space="preserve"> influence graph. </w:t>
+      </w:r>
+    </w:p>
+    <w:p>
+      <w:pPr>
+        <w:rPr>
+          <w:lang w:val="en-US"/>
+        </w:rPr>
+      </w:pPr>
+    </w:p>
+    <w:p>
+      <w:pPr>
+        <w:rPr>
+          <w:lang w:val="en-US"/>
+        </w:rPr>
+      </w:pPr>
+      <w:r>
+        <w:rPr>
+          <w:lang w:val="en-US"/>
+        </w:rPr>
+        <w:t>Comparing the results of the hub hits scores to the results gained from the degree centrality on the same</w:t>
+      </w:r>
+      <w:r>
+        <w:rPr>
+          <w:lang w:val="en-US"/>
+        </w:rPr>
+        <w:t xml:space="preserve"> </w:t>
+      </w:r>
+      <w:r>
+        <w:rPr>
+          <w:lang w:val="en-US"/>
+        </w:rPr>
+        <w:t xml:space="preserve">influence graph, we notice that both techniques did yield the same ranking for every </w:t>
+      </w:r>
+      <w:r>
+        <w:rPr>
+          <w:lang w:val="en-US"/>
+        </w:rPr>
+        <w:t>person</w:t>
+      </w:r>
+      <w:r>
+        <w:rPr>
+          <w:lang w:val="en-US"/>
+        </w:rPr>
+        <w:t xml:space="preserve"> in the graph, which confirms that the hub centrality is a measure of how influential a certain </w:t>
+      </w:r>
+      <w:r>
+        <w:rPr>
+          <w:lang w:val="en-US"/>
+        </w:rPr>
+        <w:t>person</w:t>
+      </w:r>
+      <w:r>
+        <w:rPr>
+          <w:lang w:val="en-US"/>
+        </w:rPr>
+        <w:t xml:space="preserve"> is in the influence</w:t>
+      </w:r>
+      <w:r>
+        <w:rPr>
+          <w:lang w:val="en-US"/>
+        </w:rPr>
+        <w:t xml:space="preserve"> </w:t>
+      </w:r>
+      <w:r>
+        <w:rPr>
+          <w:lang w:val="en-US"/>
+        </w:rPr>
+        <w:t>graph.</w:t>
+      </w:r>
+    </w:p>
+    <w:p>
+      <w:pPr>
+        <w:rPr>
+          <w:lang w:val="en-US"/>
+        </w:rPr>
+      </w:pPr>
+      <w:r>
+        <w:rPr>
+          <w:lang w:val="en-US"/>
+        </w:rPr>
+        <w:t xml:space="preserve">Another comparison can be carried out between the betweenness centrality scores and the HITS auth scores on the same influence graph, where the same </w:t>
+      </w:r>
+      <w:r>
+        <w:rPr>
+          <w:lang w:val="en-US"/>
+        </w:rPr>
+        <w:t>person node</w:t>
+      </w:r>
+      <w:r>
+        <w:rPr>
+          <w:lang w:val="en-US"/>
+        </w:rPr>
+        <w:t xml:space="preserve"> is elected on top in each measure, however the betweenness algorithm has the tendency to favor </w:t>
+      </w:r>
+      <w:r>
+        <w:rPr>
+          <w:lang w:val="en-US"/>
+        </w:rPr>
+        <w:t>nodes of persons</w:t>
+      </w:r>
+      <w:r>
+        <w:rPr>
+          <w:lang w:val="en-US"/>
+        </w:rPr>
+        <w:t xml:space="preserve"> at the heart of the graph as they often connect distant </w:t>
+      </w:r>
+      <w:r>
+        <w:rPr>
+          <w:lang w:val="en-US"/>
+        </w:rPr>
+        <w:t>persons</w:t>
+      </w:r>
+      <w:r>
+        <w:rPr>
+          <w:lang w:val="en-US"/>
+        </w:rPr>
+        <w:t xml:space="preserve"> </w:t>
+      </w:r>
+      <w:r>
+        <w:rPr>
+          <w:lang w:val="en-US"/>
+        </w:rPr>
+        <w:t>located at</w:t>
+      </w:r>
+      <w:r>
+        <w:rPr>
+          <w:lang w:val="en-US"/>
+        </w:rPr>
+        <w:t xml:space="preserve"> </w:t>
+      </w:r>
+      <w:r>
+        <w:rPr>
+          <w:lang w:val="en-US"/>
+        </w:rPr>
+        <w:t>the</w:t>
+      </w:r>
+      <w:r>
+        <w:rPr>
+          <w:lang w:val="en-US"/>
+        </w:rPr>
+        <w:t xml:space="preserve"> end</w:t>
+      </w:r>
+      <w:r>
+        <w:rPr>
+          <w:lang w:val="en-US"/>
+        </w:rPr>
+        <w:t xml:space="preserve"> </w:t>
+      </w:r>
+      <w:r>
+        <w:rPr>
+          <w:lang w:val="en-US"/>
+        </w:rPr>
+        <w:t xml:space="preserve">of connections, while the HITS authority measure tends to favor those distant </w:t>
+      </w:r>
+      <w:r>
+        <w:rPr>
+          <w:lang w:val="en-US"/>
+        </w:rPr>
+        <w:t>person</w:t>
+      </w:r>
+      <w:r>
+        <w:rPr>
+          <w:lang w:val="en-US"/>
+        </w:rPr>
+        <w:t>s located at connections ends.</w:t>
+      </w:r>
+    </w:p>
+    <w:p>
+      <w:pPr>
+        <w:rPr>
+          <w:lang w:val="en-US"/>
+        </w:rPr>
+      </w:pPr>
+    </w:p>
+    <w:p>
+      <w:pPr>
+        <w:rPr>
+          <w:lang w:val="en-US"/>
+        </w:rPr>
+      </w:pPr>
+      <w:r>
+        <w:rPr>
+          <w:lang w:val="en-US"/>
+        </w:rPr>
+        <w:t xml:space="preserve">At this point of insight, </w:t>
+      </w:r>
+      <w:r>
+        <w:rPr>
+          <w:lang w:val="en-US"/>
+        </w:rPr>
+        <w:t xml:space="preserve">we </w:t>
+      </w:r>
+      <w:r>
+        <w:rPr>
+          <w:lang w:val="en-US"/>
+        </w:rPr>
+        <w:t>notice that</w:t>
+      </w:r>
+      <w:r>
+        <w:rPr>
+          <w:lang w:val="en-US"/>
+        </w:rPr>
+        <w:t xml:space="preserve"> each centrality measure has a series of features when used for detecting the most influential users in a social graph, and no one centrality measure can stand out to give the best picture, this makes it essential for the analyzer o</w:t>
+      </w:r>
+      <w:r>
+        <w:rPr>
+          <w:lang w:val="en-US"/>
+        </w:rPr>
+        <w:t>f</w:t>
+      </w:r>
+      <w:r>
+        <w:rPr>
+          <w:lang w:val="en-US"/>
+        </w:rPr>
+        <w:t xml:space="preserve"> the user influence graph to understand the capability of each centrality measure that enables this analyzer to make the best decision on which </w:t>
+      </w:r>
+      <w:r>
+        <w:rPr>
+          <w:lang w:val="en-US"/>
+        </w:rPr>
+        <w:t>person</w:t>
+      </w:r>
+      <w:r>
+        <w:rPr>
+          <w:lang w:val="en-US"/>
+        </w:rPr>
+        <w:t xml:space="preserve"> is to be considered the most influential. The table below summarize</w:t>
+      </w:r>
+      <w:r>
+        <w:rPr>
+          <w:lang w:val="en-US"/>
+        </w:rPr>
+        <w:t>s</w:t>
+      </w:r>
+      <w:r>
+        <w:rPr>
+          <w:lang w:val="en-US"/>
+        </w:rPr>
+        <w:t xml:space="preserve"> those previously discovered and discussed features of the various centrality measures.</w:t>
+      </w:r>
+    </w:p>
+    <w:p>
+      <w:pPr>
+        <w:rPr>
+          <w:lang w:val="en-US"/>
+        </w:rPr>
+      </w:pPr>
+    </w:p>
+    <w:p>
+      <w:pPr>
+        <w:sectPr>
+          <w:type w:val="continuous"/>
+          <w:pgSz w:w="12240" w:h="15840" w:code="1"/>
+          <w:pgMar w:top="1080" w:right="907" w:bottom="1440" w:left="907" w:header="720" w:footer="720" w:gutter="0"/>
+          <w:cols w:num="2" w:space="360"/>
+          <w:docGrid w:linePitch="360"/>
+        </w:sectPr>
+      </w:pPr>
+    </w:p>
+    <w:p>
+      <w:pPr>
+        <w:pStyle w:val="Bildetekst"/>
+        <w:keepNext/>
+        <w:rPr>
+          <w:lang w:val="en-US"/>
+        </w:rPr>
+      </w:pPr>
+    </w:p>
+    <w:p>
+      <w:pPr>
+        <w:pStyle w:val="Bildetekst"/>
+        <w:keepNext/>
+        <w:rPr>
+          <w:lang w:val="en-US"/>
+        </w:rPr>
+      </w:pPr>
+      <w:r>
+        <w:rPr>
+          <w:lang w:val="en-US"/>
+        </w:rPr>
+        <w:t xml:space="preserve">Table </w:t>
+      </w:r>
+      <w:r>
+        <w:fldChar w:fldCharType="begin"/>
+      </w:r>
+      <w:r>
+        <w:rPr>
+          <w:lang w:val="en-US"/>
+        </w:rPr>
+        <w:instrText xml:space="preserve"> SEQ Table \* ARABIC </w:instrText>
+      </w:r>
+      <w:r>
+        <w:fldChar w:fldCharType="separate"/>
       </w:r>
       <w:r>
         <w:rPr>
           <w:noProof/>
           <w:lang w:val="en-US"/>
         </w:rPr>
-        <w:t xml:space="preserve">that is most likely to be assiciated with one of the targeted influence fields in the training dataset </w:t>
-      </w:r>
-      <w:r>
-        <w:rPr>
-          <w:noProof/>
-          <w:lang w:val="en-US"/>
-        </w:rPr>
-        <w:t>at the time of this evaluation.</w:t>
-      </w:r>
-    </w:p>
-    <w:p>
-      <w:pPr>
-        <w:pStyle w:val="Brdtekst"/>
-        <w:ind w:firstLine="0"/>
-        <w:rPr>
-          <w:lang w:val="en-US"/>
-        </w:rPr>
-      </w:pPr>
-    </w:p>
-    <w:p>
-      <w:pPr>
-        <w:pStyle w:val="Brdtekst"/>
-        <w:ind w:firstLine="0"/>
-        <w:rPr>
-          <w:lang w:val="en-US"/>
-        </w:rPr>
-      </w:pPr>
-      <w:r>
-        <w:rPr>
-          <w:lang w:val="en-US"/>
-        </w:rPr>
-        <w:t>As we see from the plot above, 3 submissions were crawled from each of the 5 subreddits, and after building the influence graph, all influence edges were reviewed to know how many influence edges each subreddit has contributed in, then the same process was performed to know the share of each predicated topic between all the influence edges.</w:t>
-      </w:r>
-    </w:p>
-    <w:p>
-      <w:pPr>
-        <w:pStyle w:val="Brdtekst"/>
-        <w:ind w:firstLine="0"/>
-        <w:rPr>
-          <w:lang w:val="en-US"/>
-        </w:rPr>
-      </w:pPr>
-      <w:r>
-        <w:rPr>
-          <w:lang w:val="en-US"/>
-        </w:rPr>
-        <w:t xml:space="preserve">This shows that the text classifier has helped identify the 5 different categories with greater share for economy which is expected since Finance is a subreddit that is mainly </w:t>
-      </w:r>
-      <w:r>
-        <w:rPr>
-          <w:lang w:val="en-US"/>
-        </w:rPr>
-        <w:t xml:space="preserve">associated </w:t>
-      </w:r>
-      <w:r>
-        <w:rPr>
-          <w:lang w:val="en-US"/>
-        </w:rPr>
-        <w:t xml:space="preserve">with economy. However, there is only 1.3 % influence edges that is predicted to be in the field of sport, but NBA does have a greater representation in </w:t>
-      </w:r>
-      <w:r>
-        <w:rPr>
-          <w:lang w:val="en-US"/>
-        </w:rPr>
-        <w:t xml:space="preserve">the </w:t>
-      </w:r>
-      <w:r>
-        <w:rPr>
-          <w:lang w:val="en-US"/>
-        </w:rPr>
-        <w:t>influence graph than cinema, worldnews and research. Knowing the exact reason for this observation requires digging down into the nature and origin og each individual influence edge. However, some difference and variations between a certain subreddit and the topics of influence extracted from it</w:t>
-      </w:r>
-      <w:r>
-        <w:rPr>
-          <w:lang w:val="en-US"/>
-        </w:rPr>
-        <w:t xml:space="preserve"> </w:t>
-      </w:r>
-      <w:r>
-        <w:rPr>
-          <w:lang w:val="en-US"/>
-        </w:rPr>
-        <w:t xml:space="preserve">is not necessarily a </w:t>
-      </w:r>
-      <w:r>
-        <w:rPr>
-          <w:lang w:val="en-US"/>
-        </w:rPr>
-        <w:t>downside since</w:t>
-      </w:r>
-      <w:r>
-        <w:rPr>
-          <w:lang w:val="en-US"/>
-        </w:rPr>
-        <w:t xml:space="preserve"> most topics tends to overlap in real life scenarios. </w:t>
-      </w:r>
-    </w:p>
-    <w:p>
-      <w:pPr>
-        <w:pStyle w:val="Brdtekst"/>
-        <w:ind w:firstLine="0"/>
+        <w:t>7</w:t>
+      </w:r>
+      <w:r>
+        <w:fldChar w:fldCharType="end"/>
+      </w:r>
+      <w:r>
+        <w:rPr>
+          <w:lang w:val="en-US"/>
+        </w:rPr>
+        <w:t>, A comparison between 3 types of centrality; outdegree</w:t>
+      </w:r>
+      <w:r>
+        <w:rPr>
+          <w:lang w:val="en-US"/>
+        </w:rPr>
+        <w:t>,</w:t>
+      </w:r>
+      <w:r>
+        <w:rPr>
+          <w:lang w:val="en-US"/>
+        </w:rPr>
+        <w:t xml:space="preserve"> betweenness, HITS Auth and HITS Hub</w:t>
+      </w:r>
+      <w:r>
+        <w:rPr>
+          <w:lang w:val="en-US"/>
+        </w:rPr>
+        <w:t>. This comparison is based on the observations of ranking performed on the example influence graph in figure 14.</w:t>
+      </w:r>
+    </w:p>
+    <w:tbl>
+      <w:tblPr>
+        <w:tblStyle w:val="Tabellrutenett"/>
+        <w:tblW w:w="10485" w:type="dxa"/>
+        <w:tblLook w:val="04A0" w:firstRow="1" w:lastRow="0" w:firstColumn="1" w:lastColumn="0" w:noHBand="0" w:noVBand="1"/>
+      </w:tblPr>
+      <w:tblGrid>
+        <w:gridCol w:w="1305"/>
+        <w:gridCol w:w="2234"/>
+        <w:gridCol w:w="2268"/>
+        <w:gridCol w:w="1985"/>
+        <w:gridCol w:w="2693"/>
+      </w:tblGrid>
+      <w:tr>
+        <w:tc>
+          <w:tcPr>
+            <w:tcW w:w="1305" w:type="dxa"/>
+          </w:tcPr>
+          <w:p/>
+        </w:tc>
+        <w:tc>
+          <w:tcPr>
+            <w:tcW w:w="2234" w:type="dxa"/>
+          </w:tcPr>
+          <w:p>
+            <w:r>
+              <w:t>Degree</w:t>
+            </w:r>
+          </w:p>
+        </w:tc>
+        <w:tc>
+          <w:tcPr>
+            <w:tcW w:w="2268" w:type="dxa"/>
+          </w:tcPr>
+          <w:p>
+            <w:r>
+              <w:t>Betweenness</w:t>
+            </w:r>
+          </w:p>
+        </w:tc>
+        <w:tc>
+          <w:tcPr>
+            <w:tcW w:w="1985" w:type="dxa"/>
+          </w:tcPr>
+          <w:p>
+            <w:r>
+              <w:t>HITS Hub</w:t>
+            </w:r>
+          </w:p>
+        </w:tc>
+        <w:tc>
+          <w:tcPr>
+            <w:tcW w:w="2693" w:type="dxa"/>
+          </w:tcPr>
+          <w:p>
+            <w:r>
+              <w:t>HITS</w:t>
+            </w:r>
+          </w:p>
+          <w:p>
+            <w:r>
+              <w:t>Auth</w:t>
+            </w:r>
+          </w:p>
+        </w:tc>
+      </w:tr>
+      <w:tr>
+        <w:tc>
+          <w:tcPr>
+            <w:tcW w:w="1305" w:type="dxa"/>
+          </w:tcPr>
+          <w:p>
+            <w:r>
+              <w:t>Reveals</w:t>
+            </w:r>
+          </w:p>
+        </w:tc>
+        <w:tc>
+          <w:tcPr>
+            <w:tcW w:w="2234" w:type="dxa"/>
+          </w:tcPr>
+          <w:p>
+            <w:r>
+              <w:t>Direct Influencers</w:t>
+            </w:r>
+          </w:p>
+        </w:tc>
+        <w:tc>
+          <w:tcPr>
+            <w:tcW w:w="2268" w:type="dxa"/>
+          </w:tcPr>
+          <w:p>
+            <w:r>
+              <w:t>Influence transformers and connectors</w:t>
+            </w:r>
+          </w:p>
+        </w:tc>
+        <w:tc>
+          <w:tcPr>
+            <w:tcW w:w="1985" w:type="dxa"/>
+          </w:tcPr>
+          <w:p>
+            <w:r>
+              <w:t>Direct Influencers</w:t>
+            </w:r>
+          </w:p>
+        </w:tc>
+        <w:tc>
+          <w:tcPr>
+            <w:tcW w:w="2693" w:type="dxa"/>
+          </w:tcPr>
+          <w:p>
+            <w:r>
+              <w:t>Influence transformers and connectors</w:t>
+            </w:r>
+          </w:p>
+        </w:tc>
+      </w:tr>
+      <w:tr>
+        <w:tc>
+          <w:tcPr>
+            <w:tcW w:w="1305" w:type="dxa"/>
+          </w:tcPr>
+          <w:p>
+            <w:r>
+              <w:t>Favors</w:t>
+            </w:r>
+          </w:p>
+        </w:tc>
+        <w:tc>
+          <w:tcPr>
+            <w:tcW w:w="2234" w:type="dxa"/>
+          </w:tcPr>
+          <w:p>
+            <w:r>
+              <w:t>Number of outgoing influence edges</w:t>
+            </w:r>
+          </w:p>
+        </w:tc>
+        <w:tc>
+          <w:tcPr>
+            <w:tcW w:w="2268" w:type="dxa"/>
+          </w:tcPr>
+          <w:p>
+            <w:r>
+              <w:t>Users at the middle of a connected segment of the graph</w:t>
+            </w:r>
+          </w:p>
+        </w:tc>
+        <w:tc>
+          <w:tcPr>
+            <w:tcW w:w="1985" w:type="dxa"/>
+          </w:tcPr>
+          <w:p>
+            <w:r>
+              <w:t>Number of outgoing influence edges</w:t>
+            </w:r>
+          </w:p>
+        </w:tc>
+        <w:tc>
+          <w:tcPr>
+            <w:tcW w:w="2693" w:type="dxa"/>
+          </w:tcPr>
+          <w:p>
+            <w:r>
+              <w:t>Users at the ends of a connected segment of the graph</w:t>
+            </w:r>
+          </w:p>
+        </w:tc>
+      </w:tr>
+      <w:tr>
+        <w:tc>
+          <w:tcPr>
+            <w:tcW w:w="1305" w:type="dxa"/>
+          </w:tcPr>
+          <w:p>
+            <w:r>
+              <w:t>Simplicity</w:t>
+            </w:r>
+          </w:p>
+        </w:tc>
+        <w:tc>
+          <w:tcPr>
+            <w:tcW w:w="2234" w:type="dxa"/>
+          </w:tcPr>
+          <w:p>
+            <w:r>
+              <w:t>Easy</w:t>
+            </w:r>
+          </w:p>
+        </w:tc>
+        <w:tc>
+          <w:tcPr>
+            <w:tcW w:w="2268" w:type="dxa"/>
+          </w:tcPr>
+          <w:p>
+            <w:r>
+              <w:t>Medium</w:t>
+            </w:r>
+          </w:p>
+        </w:tc>
+        <w:tc>
+          <w:tcPr>
+            <w:tcW w:w="1985" w:type="dxa"/>
+          </w:tcPr>
+          <w:p>
+            <w:r>
+              <w:t>High</w:t>
+            </w:r>
+          </w:p>
+        </w:tc>
+        <w:tc>
+          <w:tcPr>
+            <w:tcW w:w="2693" w:type="dxa"/>
+          </w:tcPr>
+          <w:p>
+            <w:r>
+              <w:t>High</w:t>
+            </w:r>
+          </w:p>
+        </w:tc>
+      </w:tr>
+      <w:tr>
+        <w:tc>
+          <w:tcPr>
+            <w:tcW w:w="1305" w:type="dxa"/>
+          </w:tcPr>
+          <w:p>
+            <w:r>
+              <w:t xml:space="preserve">Interpretation of results </w:t>
+            </w:r>
+          </w:p>
+        </w:tc>
+        <w:tc>
+          <w:tcPr>
+            <w:tcW w:w="2234" w:type="dxa"/>
+          </w:tcPr>
+          <w:p>
+            <w:r>
+              <w:t>Easy</w:t>
+            </w:r>
+          </w:p>
+        </w:tc>
+        <w:tc>
+          <w:tcPr>
+            <w:tcW w:w="2268" w:type="dxa"/>
+          </w:tcPr>
+          <w:p>
+            <w:r>
+              <w:t>Medium</w:t>
+            </w:r>
+          </w:p>
+        </w:tc>
+        <w:tc>
+          <w:tcPr>
+            <w:tcW w:w="1985" w:type="dxa"/>
+          </w:tcPr>
+          <w:p>
+            <w:r>
+              <w:t>Difficult</w:t>
+            </w:r>
+          </w:p>
+        </w:tc>
+        <w:tc>
+          <w:tcPr>
+            <w:tcW w:w="2693" w:type="dxa"/>
+          </w:tcPr>
+          <w:p>
+            <w:r>
+              <w:t>Difficult</w:t>
+            </w:r>
+          </w:p>
+        </w:tc>
+      </w:tr>
+      <w:tr>
+        <w:tc>
+          <w:tcPr>
+            <w:tcW w:w="1305" w:type="dxa"/>
+          </w:tcPr>
+          <w:p>
+            <w:r>
+              <w:t>Running time</w:t>
+            </w:r>
+          </w:p>
+        </w:tc>
+        <w:tc>
+          <w:tcPr>
+            <w:tcW w:w="2234" w:type="dxa"/>
+          </w:tcPr>
+          <w:p>
+            <w:r>
+              <w:t>Low, as it only requires one iteration over the edges in the graph.</w:t>
+            </w:r>
+          </w:p>
+        </w:tc>
+        <w:tc>
+          <w:tcPr>
+            <w:tcW w:w="2268" w:type="dxa"/>
+          </w:tcPr>
+          <w:p>
+            <w:r>
+              <w:t>Medium, as graph traversal is needed to find the shortest path between every two nodes in the graph</w:t>
+            </w:r>
+          </w:p>
+        </w:tc>
+        <w:tc>
+          <w:tcPr>
+            <w:tcW w:w="1985" w:type="dxa"/>
+          </w:tcPr>
+          <w:p>
+            <w:r>
+              <w:t xml:space="preserve">High, as it requires multiple iterations to achieve convergence </w:t>
+            </w:r>
+          </w:p>
+        </w:tc>
+        <w:tc>
+          <w:tcPr>
+            <w:tcW w:w="2693" w:type="dxa"/>
+          </w:tcPr>
+          <w:p>
+            <w:r>
+              <w:t>High, as it requires multiple iterations to achieve convergence</w:t>
+            </w:r>
+          </w:p>
+        </w:tc>
+      </w:tr>
+    </w:tbl>
+    <w:p>
+      <w:pPr>
+        <w:rPr>
+          <w:lang w:val="en-US"/>
+        </w:rPr>
+        <w:sectPr>
+          <w:type w:val="continuous"/>
+          <w:pgSz w:w="12240" w:h="15840" w:code="1"/>
+          <w:pgMar w:top="1080" w:right="907" w:bottom="1440" w:left="907" w:header="720" w:footer="720" w:gutter="0"/>
+          <w:cols w:space="360"/>
+          <w:docGrid w:linePitch="360"/>
+        </w:sectPr>
+      </w:pPr>
+    </w:p>
+    <w:p>
+      <w:pPr>
         <w:rPr>
           <w:lang w:val="en-US"/>
         </w:rPr>
@@ -21616,14 +23057,14 @@
           <w:shd w:val="clear" w:color="auto" w:fill="FFFFFF"/>
         </w:rPr>
         <w:tab/>
-        <w:t xml:space="preserve">F. Wang, W. Jiang, G. Wang and D. Xie, "Data-Driven Influence Learning in Social Networks," 2017 IEEE International Symposium on </w:t>
+        <w:t xml:space="preserve">F. Wang, W. Jiang, G. Wang and D. Xie, "Data-Driven Influence Learning in Social Networks," 2017 IEEE International Symposium on Parallel and Distributed Processing with Applications and 2017 IEEE International Conference on Ubiquitous Computing and Communications </w:t>
       </w:r>
       <w:r>
         <w:rPr>
           <w:color w:val="333333"/>
           <w:shd w:val="clear" w:color="auto" w:fill="FFFFFF"/>
         </w:rPr>
-        <w:t>Parallel and Distributed Processing with Applications and 2017 IEEE International Conference on Ubiquitous Computing and Communications (ISPA/IUCC), 2017, pp. 1179-1185, doi: 10.1109/ISPA/IUCC.2017.00177.</w:t>
+        <w:t>(ISPA/IUCC), 2017, pp. 1179-1185, doi: 10.1109/ISPA/IUCC.2017.00177.</w:t>
       </w:r>
     </w:p>
     <w:p>
@@ -21810,7 +23251,7 @@
         </w:rPr>
         <w:t xml:space="preserve">Statcounter GlobalStats, Social Media Stats Worldwide, Jan 2010 - Dec 2019. [Online]. accessed from </w:t>
       </w:r>
-      <w:hyperlink r:id="rId23" w:anchor="monthly-201001-201912-bar" w:history="1">
+      <w:hyperlink r:id="rId24" w:anchor="monthly-201001-201912-bar" w:history="1">
         <w:r>
           <w:rPr>
             <w:rStyle w:val="Hyperkobling"/>
@@ -22008,7 +23449,7 @@
         </w:rPr>
         <w:t xml:space="preserve"> </w:t>
       </w:r>
-      <w:hyperlink r:id="rId24" w:history="1">
+      <w:hyperlink r:id="rId25" w:history="1">
         <w:r>
           <w:rPr>
             <w:rStyle w:val="Hyperkobling"/>
@@ -22115,7 +23556,7 @@
         </w:rPr>
         <w:t xml:space="preserve"> </w:t>
       </w:r>
-      <w:hyperlink r:id="rId25" w:history="1">
+      <w:hyperlink r:id="rId26" w:history="1">
         <w:r>
           <w:rPr>
             <w:rStyle w:val="Hyperkobling"/>
@@ -22160,11 +23601,54 @@
           <w:ilvl w:val="0"/>
           <w:numId w:val="0"/>
         </w:numPr>
+        <w:ind w:left="360" w:hanging="360"/>
         <w:rPr>
           <w:color w:val="333333"/>
           <w:shd w:val="clear" w:color="auto" w:fill="FFFFFF"/>
         </w:rPr>
       </w:pPr>
+      <w:r>
+        <w:rPr>
+          <w:color w:val="333333"/>
+          <w:shd w:val="clear" w:color="auto" w:fill="FFFFFF"/>
+        </w:rPr>
+        <w:t>[</w:t>
+      </w:r>
+      <w:r>
+        <w:rPr>
+          <w:color w:val="333333"/>
+          <w:shd w:val="clear" w:color="auto" w:fill="FFFFFF"/>
+        </w:rPr>
+        <w:t>1</w:t>
+      </w:r>
+      <w:r>
+        <w:rPr>
+          <w:color w:val="333333"/>
+          <w:shd w:val="clear" w:color="auto" w:fill="FFFFFF"/>
+        </w:rPr>
+        <w:t>2</w:t>
+      </w:r>
+      <w:r>
+        <w:rPr>
+          <w:color w:val="333333"/>
+          <w:shd w:val="clear" w:color="auto" w:fill="FFFFFF"/>
+        </w:rPr>
+        <w:t>]</w:t>
+      </w:r>
+      <w:r>
+        <w:rPr>
+          <w:color w:val="333333"/>
+          <w:shd w:val="clear" w:color="auto" w:fill="FFFFFF"/>
+        </w:rPr>
+        <w:tab/>
+      </w:r>
+      <w:r>
+        <w:rPr>
+          <w:color w:val="333333"/>
+          <w:shd w:val="clear" w:color="auto" w:fill="FFFFFF"/>
+        </w:rPr>
+        <w:t>J. Golbeck, “Analyzing Networks,” in Introduction to social media investigation : a hands-on approach, 1th ed. Amsterdam, Netherlands: Syngress, 2015, s. 221-235.</w:t>
+      </w:r>
     </w:p>
     <w:p>
       <w:pPr>
@@ -22179,6 +23663,26 @@
           <w:shd w:val="clear" w:color="auto" w:fill="FFFFFF"/>
         </w:rPr>
       </w:pPr>
+      <w:r>
+        <w:rPr>
+          <w:color w:val="333333"/>
+          <w:shd w:val="clear" w:color="auto" w:fill="FFFFFF"/>
+        </w:rPr>
+        <w:t>[13]</w:t>
+      </w:r>
+      <w:r>
+        <w:t xml:space="preserve"> </w:t>
+      </w:r>
+      <w:r>
+        <w:t xml:space="preserve"> </w:t>
+      </w:r>
+      <w:r>
+        <w:rPr>
+          <w:color w:val="333333"/>
+          <w:shd w:val="clear" w:color="auto" w:fill="FFFFFF"/>
+        </w:rPr>
+        <w:t>J. M. Kleinberg, “Authoritative Sources in a Hyperlinked Environment,” Journal of the ACM, 46, 5, 604, 1999. 10.1145/324133.324140.</w:t>
+      </w:r>
     </w:p>
     <w:p>
       <w:pPr>
@@ -22193,6 +23697,20 @@
           <w:shd w:val="clear" w:color="auto" w:fill="FFFFFF"/>
         </w:rPr>
       </w:pPr>
+      <w:r>
+        <w:rPr>
+          <w:color w:val="333333"/>
+          <w:shd w:val="clear" w:color="auto" w:fill="FFFFFF"/>
+        </w:rPr>
+        <w:t xml:space="preserve">[14]  </w:t>
+      </w:r>
+      <w:r>
+        <w:rPr>
+          <w:color w:val="333333"/>
+          <w:shd w:val="clear" w:color="auto" w:fill="FFFFFF"/>
+        </w:rPr>
+        <w:t>L. J. Grady and J. R. Polimeni, “Ranking,” in Discrete Calculus: Applied Analysis on Graphs for Computational Science, 1. Aufl. London: Springer Verlag London Limited, 2010, s. 253-256.</w:t>
+      </w:r>
     </w:p>
     <w:sectPr>
       <w:type w:val="continuous"/>
@@ -22644,6 +24162,34 @@
           <w:lang w:val="en-US"/>
         </w:rPr>
         <w:t>contiguous sequence of n items from a given sample of text. [10]</w:t>
+      </w:r>
+    </w:p>
+  </w:footnote>
+  <w:footnote w:id="10">
+    <w:p>
+      <w:pPr>
+        <w:pStyle w:val="Fotnotetekst"/>
+      </w:pPr>
+      <w:r>
+        <w:rPr>
+          <w:rStyle w:val="Fotnotereferanse"/>
+        </w:rPr>
+        <w:footnoteRef/>
+      </w:r>
+      <w:r>
+        <w:t xml:space="preserve"> </w:t>
+      </w:r>
+      <w:r>
+        <w:rPr>
+          <w:lang w:val="en-US"/>
+        </w:rPr>
+        <w:t>Hyperlink-induced Topic Search</w:t>
+      </w:r>
+      <w:r>
+        <w:rPr>
+          <w:lang w:val="en-US"/>
+        </w:rPr>
+        <w:t>.</w:t>
       </w:r>
     </w:p>
   </w:footnote>

</xml_diff>

<commit_message>
Writing and converting from basic auth to digest auth
J.	SECURING UI ROUTES WITH DIGEST AUTHENTICATION - (Done)
</commit_message>
<xml_diff>
--- a/docs/letter - New.docx
+++ b/docs/letter - New.docx
@@ -28792,11 +28792,6 @@
           <w:lang w:val="en-US"/>
         </w:rPr>
         <w:tab/>
-      </w:r>
-      <w:r>
-        <w:rPr>
-          <w:lang w:val="en-US"/>
-        </w:rPr>
         <w:t>Now that we have segmented the way this application receives, process, and retrieves data, it is time to put all these pieces together to produce an example driver code dedicated to a specialized crawling job like crawling the top 3 most popular subreddits by processing their top 3 newest submissions on periodic basis like for instance once each day.</w:t>
       </w:r>
     </w:p>
@@ -28812,19 +28807,7 @@
         <w:rPr>
           <w:lang w:val="en-US"/>
         </w:rPr>
-        <w:t xml:space="preserve">An example of such crawling job is included at the root directory of </w:t>
-      </w:r>
-      <w:r>
-        <w:rPr>
-          <w:lang w:val="en-US"/>
-        </w:rPr>
-        <w:t xml:space="preserve">the </w:t>
-      </w:r>
-      <w:r>
-        <w:rPr>
-          <w:lang w:val="en-US"/>
-        </w:rPr>
-        <w:t>source code in</w:t>
+        <w:t>An example of such crawling job is included at the root directory of the source code in</w:t>
       </w:r>
       <w:r>
         <w:rPr>
@@ -28860,58 +28843,22 @@
         <w:rPr>
           <w:lang w:val="en-US"/>
         </w:rPr>
-        <w:t xml:space="preserve"> the recommended way of producing a new crawling</w:t>
-      </w:r>
-      <w:r>
-        <w:rPr>
-          <w:lang w:val="en-US"/>
-        </w:rPr>
-        <w:t xml:space="preserve"> job</w:t>
-      </w:r>
-      <w:r>
-        <w:rPr>
-          <w:lang w:val="en-US"/>
-        </w:rPr>
-        <w:t xml:space="preserve"> </w:t>
-      </w:r>
-      <w:r>
-        <w:rPr>
-          <w:lang w:val="en-US"/>
-        </w:rPr>
-        <w:t>on</w:t>
-      </w:r>
-      <w:r>
-        <w:rPr>
-          <w:lang w:val="en-US"/>
-        </w:rPr>
-        <w:t xml:space="preserve"> this application.</w:t>
-      </w:r>
-    </w:p>
-    <w:p>
-      <w:pPr>
-        <w:pStyle w:val="Brdtekst"/>
-        <w:ind w:firstLine="0"/>
-        <w:rPr>
-          <w:lang w:val="en-US"/>
-        </w:rPr>
-      </w:pPr>
-      <w:r>
-        <w:rPr>
-          <w:lang w:val="en-US"/>
-        </w:rPr>
-        <w:t xml:space="preserve">The driver code starts with </w:t>
-      </w:r>
-      <w:r>
-        <w:rPr>
-          <w:lang w:val="en-US"/>
-        </w:rPr>
-        <w:t xml:space="preserve">configuring an </w:t>
-      </w:r>
-      <w:r>
-        <w:rPr>
-          <w:lang w:val="en-US"/>
-        </w:rPr>
-        <w:t>execution plan which defines the network name and submission</w:t>
+        <w:t xml:space="preserve"> the recommended way of producing a new crawling job on this application.</w:t>
+      </w:r>
+    </w:p>
+    <w:p>
+      <w:pPr>
+        <w:pStyle w:val="Brdtekst"/>
+        <w:ind w:firstLine="0"/>
+        <w:rPr>
+          <w:lang w:val="en-US"/>
+        </w:rPr>
+      </w:pPr>
+      <w:r>
+        <w:rPr>
+          <w:lang w:val="en-US"/>
+        </w:rPr>
+        <w:t>The driver code starts with configuring an execution plan which defines the network name and submission</w:t>
       </w:r>
       <w:r>
         <w:rPr>
@@ -28935,103 +28882,7 @@
         <w:rPr>
           <w:lang w:val="en-US"/>
         </w:rPr>
-        <w:t xml:space="preserve"> to define the different stages of this script in </w:t>
-      </w:r>
-      <w:r>
-        <w:rPr>
-          <w:lang w:val="en-US"/>
-        </w:rPr>
-        <w:t>the</w:t>
-      </w:r>
-      <w:r>
-        <w:rPr>
-          <w:lang w:val="en-US"/>
-        </w:rPr>
-        <w:t xml:space="preserve"> </w:t>
-      </w:r>
-      <w:r>
-        <w:rPr>
-          <w:lang w:val="en-US"/>
-        </w:rPr>
-        <w:t>“</w:t>
-      </w:r>
-      <w:r>
-        <w:rPr>
-          <w:lang w:val="en-US"/>
-        </w:rPr>
-        <w:t>stages</w:t>
-      </w:r>
-      <w:r>
-        <w:rPr>
-          <w:lang w:val="en-US"/>
-        </w:rPr>
-        <w:t>”</w:t>
-      </w:r>
-      <w:r>
-        <w:rPr>
-          <w:lang w:val="en-US"/>
-        </w:rPr>
-        <w:t xml:space="preserve"> array that</w:t>
-      </w:r>
-      <w:r>
-        <w:rPr>
-          <w:lang w:val="en-US"/>
-        </w:rPr>
-        <w:t xml:space="preserve"> </w:t>
-      </w:r>
-      <w:r>
-        <w:rPr>
-          <w:lang w:val="en-US"/>
-        </w:rPr>
-        <w:t>tell</w:t>
-      </w:r>
-      <w:r>
-        <w:rPr>
-          <w:lang w:val="en-US"/>
-        </w:rPr>
-        <w:t>s</w:t>
-      </w:r>
-      <w:r>
-        <w:rPr>
-          <w:lang w:val="en-US"/>
-        </w:rPr>
-        <w:t xml:space="preserve"> </w:t>
-      </w:r>
-      <w:r>
-        <w:rPr>
-          <w:lang w:val="en-US"/>
-        </w:rPr>
-        <w:t xml:space="preserve">this </w:t>
-      </w:r>
-      <w:r>
-        <w:rPr>
-          <w:lang w:val="en-US"/>
-        </w:rPr>
-        <w:t>driver code to jump or skip certain</w:t>
-      </w:r>
-      <w:r>
-        <w:rPr>
-          <w:lang w:val="en-US"/>
-        </w:rPr>
-        <w:t xml:space="preserve"> unnecessary </w:t>
-      </w:r>
-      <w:r>
-        <w:rPr>
-          <w:lang w:val="en-US"/>
-        </w:rPr>
-        <w:t xml:space="preserve">technical stages under development, testing or repair operations. An example of this </w:t>
-      </w:r>
-      <w:r>
-        <w:rPr>
-          <w:lang w:val="en-US"/>
-        </w:rPr>
-        <w:t>execution</w:t>
-      </w:r>
-      <w:r>
-        <w:rPr>
-          <w:lang w:val="en-US"/>
-        </w:rPr>
-        <w:t xml:space="preserve"> plan is giving below</w:t>
+        <w:t xml:space="preserve"> to define the different stages of this script in the “stages” array that tells this driver code to jump or skip certain unnecessary technical stages under development, testing or repair operations. An example of this execution plan is giving below</w:t>
       </w:r>
     </w:p>
     <w:p>
@@ -29301,19 +29152,7 @@
         <w:rPr>
           <w:lang w:val="en-US"/>
         </w:rPr>
-        <w:t xml:space="preserve"> </w:t>
-      </w:r>
-      <w:r>
-        <w:rPr>
-          <w:lang w:val="en-US"/>
-        </w:rPr>
-        <w:t>is executed</w:t>
-      </w:r>
-      <w:r>
-        <w:rPr>
-          <w:lang w:val="en-US"/>
-        </w:rPr>
-        <w:t xml:space="preserve"> by iterating over the configured runs in the exec plan, to perfor</w:t>
+        <w:t xml:space="preserve"> is executed by iterating over the configured runs in the exec plan, to perfor</w:t>
       </w:r>
       <w:r>
         <w:rPr>
@@ -29367,25 +29206,7 @@
         <w:rPr>
           <w:lang w:val="en-US"/>
         </w:rPr>
-        <w:t xml:space="preserve">This </w:t>
-      </w:r>
-      <w:r>
-        <w:rPr>
-          <w:lang w:val="en-US"/>
-        </w:rPr>
-        <w:t xml:space="preserve">step </w:t>
-      </w:r>
-      <w:r>
-        <w:rPr>
-          <w:lang w:val="en-US"/>
-        </w:rPr>
-        <w:t>is performed</w:t>
-      </w:r>
-      <w:r>
-        <w:rPr>
-          <w:lang w:val="en-US"/>
-        </w:rPr>
-        <w:t xml:space="preserve"> with the help of the reddit crawl</w:t>
+        <w:t>This step is performed with the help of the reddit crawl</w:t>
       </w:r>
       <w:r>
         <w:rPr>
@@ -29415,19 +29236,7 @@
         <w:rPr>
           <w:lang w:val="en-US"/>
         </w:rPr>
-        <w:t>“classes/crawling</w:t>
-      </w:r>
-      <w:r>
-        <w:rPr>
-          <w:lang w:val="en-US"/>
-        </w:rPr>
-        <w:t>/</w:t>
-      </w:r>
-      <w:r>
-        <w:rPr>
-          <w:lang w:val="en-US"/>
-        </w:rPr>
-        <w:t xml:space="preserve">RedditCrawlClass.py, </w:t>
+        <w:t xml:space="preserve">“classes/crawling/RedditCrawlClass.py, </w:t>
       </w:r>
       <w:r>
         <w:rPr>
@@ -29643,19 +29452,7 @@
         <w:rPr>
           <w:lang w:val="en-US"/>
         </w:rPr>
-        <w:t xml:space="preserve">dedicated to storing </w:t>
-      </w:r>
-      <w:r>
-        <w:rPr>
-          <w:lang w:val="en-US"/>
-        </w:rPr>
-        <w:t>influence</w:t>
-      </w:r>
-      <w:r>
-        <w:rPr>
-          <w:lang w:val="en-US"/>
-        </w:rPr>
-        <w:t xml:space="preserve"> graphs.</w:t>
+        <w:t>dedicated to storing influence graphs.</w:t>
       </w:r>
     </w:p>
     <w:p>
@@ -29820,13 +29617,7 @@
         <w:rPr>
           <w:lang w:val="en-US"/>
         </w:rPr>
-        <w:t>/</w:t>
-      </w:r>
-      <w:r>
-        <w:rPr>
-          <w:lang w:val="en-US"/>
-        </w:rPr>
-        <w:t>Statistics.py</w:t>
+        <w:t>/Statistics.py</w:t>
       </w:r>
       <w:r>
         <w:rPr>
@@ -30187,48 +29978,7 @@
           <w:lang w:val="en-US"/>
         </w:rPr>
         <w:tab/>
-      </w:r>
-      <w:r>
-        <w:rPr>
-          <w:lang w:val="en-US"/>
-        </w:rPr>
-        <w:t xml:space="preserve">Handling errors and </w:t>
-      </w:r>
-      <w:r>
-        <w:rPr>
-          <w:lang w:val="en-US"/>
-        </w:rPr>
-        <w:t>exceptions</w:t>
-      </w:r>
-      <w:r>
-        <w:rPr>
-          <w:lang w:val="en-US"/>
-        </w:rPr>
-        <w:t xml:space="preserve"> is vital for maintaining </w:t>
-      </w:r>
-      <w:r>
-        <w:rPr>
-          <w:lang w:val="en-US"/>
-        </w:rPr>
-        <w:t xml:space="preserve">the </w:t>
-      </w:r>
-      <w:r>
-        <w:rPr>
-          <w:lang w:val="en-US"/>
-        </w:rPr>
-        <w:t>health</w:t>
-      </w:r>
-      <w:r>
-        <w:rPr>
-          <w:lang w:val="en-US"/>
-        </w:rPr>
-        <w:t xml:space="preserve"> of</w:t>
-      </w:r>
-      <w:r>
-        <w:rPr>
-          <w:lang w:val="en-US"/>
-        </w:rPr>
-        <w:t xml:space="preserve"> IT systems. It is therefore important to log any exceptions triggered under the execution of system procedures and operations.</w:t>
+        <w:t>Handling errors and exceptions is vital for maintaining the health of IT systems. It is therefore important to log any exceptions triggered under the execution of system procedures and operations.</w:t>
       </w:r>
     </w:p>
     <w:p>
@@ -30244,31 +29994,7 @@
           <w:lang w:val="en-US"/>
         </w:rPr>
         <w:lastRenderedPageBreak/>
-        <w:t>Th</w:t>
-      </w:r>
-      <w:r>
-        <w:rPr>
-          <w:lang w:val="en-US"/>
-        </w:rPr>
-        <w:t>is</w:t>
-      </w:r>
-      <w:r>
-        <w:rPr>
-          <w:lang w:val="en-US"/>
-        </w:rPr>
-        <w:t xml:space="preserve"> technical </w:t>
-      </w:r>
-      <w:r>
-        <w:rPr>
-          <w:lang w:val="en-US"/>
-        </w:rPr>
-        <w:t>implementation</w:t>
-      </w:r>
-      <w:r>
-        <w:rPr>
-          <w:lang w:val="en-US"/>
-        </w:rPr>
-        <w:t xml:space="preserve"> implements error handling on a global execution level at each script of a driver code. Exceptions that might occur here should be caught by using a try-except control structure and then written to the </w:t>
+        <w:t xml:space="preserve">This technical implementation implements error handling on a global execution level at each script of a driver code. Exceptions that might occur here should be caught by using a try-except control structure and then written to the </w:t>
       </w:r>
       <w:r>
         <w:rPr>
@@ -30292,58 +30018,22 @@
         <w:rPr>
           <w:lang w:val="en-US"/>
         </w:rPr>
-        <w:t xml:space="preserve"> directory at the root of the source code. In other words, errors are not stored in dedicated databases but uses the file system of the host </w:t>
-      </w:r>
-      <w:r>
-        <w:rPr>
-          <w:lang w:val="en-US"/>
-        </w:rPr>
-        <w:t>environment</w:t>
-      </w:r>
-      <w:r>
-        <w:rPr>
-          <w:lang w:val="en-US"/>
-        </w:rPr>
-        <w:t>.</w:t>
-      </w:r>
-    </w:p>
-    <w:p>
-      <w:pPr>
-        <w:pStyle w:val="Brdtekst"/>
-        <w:ind w:firstLine="0"/>
-        <w:rPr>
-          <w:lang w:val="en-US"/>
-        </w:rPr>
-      </w:pPr>
-      <w:r>
-        <w:rPr>
-          <w:lang w:val="en-US"/>
-        </w:rPr>
-        <w:t xml:space="preserve">Logging </w:t>
-      </w:r>
-      <w:r>
-        <w:rPr>
-          <w:lang w:val="en-US"/>
-        </w:rPr>
-        <w:t>is</w:t>
-      </w:r>
-      <w:r>
-        <w:rPr>
-          <w:lang w:val="en-US"/>
-        </w:rPr>
-        <w:t xml:space="preserve"> implemented according to the following </w:t>
-      </w:r>
-      <w:r>
-        <w:rPr>
-          <w:lang w:val="en-US"/>
-        </w:rPr>
-        <w:t>guidelines</w:t>
-      </w:r>
-      <w:r>
-        <w:rPr>
-          <w:lang w:val="en-US"/>
-        </w:rPr>
-        <w:t xml:space="preserve"> to produce a hierarchical structure that helps isolate errors according to their origin:</w:t>
+        <w:t xml:space="preserve"> directory at the root of the source code. In other words, errors are not stored in dedicated databases but uses the file system of the host environment.</w:t>
+      </w:r>
+    </w:p>
+    <w:p>
+      <w:pPr>
+        <w:pStyle w:val="Brdtekst"/>
+        <w:ind w:firstLine="0"/>
+        <w:rPr>
+          <w:lang w:val="en-US"/>
+        </w:rPr>
+      </w:pPr>
+      <w:r>
+        <w:rPr>
+          <w:lang w:val="en-US"/>
+        </w:rPr>
+        <w:t>Logging is implemented according to the following guidelines to produce a hierarchical structure that helps isolate errors according to their origin:</w:t>
       </w:r>
     </w:p>
     <w:p>
@@ -30379,19 +30069,7 @@
         <w:rPr>
           <w:lang w:val="en-US"/>
         </w:rPr>
-        <w:t xml:space="preserve">The children of the directory “Logs” </w:t>
-      </w:r>
-      <w:r>
-        <w:rPr>
-          <w:lang w:val="en-US"/>
-        </w:rPr>
-        <w:t xml:space="preserve">can be numerous </w:t>
-      </w:r>
-      <w:r>
-        <w:rPr>
-          <w:lang w:val="en-US"/>
-        </w:rPr>
-        <w:t xml:space="preserve">dated directories representing the actual date a crawling job runs on, </w:t>
+        <w:t xml:space="preserve">The children of the directory “Logs” can be numerous dated directories representing the actual date a crawling job runs on, </w:t>
       </w:r>
       <w:r>
         <w:rPr>
@@ -30457,19 +30135,7 @@
         <w:rPr>
           <w:lang w:val="en-US"/>
         </w:rPr>
-        <w:t>, multiple directories can be created for each</w:t>
-      </w:r>
-      <w:r>
-        <w:rPr>
-          <w:lang w:val="en-US"/>
-        </w:rPr>
-        <w:t xml:space="preserve"> </w:t>
-      </w:r>
-      <w:r>
-        <w:rPr>
-          <w:lang w:val="en-US"/>
-        </w:rPr>
-        <w:t>crawling job.</w:t>
+        <w:t>, multiple directories can be created for each crawling job.</w:t>
       </w:r>
     </w:p>
     <w:p>
@@ -30523,19 +30189,7 @@
         <w:rPr>
           <w:lang w:val="en-US"/>
         </w:rPr>
-        <w:t xml:space="preserve"> file is stored </w:t>
-      </w:r>
-      <w:r>
-        <w:rPr>
-          <w:lang w:val="en-US"/>
-        </w:rPr>
-        <w:t>at</w:t>
-      </w:r>
-      <w:r>
-        <w:rPr>
-          <w:lang w:val="en-US"/>
-        </w:rPr>
-        <w:t xml:space="preserve"> this path.</w:t>
+        <w:t xml:space="preserve"> file is stored at this path.</w:t>
       </w:r>
     </w:p>
     <w:p>
@@ -30583,19 +30237,7 @@
         <w:rPr>
           <w:lang w:val="en-US"/>
         </w:rPr>
-        <w:t xml:space="preserve"> file, because if a crawling job executes without errors as expected, then there will be no directory path created and neither a error.log file. The creation and storage of error logs is implemented to automatically create the directory path and an error.log file, then store the full </w:t>
-      </w:r>
-      <w:r>
-        <w:rPr>
-          <w:lang w:val="en-US"/>
-        </w:rPr>
-        <w:t xml:space="preserve">thread of the captured </w:t>
-      </w:r>
-      <w:r>
-        <w:rPr>
-          <w:lang w:val="en-US"/>
-        </w:rPr>
-        <w:t xml:space="preserve">exception in it, the python snippet code below demonstrates how logging is performed in this technical solution with the help of the </w:t>
+        <w:t xml:space="preserve"> file, because if a crawling job executes without errors as expected, then there will be no directory path created and neither a error.log file. The creation and storage of error logs is implemented to automatically create the directory path and an error.log file, then store the full thread of the captured exception in it, the python snippet code below demonstrates how logging is performed in this technical solution with the help of the </w:t>
       </w:r>
       <w:r>
         <w:rPr>
@@ -31589,6 +31231,14 @@
           <w:szCs w:val="16"/>
           <w:lang w:val="en-US"/>
         </w:rPr>
+        <w:tab/>
+      </w:r>
+      <w:r>
+        <w:rPr>
+          <w:sz w:val="16"/>
+          <w:szCs w:val="16"/>
+          <w:lang w:val="en-US"/>
+        </w:rPr>
         <w:t># Driver code</w:t>
       </w:r>
     </w:p>
@@ -31609,7 +31259,7 @@
           <w:szCs w:val="16"/>
           <w:lang w:val="en-US"/>
         </w:rPr>
-        <w:t xml:space="preserve">        # </w:t>
+        <w:t xml:space="preserve">        </w:t>
       </w:r>
       <w:r>
         <w:rPr>
@@ -31617,7 +31267,7 @@
           <w:szCs w:val="16"/>
           <w:lang w:val="en-US"/>
         </w:rPr>
-        <w:t>...</w:t>
+        <w:tab/>
       </w:r>
       <w:r>
         <w:rPr>
@@ -31625,6 +31275,22 @@
           <w:szCs w:val="16"/>
           <w:lang w:val="en-US"/>
         </w:rPr>
+        <w:t xml:space="preserve"># </w:t>
+      </w:r>
+      <w:r>
+        <w:rPr>
+          <w:sz w:val="16"/>
+          <w:szCs w:val="16"/>
+          <w:lang w:val="en-US"/>
+        </w:rPr>
+        <w:t>...</w:t>
+      </w:r>
+      <w:r>
+        <w:rPr>
+          <w:sz w:val="16"/>
+          <w:szCs w:val="16"/>
+          <w:lang w:val="en-US"/>
+        </w:rPr>
         <w:tab/>
       </w:r>
     </w:p>
@@ -31643,7 +31309,6 @@
     <w:p>
       <w:pPr>
         <w:pStyle w:val="Brdtekst"/>
-        <w:ind w:left="1416"/>
         <w:jc w:val="left"/>
         <w:rPr>
           <w:sz w:val="16"/>
@@ -31651,6 +31316,22 @@
           <w:lang w:val="en-US"/>
         </w:rPr>
       </w:pPr>
+      <w:r>
+        <w:rPr>
+          <w:sz w:val="16"/>
+          <w:szCs w:val="16"/>
+          <w:lang w:val="en-US"/>
+        </w:rPr>
+        <w:tab/>
+      </w:r>
+      <w:r>
+        <w:rPr>
+          <w:sz w:val="16"/>
+          <w:szCs w:val="16"/>
+          <w:lang w:val="en-US"/>
+        </w:rPr>
+        <w:tab/>
+      </w:r>
       <w:r>
         <w:rPr>
           <w:sz w:val="16"/>
@@ -32343,72 +32024,46 @@
           <w:lang w:val="en-US"/>
         </w:rPr>
         <w:tab/>
-      </w:r>
-      <w:r>
-        <w:rPr>
-          <w:lang w:val="en-US"/>
-        </w:rPr>
-        <w:t xml:space="preserve">Protecting data is an integral part of most IT systems, where it is important to maintain the integrity and confidentiality of system data to guarantee a high level of availability and service integrity to the </w:t>
-      </w:r>
-      <w:r>
-        <w:rPr>
-          <w:lang w:val="en-US"/>
-        </w:rPr>
-        <w:t>system users</w:t>
-      </w:r>
-      <w:r>
-        <w:rPr>
-          <w:lang w:val="en-US"/>
-        </w:rPr>
-        <w:t>.</w:t>
-      </w:r>
-    </w:p>
-    <w:p>
-      <w:pPr>
-        <w:pStyle w:val="Brdtekst"/>
-        <w:ind w:firstLine="0"/>
-        <w:rPr>
-          <w:lang w:val="en-US"/>
-        </w:rPr>
-      </w:pPr>
-    </w:p>
-    <w:p>
-      <w:pPr>
-        <w:pStyle w:val="Brdtekst"/>
-        <w:ind w:firstLine="0"/>
-        <w:rPr>
-          <w:lang w:val="en-US"/>
-        </w:rPr>
-      </w:pPr>
-      <w:r>
-        <w:rPr>
-          <w:lang w:val="en-US"/>
-        </w:rPr>
-        <w:t xml:space="preserve">This technical solution is designed with an integrated database </w:t>
-      </w:r>
-      <w:r>
-        <w:rPr>
-          <w:lang w:val="en-US"/>
-        </w:rPr>
-        <w:t>system</w:t>
-      </w:r>
-      <w:r>
-        <w:rPr>
-          <w:lang w:val="en-US"/>
-        </w:rPr>
-        <w:t xml:space="preserve"> for archiving data</w:t>
-      </w:r>
-      <w:r>
-        <w:rPr>
-          <w:lang w:val="en-US"/>
-        </w:rPr>
-        <w:t xml:space="preserve"> crawled from online social media, the database system </w:t>
-      </w:r>
-      <w:r>
-        <w:rPr>
-          <w:lang w:val="en-US"/>
-        </w:rPr>
-        <w:t>run</w:t>
+        <w:t>Protecting data is an integral part of most IT systems, where it is important to maintain the integrity and confidentiality of system data to guarantee a high level of availability and service integrity to the system users.</w:t>
+      </w:r>
+    </w:p>
+    <w:p>
+      <w:pPr>
+        <w:pStyle w:val="Brdtekst"/>
+        <w:ind w:firstLine="0"/>
+        <w:rPr>
+          <w:lang w:val="en-US"/>
+        </w:rPr>
+      </w:pPr>
+    </w:p>
+    <w:p>
+      <w:pPr>
+        <w:pStyle w:val="Brdtekst"/>
+        <w:ind w:firstLine="0"/>
+        <w:rPr>
+          <w:lang w:val="en-US"/>
+        </w:rPr>
+      </w:pPr>
+      <w:r>
+        <w:rPr>
+          <w:lang w:val="en-US"/>
+        </w:rPr>
+        <w:t>This technical solution is designed with an integrated database system for archiving data crawled from online social media, the database system runs on a Mongo DB Server Instance and offers the system administrator(s) the possibility to reuse previously crawled data from social media with respect to the date of crawling.</w:t>
+      </w:r>
+    </w:p>
+    <w:p>
+      <w:pPr>
+        <w:pStyle w:val="Brdtekst"/>
+        <w:ind w:firstLine="0"/>
+        <w:rPr>
+          <w:lang w:val="en-US"/>
+        </w:rPr>
+      </w:pPr>
+      <w:r>
+        <w:rPr>
+          <w:lang w:val="en-US"/>
+        </w:rPr>
+        <w:t>Another important feature of having an archive database server is to serve as a backup and in case of any inconsistency in the activity and influence graph</w:t>
       </w:r>
       <w:r>
         <w:rPr>
@@ -32420,100 +32075,7 @@
         <w:rPr>
           <w:lang w:val="en-US"/>
         </w:rPr>
-        <w:t xml:space="preserve"> on</w:t>
-      </w:r>
-      <w:r>
-        <w:rPr>
-          <w:lang w:val="en-US"/>
-        </w:rPr>
-        <w:t xml:space="preserve"> a</w:t>
-      </w:r>
-      <w:r>
-        <w:rPr>
-          <w:lang w:val="en-US"/>
-        </w:rPr>
-        <w:t xml:space="preserve"> Mongo DB Server Instance and offers the system administrator</w:t>
-      </w:r>
-      <w:r>
-        <w:rPr>
-          <w:lang w:val="en-US"/>
-        </w:rPr>
-        <w:t>(s)</w:t>
-      </w:r>
-      <w:r>
-        <w:rPr>
-          <w:lang w:val="en-US"/>
-        </w:rPr>
-        <w:t xml:space="preserve"> the possibility to reuse previously crawled data from social media with respect to the date of crawling.</w:t>
-      </w:r>
-    </w:p>
-    <w:p>
-      <w:pPr>
-        <w:pStyle w:val="Brdtekst"/>
-        <w:ind w:firstLine="0"/>
-        <w:rPr>
-          <w:lang w:val="en-US"/>
-        </w:rPr>
-      </w:pPr>
-      <w:r>
-        <w:rPr>
-          <w:lang w:val="en-US"/>
-        </w:rPr>
-        <w:t xml:space="preserve">Another important feature of having an archive </w:t>
-      </w:r>
-      <w:r>
-        <w:rPr>
-          <w:lang w:val="en-US"/>
-        </w:rPr>
-        <w:t xml:space="preserve">database server </w:t>
-      </w:r>
-      <w:r>
-        <w:rPr>
-          <w:lang w:val="en-US"/>
-        </w:rPr>
-        <w:t xml:space="preserve">is to serve as </w:t>
-      </w:r>
-      <w:r>
-        <w:rPr>
-          <w:lang w:val="en-US"/>
-        </w:rPr>
-        <w:t xml:space="preserve">a </w:t>
-      </w:r>
-      <w:r>
-        <w:rPr>
-          <w:lang w:val="en-US"/>
-        </w:rPr>
-        <w:t xml:space="preserve">backup and in case of any inconsistency in </w:t>
-      </w:r>
-      <w:r>
-        <w:rPr>
-          <w:lang w:val="en-US"/>
-        </w:rPr>
-        <w:t>the activity and influence</w:t>
-      </w:r>
-      <w:r>
-        <w:rPr>
-          <w:lang w:val="en-US"/>
-        </w:rPr>
-        <w:t xml:space="preserve"> graph</w:t>
-      </w:r>
-      <w:r>
-        <w:rPr>
-          <w:lang w:val="en-US"/>
-        </w:rPr>
-        <w:t>s</w:t>
-      </w:r>
-      <w:r>
-        <w:rPr>
-          <w:lang w:val="en-US"/>
-        </w:rPr>
-        <w:t xml:space="preserve"> stored on neo4j databases</w:t>
-      </w:r>
-      <w:r>
-        <w:rPr>
-          <w:lang w:val="en-US"/>
-        </w:rPr>
-        <w:t>, a rerun of the relevant archive data should be able to restore the consistency of graph data.</w:t>
+        <w:t xml:space="preserve"> stored on neo4j databases, a rerun of the relevant archive data should be able to restore the consistency of graph data.</w:t>
       </w:r>
     </w:p>
     <w:p>
@@ -32576,13 +32138,7 @@
         <w:rPr>
           <w:lang w:val="en-US"/>
         </w:rPr>
-        <w:t>To help achieve better protection of data, it is</w:t>
-      </w:r>
-      <w:r>
-        <w:rPr>
-          <w:lang w:val="en-US"/>
-        </w:rPr>
-        <w:t xml:space="preserve"> </w:t>
+        <w:t xml:space="preserve">To help achieve better protection of data, it is </w:t>
       </w:r>
       <w:r>
         <w:rPr>
@@ -32594,55 +32150,7 @@
         <w:rPr>
           <w:lang w:val="en-US"/>
         </w:rPr>
-        <w:t xml:space="preserve"> to use the least amount of entry points to the databases as done in this technical solution where communication with the </w:t>
-      </w:r>
-      <w:r>
-        <w:rPr>
-          <w:lang w:val="en-US"/>
-        </w:rPr>
-        <w:t>“M</w:t>
-      </w:r>
-      <w:r>
-        <w:rPr>
-          <w:lang w:val="en-US"/>
-        </w:rPr>
-        <w:t>ongo</w:t>
-      </w:r>
-      <w:r>
-        <w:rPr>
-          <w:lang w:val="en-US"/>
-        </w:rPr>
-        <w:t>”</w:t>
-      </w:r>
-      <w:r>
-        <w:rPr>
-          <w:lang w:val="en-US"/>
-        </w:rPr>
-        <w:t xml:space="preserve"> and </w:t>
-      </w:r>
-      <w:r>
-        <w:rPr>
-          <w:lang w:val="en-US"/>
-        </w:rPr>
-        <w:t>“N</w:t>
-      </w:r>
-      <w:r>
-        <w:rPr>
-          <w:lang w:val="en-US"/>
-        </w:rPr>
-        <w:t>eo4j</w:t>
-      </w:r>
-      <w:r>
-        <w:rPr>
-          <w:lang w:val="en-US"/>
-        </w:rPr>
-        <w:t>”</w:t>
-      </w:r>
-      <w:r>
-        <w:rPr>
-          <w:lang w:val="en-US"/>
-        </w:rPr>
-        <w:t xml:space="preserve"> database servers is performed by using a corresponding customized connector class where this class can be imported and used when communication with databases is to be performed.</w:t>
+        <w:t xml:space="preserve"> to use the least amount of entry points to the databases as done in this technical solution where communication with the “Mongo” and “Neo4j” database servers is performed by using a corresponding customized connector class where this class can be imported and used when communication with databases is to be performed.</w:t>
       </w:r>
     </w:p>
     <w:p>
@@ -34042,25 +33550,43 @@
           <w:szCs w:val="16"/>
           <w:lang w:val="en-US"/>
         </w:rPr>
-        <w:t>('/topic_detection_model')</w:t>
-      </w:r>
-    </w:p>
-    <w:p>
-      <w:pPr>
-        <w:pStyle w:val="Brdtekst"/>
-        <w:ind w:firstLine="0"/>
+        <w:t>('/</w:t>
+      </w:r>
+      <w:proofErr w:type="spellStart"/>
+      <w:r>
         <w:rPr>
           <w:sz w:val="16"/>
           <w:szCs w:val="16"/>
           <w:lang w:val="en-US"/>
         </w:rPr>
-      </w:pPr>
+        <w:t>topic_detection_model</w:t>
+      </w:r>
+      <w:proofErr w:type="spellEnd"/>
       <w:r>
         <w:rPr>
           <w:sz w:val="16"/>
           <w:szCs w:val="16"/>
           <w:lang w:val="en-US"/>
         </w:rPr>
+        <w:t>')</w:t>
+      </w:r>
+    </w:p>
+    <w:p>
+      <w:pPr>
+        <w:pStyle w:val="Brdtekst"/>
+        <w:ind w:firstLine="0"/>
+        <w:rPr>
+          <w:sz w:val="16"/>
+          <w:szCs w:val="16"/>
+          <w:lang w:val="en-US"/>
+        </w:rPr>
+      </w:pPr>
+      <w:r>
+        <w:rPr>
+          <w:sz w:val="16"/>
+          <w:szCs w:val="16"/>
+          <w:lang w:val="en-US"/>
+        </w:rPr>
         <w:t xml:space="preserve">@ </w:t>
       </w:r>
       <w:proofErr w:type="spellStart"/>
@@ -34099,7 +33625,25 @@
           <w:szCs w:val="16"/>
           <w:lang w:val="en-US"/>
         </w:rPr>
-        <w:t>, query_string=True)</w:t>
+        <w:t xml:space="preserve">, </w:t>
+      </w:r>
+      <w:proofErr w:type="spellStart"/>
+      <w:r>
+        <w:rPr>
+          <w:sz w:val="16"/>
+          <w:szCs w:val="16"/>
+          <w:lang w:val="en-US"/>
+        </w:rPr>
+        <w:t>query_string</w:t>
+      </w:r>
+      <w:proofErr w:type="spellEnd"/>
+      <w:r>
+        <w:rPr>
+          <w:sz w:val="16"/>
+          <w:szCs w:val="16"/>
+          <w:lang w:val="en-US"/>
+        </w:rPr>
+        <w:t>=True)</w:t>
       </w:r>
     </w:p>
     <w:p>
@@ -34551,11 +34095,813 @@
           <w:szCs w:val="24"/>
         </w:rPr>
         <w:lastRenderedPageBreak/>
-        <w:t>Basic Authentication Over HTTPS/SSL</w:t>
-      </w:r>
-    </w:p>
-    <w:p>
-      <w:pPr>
+        <w:t>Securing UI Routes with Digest Authentication</w:t>
+      </w:r>
+    </w:p>
+    <w:p>
+      <w:pPr>
+        <w:pStyle w:val="Brdtekst"/>
+        <w:ind w:firstLine="0"/>
+        <w:rPr>
+          <w:lang w:val="en-US"/>
+        </w:rPr>
+      </w:pPr>
+      <w:r>
+        <w:rPr>
+          <w:lang w:val="en-US"/>
+        </w:rPr>
+        <w:tab/>
+        <w:t xml:space="preserve">This technical solution is designed to deal with data that is generated by users of </w:t>
+      </w:r>
+      <w:r>
+        <w:rPr>
+          <w:lang w:val="en-US"/>
+        </w:rPr>
+        <w:t xml:space="preserve">online </w:t>
+      </w:r>
+      <w:r>
+        <w:rPr>
+          <w:lang w:val="en-US"/>
+        </w:rPr>
+        <w:t>social media and belongs to them by low, this increases the responsibility on this solution to protect the integrity and confidentiality of user’s data.</w:t>
+      </w:r>
+      <w:r>
+        <w:rPr>
+          <w:lang w:val="en-US"/>
+        </w:rPr>
+        <w:t xml:space="preserve"> </w:t>
+      </w:r>
+      <w:r>
+        <w:rPr>
+          <w:lang w:val="en-US"/>
+        </w:rPr>
+        <w:t>Choosing a secure and suitable method for user credentials is therefore important to guarantee proper access control to system data and services.</w:t>
+      </w:r>
+    </w:p>
+    <w:p>
+      <w:pPr>
+        <w:pStyle w:val="Brdtekst"/>
+        <w:ind w:firstLine="0"/>
+        <w:rPr>
+          <w:lang w:val="en-US"/>
+        </w:rPr>
+      </w:pPr>
+    </w:p>
+    <w:p>
+      <w:pPr>
+        <w:pStyle w:val="Brdtekst"/>
+        <w:ind w:firstLine="0"/>
+        <w:rPr>
+          <w:lang w:val="en-US"/>
+        </w:rPr>
+      </w:pPr>
+      <w:r>
+        <w:rPr>
+          <w:lang w:val="en-US"/>
+        </w:rPr>
+        <w:t xml:space="preserve">Many methods of user access authentication can be used to secure the published routes on the web interface, the most basic method </w:t>
+      </w:r>
+      <w:r>
+        <w:rPr>
+          <w:lang w:val="en-US"/>
+        </w:rPr>
+        <w:t>is the</w:t>
+      </w:r>
+      <w:r>
+        <w:rPr>
+          <w:lang w:val="en-US"/>
+        </w:rPr>
+        <w:t xml:space="preserve"> </w:t>
+      </w:r>
+      <w:r>
+        <w:rPr>
+          <w:lang w:val="en-US"/>
+        </w:rPr>
+        <w:t>“</w:t>
+      </w:r>
+      <w:r>
+        <w:rPr>
+          <w:lang w:val="en-US"/>
+        </w:rPr>
+        <w:t>HTTP basic authentication</w:t>
+      </w:r>
+      <w:r>
+        <w:rPr>
+          <w:lang w:val="en-US"/>
+        </w:rPr>
+        <w:t>”, which is a non-secure method due to its use of the easily reversible base64 hashing function, and its propagation of user credentials in plain text between client and server. And although it is possible to relay on the HTTPS/SSL encryption to perform such authentication, the method o</w:t>
+      </w:r>
+      <w:r>
+        <w:rPr>
+          <w:lang w:val="en-US"/>
+        </w:rPr>
+        <w:t>f</w:t>
+      </w:r>
+      <w:r>
+        <w:rPr>
+          <w:lang w:val="en-US"/>
+        </w:rPr>
+        <w:t xml:space="preserve"> basic authentication can still be vulnerable to replay and phishing attacks.</w:t>
+      </w:r>
+    </w:p>
+    <w:p>
+      <w:pPr>
+        <w:pStyle w:val="Brdtekst"/>
+        <w:ind w:firstLine="0"/>
+        <w:rPr>
+          <w:lang w:val="en-US"/>
+        </w:rPr>
+      </w:pPr>
+      <w:r>
+        <w:rPr>
+          <w:lang w:val="en-US"/>
+        </w:rPr>
+        <w:t>A</w:t>
+      </w:r>
+      <w:r>
+        <w:rPr>
+          <w:lang w:val="en-US"/>
+        </w:rPr>
+        <w:t xml:space="preserve"> similar but more improved</w:t>
+      </w:r>
+      <w:r>
+        <w:rPr>
+          <w:lang w:val="en-US"/>
+        </w:rPr>
+        <w:t xml:space="preserve"> method of access authentication is the </w:t>
+      </w:r>
+      <w:r>
+        <w:rPr>
+          <w:lang w:val="en-US"/>
+        </w:rPr>
+        <w:t>“</w:t>
+      </w:r>
+      <w:r>
+        <w:rPr>
+          <w:lang w:val="en-US"/>
+        </w:rPr>
+        <w:t>digest access authentication</w:t>
+      </w:r>
+      <w:r>
+        <w:rPr>
+          <w:lang w:val="en-US"/>
+        </w:rPr>
+        <w:t>”</w:t>
+      </w:r>
+      <w:r>
+        <w:rPr>
+          <w:lang w:val="en-US"/>
+        </w:rPr>
+        <w:t>, which uses the secure md5 hashing function, including nonce values to prevent replay attacks</w:t>
+      </w:r>
+      <w:r>
+        <w:rPr>
+          <w:lang w:val="en-US"/>
+        </w:rPr>
+        <w:t xml:space="preserve"> [20].</w:t>
+      </w:r>
+    </w:p>
+    <w:p>
+      <w:pPr>
+        <w:pStyle w:val="Brdtekst"/>
+        <w:ind w:firstLine="0"/>
+        <w:rPr>
+          <w:lang w:val="en-US"/>
+        </w:rPr>
+      </w:pPr>
+      <w:r>
+        <w:rPr>
+          <w:lang w:val="en-US"/>
+        </w:rPr>
+        <w:t>A practical demonstration of the security of both basic and digest access authentication using the Wireshark packet sniffer is performed in the book titled “</w:t>
+      </w:r>
+      <w:r>
+        <w:rPr>
+          <w:lang w:val="en-US"/>
+        </w:rPr>
+        <w:t>RESTful Java web services security: secure your RESTful applications against common vulnerabilities</w:t>
+      </w:r>
+      <w:r>
+        <w:rPr>
+          <w:lang w:val="en-US"/>
+        </w:rPr>
+        <w:t>” by R. Enriquez and A. C. Salazar [16].</w:t>
+      </w:r>
+    </w:p>
+    <w:p>
+      <w:pPr>
+        <w:pStyle w:val="Brdtekst"/>
+        <w:ind w:firstLine="0"/>
+        <w:rPr>
+          <w:lang w:val="en-US"/>
+        </w:rPr>
+      </w:pPr>
+    </w:p>
+    <w:p>
+      <w:pPr>
+        <w:pStyle w:val="Brdtekst"/>
+        <w:ind w:firstLine="0"/>
+        <w:rPr>
+          <w:lang w:val="en-US"/>
+        </w:rPr>
+      </w:pPr>
+      <w:r>
+        <w:rPr>
+          <w:lang w:val="en-US"/>
+        </w:rPr>
+        <w:t xml:space="preserve">Based on the previous evaluation of access control methods, digest access authentication is </w:t>
+      </w:r>
+      <w:r>
+        <w:rPr>
+          <w:lang w:val="en-US"/>
+        </w:rPr>
+        <w:t>chosen</w:t>
+      </w:r>
+      <w:r>
+        <w:rPr>
+          <w:lang w:val="en-US"/>
+        </w:rPr>
+        <w:t xml:space="preserve"> in this solution</w:t>
+      </w:r>
+      <w:r>
+        <w:rPr>
+          <w:lang w:val="en-US"/>
+        </w:rPr>
+        <w:t xml:space="preserve"> to protect access to any route on the web interface.</w:t>
+      </w:r>
+      <w:r>
+        <w:rPr>
+          <w:lang w:val="en-US"/>
+        </w:rPr>
+        <w:t xml:space="preserve"> </w:t>
+      </w:r>
+    </w:p>
+    <w:p>
+      <w:pPr>
+        <w:pStyle w:val="Brdtekst"/>
+        <w:ind w:firstLine="0"/>
+        <w:rPr>
+          <w:lang w:val="en-US"/>
+        </w:rPr>
+      </w:pPr>
+      <w:r>
+        <w:rPr>
+          <w:lang w:val="en-US"/>
+        </w:rPr>
+        <w:t>The configured usernames and password</w:t>
+      </w:r>
+      <w:r>
+        <w:rPr>
+          <w:lang w:val="en-US"/>
+        </w:rPr>
+        <w:t>s</w:t>
+      </w:r>
+      <w:r>
+        <w:rPr>
+          <w:lang w:val="en-US"/>
+        </w:rPr>
+        <w:t xml:space="preserve"> are to be specified by the solution administrator</w:t>
+      </w:r>
+      <w:r>
+        <w:rPr>
+          <w:lang w:val="en-US"/>
+        </w:rPr>
+        <w:t>(s)</w:t>
+      </w:r>
+      <w:r>
+        <w:rPr>
+          <w:lang w:val="en-US"/>
+        </w:rPr>
+        <w:t xml:space="preserve"> using two environment variables in the </w:t>
+      </w:r>
+      <w:proofErr w:type="gramStart"/>
+      <w:r>
+        <w:rPr>
+          <w:lang w:val="en-US"/>
+        </w:rPr>
+        <w:t>“.env</w:t>
+      </w:r>
+      <w:proofErr w:type="gramEnd"/>
+      <w:r>
+        <w:rPr>
+          <w:lang w:val="en-US"/>
+        </w:rPr>
+        <w:t xml:space="preserve">” file, where </w:t>
+      </w:r>
+      <w:r>
+        <w:rPr>
+          <w:lang w:val="en-US"/>
+        </w:rPr>
+        <w:t>user credentials</w:t>
+      </w:r>
+      <w:r>
+        <w:rPr>
+          <w:lang w:val="en-US"/>
+        </w:rPr>
+        <w:t xml:space="preserve"> are separated by commas and placed at the corresponding positions to each other as follows in the example below</w:t>
+      </w:r>
+    </w:p>
+    <w:p>
+      <w:pPr>
+        <w:pStyle w:val="Brdtekst"/>
+        <w:ind w:firstLine="0"/>
+        <w:rPr>
+          <w:lang w:val="en-US"/>
+        </w:rPr>
+      </w:pPr>
+    </w:p>
+    <w:p>
+      <w:pPr>
+        <w:pStyle w:val="Brdtekst"/>
+        <w:rPr>
+          <w:lang w:val="en-US"/>
+        </w:rPr>
+      </w:pPr>
+      <w:r>
+        <w:rPr>
+          <w:lang w:val="en-US"/>
+        </w:rPr>
+        <w:t>ADMIN_USERNAMES=</w:t>
+      </w:r>
+      <w:r>
+        <w:rPr>
+          <w:lang w:val="en-US"/>
+        </w:rPr>
+        <w:t>first_username</w:t>
+      </w:r>
+      <w:r>
+        <w:rPr>
+          <w:lang w:val="en-US"/>
+        </w:rPr>
+        <w:t>,</w:t>
+      </w:r>
+      <w:r>
+        <w:rPr>
+          <w:lang w:val="en-US"/>
+        </w:rPr>
+        <w:t>second_username</w:t>
+      </w:r>
+    </w:p>
+    <w:p>
+      <w:pPr>
+        <w:pStyle w:val="Brdtekst"/>
+        <w:ind w:firstLine="0"/>
+        <w:rPr>
+          <w:lang w:val="en-US"/>
+        </w:rPr>
+      </w:pPr>
+      <w:r>
+        <w:rPr>
+          <w:lang w:val="en-US"/>
+        </w:rPr>
+        <w:tab/>
+      </w:r>
+      <w:r>
+        <w:rPr>
+          <w:lang w:val="en-US"/>
+        </w:rPr>
+        <w:t>ADMIN_PASSWORDS=</w:t>
+      </w:r>
+      <w:r>
+        <w:rPr>
+          <w:lang w:val="en-US"/>
+        </w:rPr>
+        <w:t>first_password</w:t>
+      </w:r>
+      <w:r>
+        <w:rPr>
+          <w:lang w:val="en-US"/>
+        </w:rPr>
+        <w:t>,</w:t>
+      </w:r>
+      <w:r>
+        <w:rPr>
+          <w:lang w:val="en-US"/>
+        </w:rPr>
+        <w:t>second_password</w:t>
+      </w:r>
+    </w:p>
+    <w:p>
+      <w:pPr>
+        <w:pStyle w:val="Brdtekst"/>
+        <w:ind w:firstLine="0"/>
+        <w:rPr>
+          <w:lang w:val="en-US"/>
+        </w:rPr>
+      </w:pPr>
+    </w:p>
+    <w:p>
+      <w:pPr>
+        <w:pStyle w:val="Brdtekst"/>
+        <w:ind w:firstLine="0"/>
+        <w:rPr>
+          <w:lang w:val="en-US"/>
+        </w:rPr>
+      </w:pPr>
+      <w:r>
+        <w:rPr>
+          <w:lang w:val="en-US"/>
+        </w:rPr>
+        <w:t>These credentials are imported upon start of the UI sever and</w:t>
+      </w:r>
+      <w:r>
+        <w:rPr>
+          <w:lang w:val="en-US"/>
+        </w:rPr>
+        <w:t xml:space="preserve"> used to configure credentials using the “HTTPDigestAuth” class provided by the open-source python library </w:t>
+      </w:r>
+      <w:r>
+        <w:rPr>
+          <w:lang w:val="en-US"/>
+        </w:rPr>
+        <w:t>“</w:t>
+      </w:r>
+      <w:r>
+        <w:rPr>
+          <w:lang w:val="en-US"/>
+        </w:rPr>
+        <w:t>flask_httpauth</w:t>
+      </w:r>
+      <w:r>
+        <w:rPr>
+          <w:lang w:val="en-US"/>
+        </w:rPr>
+        <w:t>”</w:t>
+      </w:r>
+      <w:r>
+        <w:rPr>
+          <w:lang w:val="en-US"/>
+        </w:rPr>
+        <w:t>.</w:t>
+      </w:r>
+    </w:p>
+    <w:p>
+      <w:pPr>
+        <w:pStyle w:val="Brdtekst"/>
+        <w:ind w:firstLine="0"/>
+        <w:rPr>
+          <w:lang w:val="en-US"/>
+        </w:rPr>
+      </w:pPr>
+      <w:r>
+        <w:rPr>
+          <w:lang w:val="en-US"/>
+        </w:rPr>
+        <w:t>To protect a route on the UI server, simply add the decorator “</w:t>
+      </w:r>
+      <w:r>
+        <w:rPr>
+          <w:lang w:val="en-US"/>
+        </w:rPr>
+        <w:t>@auth.login_required</w:t>
+      </w:r>
+      <w:r>
+        <w:rPr>
+          <w:lang w:val="en-US"/>
+        </w:rPr>
+        <w:t>” above the route method you wish to protect. An example of such protection is implemented on the caching routes that enable a site administrator to clear or refresh the cache records on the system without having to log inn on the actual hosting machine. Restricting access to these</w:t>
+      </w:r>
+      <w:r>
+        <w:rPr>
+          <w:lang w:val="en-US"/>
+        </w:rPr>
+        <w:t xml:space="preserve"> cache</w:t>
+      </w:r>
+      <w:r>
+        <w:rPr>
+          <w:lang w:val="en-US"/>
+        </w:rPr>
+        <w:t xml:space="preserve"> routes is important as an attacker can rerun multiple requests to this route to clear cache records more often than needed</w:t>
+      </w:r>
+      <w:r>
+        <w:rPr>
+          <w:lang w:val="en-US"/>
+        </w:rPr>
+        <w:t xml:space="preserve">, </w:t>
+      </w:r>
+      <w:r>
+        <w:rPr>
+          <w:lang w:val="en-US"/>
+        </w:rPr>
+        <w:t>causing long delays in responding to service requests from users and by worst case a denial-of-service incident.</w:t>
+      </w:r>
+    </w:p>
+    <w:p>
+      <w:pPr>
+        <w:pStyle w:val="Brdtekst"/>
+        <w:ind w:firstLine="0"/>
+        <w:rPr>
+          <w:lang w:val="en-US"/>
+        </w:rPr>
+      </w:pPr>
+      <w:r>
+        <w:rPr>
+          <w:lang w:val="en-US"/>
+        </w:rPr>
+        <w:t xml:space="preserve">To add an extra level of security, it is also highly recommended to run any public site of the UI web server on the HTTPS/SSL protocol, and implement a URL redirect rule that forces any received http requests to convert into using </w:t>
+      </w:r>
+      <w:r>
+        <w:rPr>
+          <w:lang w:val="en-US"/>
+        </w:rPr>
+        <w:t>https</w:t>
+      </w:r>
+      <w:r>
+        <w:rPr>
+          <w:lang w:val="en-US"/>
+        </w:rPr>
+        <w:t xml:space="preserve"> </w:t>
+      </w:r>
+      <w:r>
+        <w:rPr>
+          <w:lang w:val="en-US"/>
+        </w:rPr>
+        <w:t>to guarantee</w:t>
+      </w:r>
+      <w:r>
+        <w:rPr>
+          <w:lang w:val="en-US"/>
+        </w:rPr>
+        <w:t xml:space="preserve"> both the identity of the site server</w:t>
+      </w:r>
+      <w:r>
+        <w:rPr>
+          <w:lang w:val="en-US"/>
+        </w:rPr>
+        <w:t xml:space="preserve">, </w:t>
+      </w:r>
+      <w:r>
+        <w:rPr>
+          <w:lang w:val="en-US"/>
+        </w:rPr>
+        <w:t>and</w:t>
+      </w:r>
+      <w:r>
+        <w:rPr>
+          <w:lang w:val="en-US"/>
+        </w:rPr>
+        <w:t xml:space="preserve"> that HTTPS is used for </w:t>
+      </w:r>
+      <w:r>
+        <w:rPr>
+          <w:lang w:val="en-US"/>
+        </w:rPr>
+        <w:t xml:space="preserve">an additional </w:t>
+      </w:r>
+      <w:r>
+        <w:rPr>
+          <w:lang w:val="en-US"/>
+        </w:rPr>
+        <w:t>strong encryption of the exchanged credentials between client and server.</w:t>
+      </w:r>
+    </w:p>
+    <w:p>
+      <w:pPr>
+        <w:pStyle w:val="Brdtekst"/>
+        <w:ind w:firstLine="0"/>
+        <w:rPr>
+          <w:lang w:val="en-US"/>
+        </w:rPr>
+      </w:pPr>
+      <w:r>
+        <w:rPr>
+          <w:lang w:val="en-US"/>
+        </w:rPr>
+        <w:t>More details about user authentication [17], different cryptographic hash functions [18] and transport-level security [19] is available in the book titled “</w:t>
+      </w:r>
+      <w:r>
+        <w:rPr>
+          <w:lang w:val="en-US"/>
+        </w:rPr>
+        <w:t>Cryptography and network security: principles and practice</w:t>
+      </w:r>
+      <w:r>
+        <w:rPr>
+          <w:lang w:val="en-US"/>
+        </w:rPr>
+        <w:t>” which has provided enormous help by guiding the process of securing the user interface of this application.</w:t>
+      </w:r>
+    </w:p>
+    <w:p>
+      <w:pPr>
+        <w:pStyle w:val="Brdtekst"/>
+        <w:ind w:firstLine="0"/>
+        <w:rPr>
+          <w:lang w:val="en-US"/>
+        </w:rPr>
+      </w:pPr>
+    </w:p>
+    <w:p>
+      <w:pPr>
+        <w:pStyle w:val="Brdtekst"/>
+        <w:ind w:firstLine="0"/>
+        <w:rPr>
+          <w:lang w:val="en-US"/>
+        </w:rPr>
+      </w:pPr>
+      <w:r>
+        <w:rPr>
+          <w:lang w:val="en-US"/>
+        </w:rPr>
+        <w:t>In this</w:t>
+      </w:r>
+      <w:r>
+        <w:rPr>
+          <w:lang w:val="en-US"/>
+        </w:rPr>
+        <w:t xml:space="preserve"> published</w:t>
+      </w:r>
+      <w:r>
+        <w:rPr>
+          <w:lang w:val="en-US"/>
+        </w:rPr>
+        <w:t xml:space="preserve"> demonstration </w:t>
+      </w:r>
+      <w:r>
+        <w:rPr>
+          <w:lang w:val="en-US"/>
+        </w:rPr>
+        <w:t xml:space="preserve">of this </w:t>
+      </w:r>
+      <w:r>
+        <w:rPr>
+          <w:lang w:val="en-US"/>
+        </w:rPr>
+        <w:t xml:space="preserve">solution, we are only crawling publicly available data from </w:t>
+      </w:r>
+      <w:r>
+        <w:rPr>
+          <w:lang w:val="en-US"/>
+        </w:rPr>
+        <w:t>“R</w:t>
+      </w:r>
+      <w:r>
+        <w:rPr>
+          <w:lang w:val="en-US"/>
+        </w:rPr>
+        <w:t>eddit.com</w:t>
+      </w:r>
+      <w:r>
+        <w:rPr>
+          <w:lang w:val="en-US"/>
+        </w:rPr>
+        <w:t>”</w:t>
+      </w:r>
+      <w:r>
+        <w:rPr>
+          <w:lang w:val="en-US"/>
+        </w:rPr>
+        <w:t>,</w:t>
+      </w:r>
+      <w:r>
+        <w:rPr>
+          <w:lang w:val="en-US"/>
+        </w:rPr>
+        <w:t xml:space="preserve"> and this data is covered with the anonymity that reddit offers its users, because of this</w:t>
+      </w:r>
+      <w:r>
+        <w:rPr>
+          <w:lang w:val="en-US"/>
+        </w:rPr>
+        <w:t>,</w:t>
+      </w:r>
+      <w:r>
+        <w:rPr>
+          <w:lang w:val="en-US"/>
+        </w:rPr>
+        <w:t xml:space="preserve"> routes to view graphs and many other analysis in the UI is open for public, however if this system is to be used for dealing with other more confidential data with little anonymity, it is recommended to protect all routes in the UI by using the provided </w:t>
+      </w:r>
+      <w:r>
+        <w:rPr>
+          <w:lang w:val="en-US"/>
+        </w:rPr>
+        <w:t xml:space="preserve">flask </w:t>
+      </w:r>
+      <w:r>
+        <w:rPr>
+          <w:lang w:val="en-US"/>
+        </w:rPr>
+        <w:t xml:space="preserve">decorator for </w:t>
+      </w:r>
+      <w:r>
+        <w:rPr>
+          <w:lang w:val="en-US"/>
+        </w:rPr>
+        <w:t>the digest</w:t>
+      </w:r>
+      <w:r>
+        <w:rPr>
+          <w:lang w:val="en-US"/>
+        </w:rPr>
+        <w:t xml:space="preserve"> authentication</w:t>
+      </w:r>
+      <w:r>
+        <w:rPr>
+          <w:lang w:val="en-US"/>
+        </w:rPr>
+        <w:t>,</w:t>
+      </w:r>
+      <w:r>
+        <w:rPr>
+          <w:lang w:val="en-US"/>
+        </w:rPr>
+        <w:t xml:space="preserve"> or consider implementing </w:t>
+      </w:r>
+      <w:r>
+        <w:rPr>
+          <w:lang w:val="en-US"/>
+        </w:rPr>
+        <w:t>“</w:t>
+      </w:r>
+      <w:r>
+        <w:rPr>
+          <w:lang w:val="en-US"/>
+        </w:rPr>
+        <w:t>two-factor</w:t>
+      </w:r>
+      <w:r>
+        <w:rPr>
+          <w:lang w:val="en-US"/>
+        </w:rPr>
+        <w:t>”</w:t>
+      </w:r>
+      <w:r>
+        <w:rPr>
+          <w:lang w:val="en-US"/>
+        </w:rPr>
+        <w:t xml:space="preserve"> or </w:t>
+      </w:r>
+      <w:r>
+        <w:rPr>
+          <w:lang w:val="en-US"/>
+        </w:rPr>
+        <w:t>“</w:t>
+      </w:r>
+      <w:r>
+        <w:rPr>
+          <w:lang w:val="en-US"/>
+        </w:rPr>
+        <w:t>one-time-password</w:t>
+      </w:r>
+      <w:r>
+        <w:rPr>
+          <w:lang w:val="en-US"/>
+        </w:rPr>
+        <w:t>”</w:t>
+      </w:r>
+      <w:r>
+        <w:rPr>
+          <w:lang w:val="en-US"/>
+        </w:rPr>
+        <w:t xml:space="preserve"> authentication </w:t>
+      </w:r>
+      <w:r>
+        <w:rPr>
+          <w:lang w:val="en-US"/>
+        </w:rPr>
+        <w:t>for</w:t>
+      </w:r>
+      <w:r>
+        <w:rPr>
+          <w:lang w:val="en-US"/>
+        </w:rPr>
+        <w:t xml:space="preserve"> </w:t>
+      </w:r>
+      <w:r>
+        <w:rPr>
+          <w:lang w:val="en-US"/>
+        </w:rPr>
+        <w:t>more</w:t>
+      </w:r>
+      <w:r>
+        <w:rPr>
+          <w:lang w:val="en-US"/>
+        </w:rPr>
+        <w:t xml:space="preserve"> security and access</w:t>
+      </w:r>
+      <w:r>
+        <w:rPr>
+          <w:lang w:val="en-US"/>
+        </w:rPr>
+        <w:t xml:space="preserve"> control</w:t>
+      </w:r>
+      <w:r>
+        <w:rPr>
+          <w:lang w:val="en-US"/>
+        </w:rPr>
+        <w:t xml:space="preserve"> on the user interface</w:t>
+      </w:r>
+      <w:r>
+        <w:rPr>
+          <w:lang w:val="en-US"/>
+        </w:rPr>
+        <w:t>.</w:t>
+      </w:r>
+    </w:p>
+    <w:p>
+      <w:pPr>
+        <w:pStyle w:val="Brdtekst"/>
+        <w:ind w:firstLine="0"/>
         <w:rPr>
           <w:lang w:val="en-US"/>
         </w:rPr>
@@ -35743,6 +36089,275 @@
         </w:rPr>
         <w:t>ChengXiang Zhai and Sean Massung, “PART III: Text Data Analysis,” in Text data management and analysis : a practical introduction to information retrieval and text mining, 1th ed.. San Rafael, California: Morgan &amp; Claypool, 2016, pp. 239-442.</w:t>
       </w:r>
+    </w:p>
+    <w:p>
+      <w:pPr>
+        <w:pStyle w:val="references"/>
+        <w:numPr>
+          <w:ilvl w:val="0"/>
+          <w:numId w:val="0"/>
+        </w:numPr>
+        <w:ind w:left="360" w:hanging="360"/>
+        <w:rPr>
+          <w:color w:val="333333"/>
+          <w:shd w:val="clear" w:color="auto" w:fill="FFFFFF"/>
+        </w:rPr>
+      </w:pPr>
+      <w:r>
+        <w:rPr>
+          <w:color w:val="333333"/>
+          <w:shd w:val="clear" w:color="auto" w:fill="FFFFFF"/>
+        </w:rPr>
+        <w:t>[1</w:t>
+      </w:r>
+      <w:r>
+        <w:rPr>
+          <w:color w:val="333333"/>
+          <w:shd w:val="clear" w:color="auto" w:fill="FFFFFF"/>
+        </w:rPr>
+        <w:t>6</w:t>
+      </w:r>
+      <w:r>
+        <w:rPr>
+          <w:color w:val="333333"/>
+          <w:shd w:val="clear" w:color="auto" w:fill="FFFFFF"/>
+        </w:rPr>
+        <w:t>]</w:t>
+      </w:r>
+      <w:r>
+        <w:rPr>
+          <w:color w:val="333333"/>
+          <w:shd w:val="clear" w:color="auto" w:fill="FFFFFF"/>
+        </w:rPr>
+        <w:tab/>
+      </w:r>
+      <w:r>
+        <w:rPr>
+          <w:color w:val="333333"/>
+          <w:shd w:val="clear" w:color="auto" w:fill="FFFFFF"/>
+        </w:rPr>
+        <w:t>R. Enriquez and A. C. Salazar, “The Importance of Securing Web Services,” in RESTful Java web services security: secure your RESTful applications against common vulnerabilities,</w:t>
+      </w:r>
+      <w:r>
+        <w:rPr>
+          <w:color w:val="333333"/>
+          <w:shd w:val="clear" w:color="auto" w:fill="FFFFFF"/>
+        </w:rPr>
+        <w:t xml:space="preserve"> </w:t>
+      </w:r>
+      <w:r>
+        <w:rPr>
+          <w:color w:val="333333"/>
+          <w:shd w:val="clear" w:color="auto" w:fill="FFFFFF"/>
+        </w:rPr>
+        <w:t>1st ed. Birmingham, England: Packt Publishing, 2014, pp. 37-60.</w:t>
+      </w:r>
+    </w:p>
+    <w:p>
+      <w:pPr>
+        <w:pStyle w:val="references"/>
+        <w:numPr>
+          <w:ilvl w:val="0"/>
+          <w:numId w:val="0"/>
+        </w:numPr>
+        <w:ind w:left="360" w:hanging="360"/>
+        <w:rPr>
+          <w:color w:val="333333"/>
+          <w:shd w:val="clear" w:color="auto" w:fill="FFFFFF"/>
+        </w:rPr>
+      </w:pPr>
+      <w:r>
+        <w:rPr>
+          <w:color w:val="333333"/>
+          <w:shd w:val="clear" w:color="auto" w:fill="FFFFFF"/>
+        </w:rPr>
+        <w:t>[1</w:t>
+      </w:r>
+      <w:r>
+        <w:rPr>
+          <w:color w:val="333333"/>
+          <w:shd w:val="clear" w:color="auto" w:fill="FFFFFF"/>
+        </w:rPr>
+        <w:t>7</w:t>
+      </w:r>
+      <w:r>
+        <w:rPr>
+          <w:color w:val="333333"/>
+          <w:shd w:val="clear" w:color="auto" w:fill="FFFFFF"/>
+        </w:rPr>
+        <w:t>]</w:t>
+      </w:r>
+      <w:r>
+        <w:rPr>
+          <w:color w:val="333333"/>
+          <w:shd w:val="clear" w:color="auto" w:fill="FFFFFF"/>
+        </w:rPr>
+        <w:tab/>
+      </w:r>
+      <w:r>
+        <w:rPr>
+          <w:color w:val="333333"/>
+          <w:shd w:val="clear" w:color="auto" w:fill="FFFFFF"/>
+        </w:rPr>
+        <w:t>William Stallings, “User Authentication,” in Cryptography and network security: principles and practice, 6th ed. Harlow, England: Pearson, 2014, pp. 470-514.</w:t>
+      </w:r>
+    </w:p>
+    <w:p>
+      <w:pPr>
+        <w:pStyle w:val="references"/>
+        <w:numPr>
+          <w:ilvl w:val="0"/>
+          <w:numId w:val="0"/>
+        </w:numPr>
+        <w:ind w:left="360" w:hanging="360"/>
+        <w:rPr>
+          <w:color w:val="333333"/>
+          <w:shd w:val="clear" w:color="auto" w:fill="FFFFFF"/>
+        </w:rPr>
+      </w:pPr>
+      <w:r>
+        <w:rPr>
+          <w:color w:val="333333"/>
+          <w:shd w:val="clear" w:color="auto" w:fill="FFFFFF"/>
+        </w:rPr>
+        <w:t>[1</w:t>
+      </w:r>
+      <w:r>
+        <w:rPr>
+          <w:color w:val="333333"/>
+          <w:shd w:val="clear" w:color="auto" w:fill="FFFFFF"/>
+        </w:rPr>
+        <w:t>8</w:t>
+      </w:r>
+      <w:r>
+        <w:rPr>
+          <w:color w:val="333333"/>
+          <w:shd w:val="clear" w:color="auto" w:fill="FFFFFF"/>
+        </w:rPr>
+        <w:t>]</w:t>
+      </w:r>
+      <w:r>
+        <w:rPr>
+          <w:color w:val="333333"/>
+          <w:shd w:val="clear" w:color="auto" w:fill="FFFFFF"/>
+        </w:rPr>
+        <w:tab/>
+      </w:r>
+      <w:r>
+        <w:rPr>
+          <w:color w:val="333333"/>
+          <w:shd w:val="clear" w:color="auto" w:fill="FFFFFF"/>
+        </w:rPr>
+        <w:t>William Stallings, “Cryptographic Hash Functions,” in Cryptography and network security: principles and practice, 6th ed. Harlow, England: Pearson, 2014, pp. 333-374.</w:t>
+      </w:r>
+    </w:p>
+    <w:p>
+      <w:pPr>
+        <w:pStyle w:val="references"/>
+        <w:numPr>
+          <w:ilvl w:val="0"/>
+          <w:numId w:val="0"/>
+        </w:numPr>
+        <w:ind w:left="360" w:hanging="360"/>
+        <w:rPr>
+          <w:color w:val="333333"/>
+          <w:shd w:val="clear" w:color="auto" w:fill="FFFFFF"/>
+        </w:rPr>
+      </w:pPr>
+      <w:r>
+        <w:rPr>
+          <w:color w:val="333333"/>
+          <w:shd w:val="clear" w:color="auto" w:fill="FFFFFF"/>
+        </w:rPr>
+        <w:t>[1</w:t>
+      </w:r>
+      <w:r>
+        <w:rPr>
+          <w:color w:val="333333"/>
+          <w:shd w:val="clear" w:color="auto" w:fill="FFFFFF"/>
+        </w:rPr>
+        <w:t>9</w:t>
+      </w:r>
+      <w:r>
+        <w:rPr>
+          <w:color w:val="333333"/>
+          <w:shd w:val="clear" w:color="auto" w:fill="FFFFFF"/>
+        </w:rPr>
+        <w:t>]</w:t>
+      </w:r>
+      <w:r>
+        <w:rPr>
+          <w:color w:val="333333"/>
+          <w:shd w:val="clear" w:color="auto" w:fill="FFFFFF"/>
+        </w:rPr>
+        <w:tab/>
+      </w:r>
+      <w:r>
+        <w:rPr>
+          <w:color w:val="333333"/>
+          <w:shd w:val="clear" w:color="auto" w:fill="FFFFFF"/>
+        </w:rPr>
+        <w:t>William Stallings, “Transport-Level Security,” in Cryptography and network security: principles and practice, 6th ed. Harlow, England: Pearson, 2014, pp. 542-577.</w:t>
+      </w:r>
+    </w:p>
+    <w:p>
+      <w:pPr>
+        <w:pStyle w:val="references"/>
+        <w:numPr>
+          <w:ilvl w:val="0"/>
+          <w:numId w:val="0"/>
+        </w:numPr>
+        <w:ind w:left="360" w:hanging="360"/>
+        <w:rPr>
+          <w:color w:val="333333"/>
+          <w:shd w:val="clear" w:color="auto" w:fill="FFFFFF"/>
+        </w:rPr>
+      </w:pPr>
+      <w:r>
+        <w:rPr>
+          <w:color w:val="333333"/>
+          <w:shd w:val="clear" w:color="auto" w:fill="FFFFFF"/>
+        </w:rPr>
+        <w:t>[20]</w:t>
+      </w:r>
+      <w:r>
+        <w:rPr>
+          <w:color w:val="333333"/>
+          <w:shd w:val="clear" w:color="auto" w:fill="FFFFFF"/>
+        </w:rPr>
+        <w:tab/>
+        <w:t xml:space="preserve">“Digest access authentication” </w:t>
+      </w:r>
+      <w:hyperlink r:id="rId34" w:history="1">
+        <w:r>
+          <w:rPr>
+            <w:rStyle w:val="Hyperkobling"/>
+            <w:shd w:val="clear" w:color="auto" w:fill="FFFFFF"/>
+          </w:rPr>
+          <w:t>https://en.wikipedia.org/wiki/Digest_access_authentication</w:t>
+        </w:r>
+      </w:hyperlink>
+      <w:r>
+        <w:rPr>
+          <w:color w:val="333333"/>
+          <w:shd w:val="clear" w:color="auto" w:fill="FFFFFF"/>
+        </w:rPr>
+        <w:t xml:space="preserve"> (accessed July. 18, 2021)</w:t>
+      </w:r>
+    </w:p>
+    <w:p>
+      <w:pPr>
+        <w:pStyle w:val="references"/>
+        <w:numPr>
+          <w:ilvl w:val="0"/>
+          <w:numId w:val="0"/>
+        </w:numPr>
+        <w:ind w:left="360" w:hanging="360"/>
+        <w:rPr>
+          <w:color w:val="333333"/>
+          <w:shd w:val="clear" w:color="auto" w:fill="FFFFFF"/>
+        </w:rPr>
+      </w:pPr>
     </w:p>
     <w:p>
       <w:pPr>
@@ -35948,32 +36563,15 @@
         </w:rPr>
         <w:t xml:space="preserve">etwork, </w:t>
       </w:r>
-      <w:r>
-        <w:fldChar w:fldCharType="begin"/>
-      </w:r>
-      <w:r>
-        <w:rPr>
-          <w:lang w:val="en-US"/>
-        </w:rPr>
-        <w:instrText xml:space="preserve"> HYPERLINK "https://en.wikipedia.org/wiki/Convolutional_neural_network" </w:instrText>
-      </w:r>
-      <w:r>
-        <w:fldChar w:fldCharType="separate"/>
-      </w:r>
-      <w:r>
-        <w:rPr>
-          <w:rStyle w:val="Hyperkobling"/>
-          <w:lang w:val="en-US"/>
-        </w:rPr>
-        <w:t>https://en.wikipedia.org/wiki/Convolutional_neural_network</w:t>
-      </w:r>
-      <w:r>
-        <w:rPr>
-          <w:rStyle w:val="Hyperkobling"/>
-          <w:lang w:val="en-US"/>
-        </w:rPr>
-        <w:fldChar w:fldCharType="end"/>
-      </w:r>
+      <w:hyperlink r:id="rId2" w:history="1">
+        <w:r>
+          <w:rPr>
+            <w:rStyle w:val="Hyperkobling"/>
+            <w:lang w:val="en-US"/>
+          </w:rPr>
+          <w:t>https://en.wikipedia.org/wiki/Convolutional_neural_network</w:t>
+        </w:r>
+      </w:hyperlink>
       <w:r>
         <w:rPr>
           <w:lang w:val="en-US"/>
@@ -36010,32 +36608,15 @@
         </w:rPr>
         <w:t xml:space="preserve"> Long short-term memory, </w:t>
       </w:r>
-      <w:r>
-        <w:fldChar w:fldCharType="begin"/>
-      </w:r>
-      <w:r>
-        <w:rPr>
-          <w:lang w:val="en-US"/>
-        </w:rPr>
-        <w:instrText xml:space="preserve"> HYPERLINK "https://en.wikipedia.org/wiki/Long_short-term_memory" </w:instrText>
-      </w:r>
-      <w:r>
-        <w:fldChar w:fldCharType="separate"/>
-      </w:r>
-      <w:r>
-        <w:rPr>
-          <w:rStyle w:val="Hyperkobling"/>
-          <w:lang w:val="en-US"/>
-        </w:rPr>
-        <w:t>https://en.wikipedia.org/wiki/Long_short-term_memory</w:t>
-      </w:r>
-      <w:r>
-        <w:rPr>
-          <w:rStyle w:val="Hyperkobling"/>
-          <w:lang w:val="en-US"/>
-        </w:rPr>
-        <w:fldChar w:fldCharType="end"/>
-      </w:r>
+      <w:hyperlink r:id="rId3" w:history="1">
+        <w:r>
+          <w:rPr>
+            <w:rStyle w:val="Hyperkobling"/>
+            <w:lang w:val="en-US"/>
+          </w:rPr>
+          <w:t>https://en.wikipedia.org/wiki/Long_short-term_memory</w:t>
+        </w:r>
+      </w:hyperlink>
       <w:r>
         <w:rPr>
           <w:lang w:val="en-US"/>
@@ -36064,32 +36645,15 @@
         </w:rPr>
         <w:t xml:space="preserve"> Bidirectional LSTM, </w:t>
       </w:r>
-      <w:r>
-        <w:fldChar w:fldCharType="begin"/>
-      </w:r>
-      <w:r>
-        <w:rPr>
-          <w:lang w:val="en-US"/>
-        </w:rPr>
-        <w:instrText xml:space="preserve"> HYPERLINK "https://paperswithcode.com/method/bilstm" </w:instrText>
-      </w:r>
-      <w:r>
-        <w:fldChar w:fldCharType="separate"/>
-      </w:r>
-      <w:r>
-        <w:rPr>
-          <w:rStyle w:val="Hyperkobling"/>
-          <w:lang w:val="en-US"/>
-        </w:rPr>
-        <w:t>https://paperswithcode.com/method/bilstm</w:t>
-      </w:r>
-      <w:r>
-        <w:rPr>
-          <w:rStyle w:val="Hyperkobling"/>
-          <w:lang w:val="en-US"/>
-        </w:rPr>
-        <w:fldChar w:fldCharType="end"/>
-      </w:r>
+      <w:hyperlink r:id="rId4" w:history="1">
+        <w:r>
+          <w:rPr>
+            <w:rStyle w:val="Hyperkobling"/>
+            <w:lang w:val="en-US"/>
+          </w:rPr>
+          <w:t>https://paperswithcode.com/method/bilstm</w:t>
+        </w:r>
+      </w:hyperlink>
       <w:r>
         <w:rPr>
           <w:lang w:val="en-US"/>
@@ -36124,32 +36688,15 @@
         </w:rPr>
         <w:t xml:space="preserve">n a dataset, </w:t>
       </w:r>
-      <w:r>
-        <w:fldChar w:fldCharType="begin"/>
-      </w:r>
-      <w:r>
-        <w:rPr>
-          <w:lang w:val="en-US"/>
-        </w:rPr>
-        <w:instrText xml:space="preserve"> HYPERLINK "https://deepai.org/machine-learning-glossary-and-terms/f-score" </w:instrText>
-      </w:r>
-      <w:r>
-        <w:fldChar w:fldCharType="separate"/>
-      </w:r>
-      <w:r>
-        <w:rPr>
-          <w:rStyle w:val="Hyperkobling"/>
-          <w:lang w:val="en-US"/>
-        </w:rPr>
-        <w:t>https://deepai.org/machine-learning-glossary-and-terms/f-score</w:t>
-      </w:r>
-      <w:r>
-        <w:rPr>
-          <w:rStyle w:val="Hyperkobling"/>
-          <w:lang w:val="en-US"/>
-        </w:rPr>
-        <w:fldChar w:fldCharType="end"/>
-      </w:r>
+      <w:hyperlink r:id="rId5" w:history="1">
+        <w:r>
+          <w:rPr>
+            <w:rStyle w:val="Hyperkobling"/>
+            <w:lang w:val="en-US"/>
+          </w:rPr>
+          <w:t>https://deepai.org/machine-learning-glossary-and-terms/f-score</w:t>
+        </w:r>
+      </w:hyperlink>
       <w:r>
         <w:rPr>
           <w:lang w:val="en-US"/>
@@ -36184,32 +36731,15 @@
         </w:rPr>
         <w:t xml:space="preserve">ggregation, web content rating, and discussion website, </w:t>
       </w:r>
-      <w:r>
-        <w:fldChar w:fldCharType="begin"/>
-      </w:r>
-      <w:r>
-        <w:rPr>
-          <w:lang w:val="en-US"/>
-        </w:rPr>
-        <w:instrText xml:space="preserve"> HYPERLINK "https://en.wikipedia.org/wiki/Reddit" </w:instrText>
-      </w:r>
-      <w:r>
-        <w:fldChar w:fldCharType="separate"/>
-      </w:r>
-      <w:r>
-        <w:rPr>
-          <w:rStyle w:val="Hyperkobling"/>
-          <w:lang w:val="en-US"/>
-        </w:rPr>
-        <w:t>https://en.wikipedia.org/wiki/Reddit</w:t>
-      </w:r>
-      <w:r>
-        <w:rPr>
-          <w:rStyle w:val="Hyperkobling"/>
-          <w:lang w:val="en-US"/>
-        </w:rPr>
-        <w:fldChar w:fldCharType="end"/>
-      </w:r>
+      <w:hyperlink r:id="rId6" w:history="1">
+        <w:r>
+          <w:rPr>
+            <w:rStyle w:val="Hyperkobling"/>
+            <w:lang w:val="en-US"/>
+          </w:rPr>
+          <w:t>https://en.wikipedia.org/wiki/Reddit</w:t>
+        </w:r>
+      </w:hyperlink>
       <w:r>
         <w:rPr>
           <w:lang w:val="en-US"/>

</xml_diff>